<commit_message>
DiplomaSupplementService.form...() is now also filling grades table.
</commit_message>
<xml_diff>
--- a/core/src/main/resources/DiplomaSupplementTemplate.docx
+++ b/core/src/main/resources/DiplomaSupplementTemplate.docx
@@ -13783,11 +13783,11 @@
       </w:tblPr>
       <w:tblGrid>
         <w:gridCol w:w="972"/>
-        <w:gridCol w:w="3981"/>
-        <w:gridCol w:w="814"/>
-        <w:gridCol w:w="547"/>
+        <w:gridCol w:w="3526"/>
+        <w:gridCol w:w="1082"/>
+        <w:gridCol w:w="993"/>
         <w:gridCol w:w="1002"/>
-        <w:gridCol w:w="1918"/>
+        <w:gridCol w:w="1659"/>
         <w:gridCol w:w="982"/>
       </w:tblGrid>
       <w:tr>
@@ -13796,7 +13796,7 @@
         </w:trPr>
         <w:tc>
           <w:tcPr>
-            <w:tcW w:w="477" w:type="pct"/>
+            <w:tcW w:w="476" w:type="pct"/>
             <w:tcBorders>
               <w:top w:val="single" w:sz="5" w:space="0" w:color="000000"/>
               <w:left w:val="single" w:sz="5" w:space="0" w:color="000000"/>
@@ -13814,6 +13814,7 @@
               <w:jc w:val="center"/>
               <w:rPr>
                 <w:rFonts w:ascii="Times New Roman" w:eastAsia="Times New Roman" w:hAnsi="Times New Roman"/>
+                <w:color w:val="000000"/>
                 <w:sz w:val="16"/>
                 <w:szCs w:val="16"/>
                 <w:lang w:val="uk-UA"/>
@@ -13823,6 +13824,7 @@
               <w:rPr>
                 <w:rFonts w:ascii="Times New Roman" w:hAnsi="Times New Roman"/>
                 <w:b/>
+                <w:color w:val="000000"/>
                 <w:spacing w:val="-1"/>
                 <w:sz w:val="16"/>
                 <w:szCs w:val="16"/>
@@ -13834,6 +13836,7 @@
               <w:rPr>
                 <w:rFonts w:ascii="Times New Roman" w:hAnsi="Times New Roman"/>
                 <w:b/>
+                <w:color w:val="000000"/>
                 <w:spacing w:val="-2"/>
                 <w:sz w:val="16"/>
                 <w:szCs w:val="16"/>
@@ -13845,6 +13848,7 @@
               <w:rPr>
                 <w:rFonts w:ascii="Times New Roman" w:hAnsi="Times New Roman"/>
                 <w:b/>
+                <w:color w:val="000000"/>
                 <w:sz w:val="16"/>
                 <w:szCs w:val="16"/>
                 <w:lang w:val="uk-UA"/>
@@ -13855,6 +13859,7 @@
               <w:rPr>
                 <w:rFonts w:ascii="Times New Roman" w:hAnsi="Times New Roman"/>
                 <w:b/>
+                <w:color w:val="000000"/>
                 <w:spacing w:val="23"/>
                 <w:sz w:val="16"/>
                 <w:szCs w:val="16"/>
@@ -13866,6 +13871,7 @@
               <w:rPr>
                 <w:rFonts w:ascii="Times New Roman" w:hAnsi="Times New Roman"/>
                 <w:b/>
+                <w:color w:val="000000"/>
                 <w:spacing w:val="-1"/>
                 <w:sz w:val="16"/>
                 <w:szCs w:val="16"/>
@@ -13877,6 +13883,7 @@
               <w:rPr>
                 <w:rFonts w:ascii="Times New Roman" w:hAnsi="Times New Roman"/>
                 <w:b/>
+                <w:color w:val="000000"/>
                 <w:spacing w:val="23"/>
                 <w:sz w:val="16"/>
                 <w:szCs w:val="16"/>
@@ -13888,6 +13895,7 @@
               <w:rPr>
                 <w:rFonts w:ascii="Times New Roman" w:hAnsi="Times New Roman"/>
                 <w:b/>
+                <w:color w:val="000000"/>
                 <w:spacing w:val="-1"/>
                 <w:sz w:val="16"/>
                 <w:szCs w:val="16"/>
@@ -13899,6 +13907,7 @@
               <w:rPr>
                 <w:rFonts w:ascii="Times New Roman" w:hAnsi="Times New Roman"/>
                 <w:b/>
+                <w:color w:val="000000"/>
                 <w:spacing w:val="1"/>
                 <w:sz w:val="16"/>
                 <w:szCs w:val="16"/>
@@ -13909,6 +13918,7 @@
             <w:r>
               <w:rPr>
                 <w:rFonts w:ascii="Times New Roman" w:hAnsi="Times New Roman"/>
+                <w:color w:val="000000"/>
                 <w:sz w:val="16"/>
                 <w:szCs w:val="16"/>
                 <w:lang w:val="uk-UA"/>
@@ -13918,6 +13928,7 @@
             <w:r>
               <w:rPr>
                 <w:rFonts w:ascii="Times New Roman" w:hAnsi="Times New Roman"/>
+                <w:color w:val="000000"/>
                 <w:spacing w:val="23"/>
                 <w:sz w:val="16"/>
                 <w:szCs w:val="16"/>
@@ -13928,6 +13939,7 @@
             <w:r>
               <w:rPr>
                 <w:rFonts w:ascii="Times New Roman" w:hAnsi="Times New Roman"/>
+                <w:color w:val="000000"/>
                 <w:sz w:val="16"/>
                 <w:szCs w:val="16"/>
                 <w:lang w:val="en-GB"/>
@@ -13937,6 +13949,7 @@
             <w:r>
               <w:rPr>
                 <w:rFonts w:ascii="Times New Roman" w:hAnsi="Times New Roman"/>
+                <w:color w:val="000000"/>
                 <w:spacing w:val="-1"/>
                 <w:sz w:val="16"/>
                 <w:szCs w:val="16"/>
@@ -13947,6 +13960,7 @@
             <w:r>
               <w:rPr>
                 <w:rFonts w:ascii="Times New Roman" w:hAnsi="Times New Roman"/>
+                <w:color w:val="000000"/>
                 <w:spacing w:val="24"/>
                 <w:sz w:val="16"/>
                 <w:szCs w:val="16"/>
@@ -13957,6 +13971,7 @@
             <w:r>
               <w:rPr>
                 <w:rFonts w:ascii="Times New Roman" w:hAnsi="Times New Roman"/>
+                <w:color w:val="000000"/>
                 <w:sz w:val="16"/>
                 <w:szCs w:val="16"/>
                 <w:lang w:val="en-GB"/>
@@ -13967,7 +13982,7 @@
         </w:tc>
         <w:tc>
           <w:tcPr>
-            <w:tcW w:w="1956" w:type="pct"/>
+            <w:tcW w:w="1726" w:type="pct"/>
             <w:tcBorders>
               <w:top w:val="single" w:sz="5" w:space="0" w:color="000000"/>
               <w:left w:val="single" w:sz="5" w:space="0" w:color="000000"/>
@@ -13984,6 +13999,7 @@
               <w:jc w:val="center"/>
               <w:rPr>
                 <w:rFonts w:ascii="Times New Roman" w:eastAsia="Times New Roman" w:hAnsi="Times New Roman"/>
+                <w:color w:val="000000"/>
                 <w:sz w:val="16"/>
                 <w:szCs w:val="16"/>
                 <w:lang w:val="uk-UA"/>
@@ -13993,6 +14009,7 @@
               <w:rPr>
                 <w:rFonts w:ascii="Times New Roman" w:hAnsi="Times New Roman"/>
                 <w:b/>
+                <w:color w:val="000000"/>
                 <w:spacing w:val="-1"/>
                 <w:sz w:val="16"/>
                 <w:szCs w:val="16"/>
@@ -14004,6 +14021,7 @@
               <w:rPr>
                 <w:rFonts w:ascii="Times New Roman" w:hAnsi="Times New Roman"/>
                 <w:b/>
+                <w:color w:val="000000"/>
                 <w:spacing w:val="1"/>
                 <w:sz w:val="16"/>
                 <w:szCs w:val="16"/>
@@ -14015,6 +14033,7 @@
               <w:rPr>
                 <w:rFonts w:ascii="Times New Roman" w:hAnsi="Times New Roman"/>
                 <w:b/>
+                <w:color w:val="000000"/>
                 <w:spacing w:val="-1"/>
                 <w:sz w:val="16"/>
                 <w:szCs w:val="16"/>
@@ -14026,6 +14045,7 @@
               <w:rPr>
                 <w:rFonts w:ascii="Times New Roman" w:hAnsi="Times New Roman"/>
                 <w:b/>
+                <w:color w:val="000000"/>
                 <w:sz w:val="16"/>
                 <w:szCs w:val="16"/>
                 <w:lang w:val="uk-UA"/>
@@ -14036,6 +14056,7 @@
               <w:rPr>
                 <w:rFonts w:ascii="Times New Roman" w:hAnsi="Times New Roman"/>
                 <w:b/>
+                <w:color w:val="000000"/>
                 <w:spacing w:val="-1"/>
                 <w:sz w:val="16"/>
                 <w:szCs w:val="16"/>
@@ -14047,6 +14068,7 @@
               <w:rPr>
                 <w:rFonts w:ascii="Times New Roman" w:hAnsi="Times New Roman"/>
                 <w:b/>
+                <w:color w:val="000000"/>
                 <w:spacing w:val="35"/>
                 <w:sz w:val="16"/>
                 <w:szCs w:val="16"/>
@@ -14058,6 +14080,7 @@
               <w:rPr>
                 <w:rFonts w:ascii="Times New Roman" w:hAnsi="Times New Roman"/>
                 <w:b/>
+                <w:color w:val="000000"/>
                 <w:spacing w:val="-1"/>
                 <w:sz w:val="16"/>
                 <w:szCs w:val="16"/>
@@ -14069,6 +14092,7 @@
               <w:rPr>
                 <w:rFonts w:ascii="Times New Roman" w:hAnsi="Times New Roman"/>
                 <w:b/>
+                <w:color w:val="000000"/>
                 <w:sz w:val="16"/>
                 <w:szCs w:val="16"/>
                 <w:lang w:val="uk-UA"/>
@@ -14083,6 +14107,7 @@
               <w:jc w:val="center"/>
               <w:rPr>
                 <w:rFonts w:ascii="Times New Roman" w:eastAsia="Times New Roman" w:hAnsi="Times New Roman"/>
+                <w:color w:val="000000"/>
                 <w:sz w:val="16"/>
                 <w:szCs w:val="16"/>
                 <w:lang w:val="en-GB"/>
@@ -14091,6 +14116,7 @@
             <w:r>
               <w:rPr>
                 <w:rFonts w:ascii="Times New Roman"/>
+                <w:color w:val="000000"/>
                 <w:sz w:val="16"/>
                 <w:szCs w:val="16"/>
                 <w:lang w:val="en-GB"/>
@@ -14100,6 +14126,7 @@
             <w:r>
               <w:rPr>
                 <w:rFonts w:ascii="Times New Roman"/>
+                <w:color w:val="000000"/>
                 <w:spacing w:val="-1"/>
                 <w:sz w:val="16"/>
                 <w:szCs w:val="16"/>
@@ -14110,6 +14137,7 @@
             <w:r>
               <w:rPr>
                 <w:rFonts w:ascii="Times New Roman"/>
+                <w:color w:val="000000"/>
                 <w:sz w:val="16"/>
                 <w:szCs w:val="16"/>
                 <w:lang w:val="en-GB"/>
@@ -14119,6 +14147,7 @@
             <w:r>
               <w:rPr>
                 <w:rFonts w:ascii="Times New Roman"/>
+                <w:color w:val="000000"/>
                 <w:spacing w:val="-1"/>
                 <w:sz w:val="16"/>
                 <w:szCs w:val="16"/>
@@ -14130,7 +14159,7 @@
         </w:tc>
         <w:tc>
           <w:tcPr>
-            <w:tcW w:w="399" w:type="pct"/>
+            <w:tcW w:w="530" w:type="pct"/>
             <w:tcBorders>
               <w:top w:val="single" w:sz="5" w:space="0" w:color="000000"/>
               <w:left w:val="single" w:sz="5" w:space="0" w:color="000000"/>
@@ -14148,6 +14177,7 @@
               <w:jc w:val="center"/>
               <w:rPr>
                 <w:rFonts w:ascii="Times New Roman" w:eastAsia="Times New Roman" w:hAnsi="Times New Roman"/>
+                <w:color w:val="000000"/>
                 <w:sz w:val="16"/>
                 <w:szCs w:val="16"/>
                 <w:lang w:val="en-GB"/>
@@ -14157,6 +14187,7 @@
               <w:rPr>
                 <w:rFonts w:ascii="Times New Roman" w:hAnsi="Times New Roman"/>
                 <w:b/>
+                <w:color w:val="000000"/>
                 <w:spacing w:val="-1"/>
                 <w:sz w:val="16"/>
                 <w:szCs w:val="16"/>
@@ -14168,6 +14199,7 @@
               <w:rPr>
                 <w:rFonts w:ascii="Times New Roman" w:hAnsi="Times New Roman"/>
                 <w:b/>
+                <w:color w:val="000000"/>
                 <w:spacing w:val="25"/>
                 <w:sz w:val="16"/>
                 <w:szCs w:val="16"/>
@@ -14179,6 +14211,7 @@
               <w:rPr>
                 <w:rFonts w:ascii="Times New Roman" w:hAnsi="Times New Roman"/>
                 <w:b/>
+                <w:color w:val="000000"/>
                 <w:spacing w:val="-1"/>
                 <w:sz w:val="16"/>
                 <w:szCs w:val="16"/>
@@ -14190,6 +14223,7 @@
               <w:rPr>
                 <w:rFonts w:ascii="Times New Roman" w:hAnsi="Times New Roman"/>
                 <w:b/>
+                <w:color w:val="000000"/>
                 <w:sz w:val="16"/>
                 <w:szCs w:val="16"/>
                 <w:lang w:val="uk-UA"/>
@@ -14200,6 +14234,7 @@
               <w:rPr>
                 <w:rFonts w:ascii="Times New Roman" w:hAnsi="Times New Roman"/>
                 <w:b/>
+                <w:color w:val="000000"/>
                 <w:spacing w:val="23"/>
                 <w:sz w:val="16"/>
                 <w:szCs w:val="16"/>
@@ -14210,6 +14245,7 @@
             <w:r>
               <w:rPr>
                 <w:rFonts w:ascii="Times New Roman" w:hAnsi="Times New Roman"/>
+                <w:color w:val="000000"/>
                 <w:spacing w:val="-1"/>
                 <w:sz w:val="16"/>
                 <w:szCs w:val="16"/>
@@ -14225,6 +14261,7 @@
               <w:jc w:val="center"/>
               <w:rPr>
                 <w:rFonts w:ascii="Times New Roman" w:eastAsia="Times New Roman" w:hAnsi="Times New Roman"/>
+                <w:color w:val="000000"/>
                 <w:sz w:val="16"/>
                 <w:szCs w:val="16"/>
                 <w:lang w:val="uk-UA"/>
@@ -14233,6 +14270,7 @@
             <w:r>
               <w:rPr>
                 <w:rFonts w:ascii="Times New Roman"/>
+                <w:color w:val="000000"/>
                 <w:spacing w:val="-1"/>
                 <w:sz w:val="16"/>
                 <w:szCs w:val="16"/>
@@ -14244,7 +14282,7 @@
         </w:tc>
         <w:tc>
           <w:tcPr>
-            <w:tcW w:w="268" w:type="pct"/>
+            <w:tcW w:w="486" w:type="pct"/>
             <w:tcBorders>
               <w:top w:val="single" w:sz="5" w:space="0" w:color="000000"/>
               <w:left w:val="single" w:sz="5" w:space="0" w:color="000000"/>
@@ -14262,6 +14300,7 @@
               <w:jc w:val="center"/>
               <w:rPr>
                 <w:rFonts w:ascii="Times New Roman" w:eastAsia="Times New Roman" w:hAnsi="Times New Roman"/>
+                <w:color w:val="000000"/>
                 <w:sz w:val="16"/>
                 <w:szCs w:val="16"/>
                 <w:lang w:val="uk-UA"/>
@@ -14271,6 +14310,7 @@
               <w:rPr>
                 <w:rFonts w:ascii="Times New Roman" w:hAnsi="Times New Roman"/>
                 <w:b/>
+                <w:color w:val="000000"/>
                 <w:spacing w:val="-1"/>
                 <w:sz w:val="16"/>
                 <w:szCs w:val="16"/>
@@ -14282,6 +14322,7 @@
               <w:rPr>
                 <w:rFonts w:ascii="Times New Roman" w:hAnsi="Times New Roman"/>
                 <w:b/>
+                <w:color w:val="000000"/>
                 <w:sz w:val="16"/>
                 <w:szCs w:val="16"/>
                 <w:lang w:val="uk-UA"/>
@@ -14297,6 +14338,7 @@
               <w:jc w:val="center"/>
               <w:rPr>
                 <w:rFonts w:ascii="Times New Roman" w:eastAsia="Times New Roman" w:hAnsi="Times New Roman"/>
+                <w:color w:val="000000"/>
                 <w:sz w:val="16"/>
                 <w:szCs w:val="16"/>
                 <w:lang w:val="en-GB"/>
@@ -14305,6 +14347,7 @@
             <w:r>
               <w:rPr>
                 <w:rFonts w:ascii="Times New Roman"/>
+                <w:color w:val="000000"/>
                 <w:sz w:val="16"/>
                 <w:szCs w:val="16"/>
                 <w:lang w:val="en-GB"/>
@@ -14315,7 +14358,7 @@
         </w:tc>
         <w:tc>
           <w:tcPr>
-            <w:tcW w:w="467" w:type="pct"/>
+            <w:tcW w:w="490" w:type="pct"/>
             <w:tcBorders>
               <w:top w:val="single" w:sz="5" w:space="0" w:color="000000"/>
               <w:left w:val="single" w:sz="5" w:space="0" w:color="000000"/>
@@ -14333,6 +14376,7 @@
               <w:jc w:val="center"/>
               <w:rPr>
                 <w:rFonts w:ascii="Times New Roman" w:eastAsia="Times New Roman" w:hAnsi="Times New Roman"/>
+                <w:color w:val="000000"/>
                 <w:sz w:val="16"/>
                 <w:szCs w:val="16"/>
                 <w:lang w:val="uk-UA"/>
@@ -14342,6 +14386,7 @@
               <w:rPr>
                 <w:rFonts w:ascii="Times New Roman" w:hAnsi="Times New Roman"/>
                 <w:b/>
+                <w:color w:val="000000"/>
                 <w:spacing w:val="-1"/>
                 <w:sz w:val="16"/>
                 <w:szCs w:val="16"/>
@@ -14353,6 +14398,7 @@
               <w:rPr>
                 <w:rFonts w:ascii="Times New Roman" w:hAnsi="Times New Roman"/>
                 <w:b/>
+                <w:color w:val="000000"/>
                 <w:sz w:val="16"/>
                 <w:szCs w:val="16"/>
                 <w:lang w:val="uk-UA"/>
@@ -14363,6 +14409,7 @@
               <w:rPr>
                 <w:rFonts w:ascii="Times New Roman" w:hAnsi="Times New Roman"/>
                 <w:b/>
+                <w:color w:val="000000"/>
                 <w:spacing w:val="22"/>
                 <w:sz w:val="16"/>
                 <w:szCs w:val="16"/>
@@ -14373,6 +14420,7 @@
             <w:r>
               <w:rPr>
                 <w:rFonts w:ascii="Times New Roman" w:hAnsi="Times New Roman"/>
+                <w:color w:val="000000"/>
                 <w:spacing w:val="-1"/>
                 <w:sz w:val="16"/>
                 <w:szCs w:val="16"/>
@@ -14383,6 +14431,7 @@
             <w:r>
               <w:rPr>
                 <w:rFonts w:ascii="Times New Roman" w:hAnsi="Times New Roman"/>
+                <w:color w:val="000000"/>
                 <w:spacing w:val="22"/>
                 <w:sz w:val="16"/>
                 <w:szCs w:val="16"/>
@@ -14393,6 +14442,7 @@
             <w:r>
               <w:rPr>
                 <w:rFonts w:ascii="Times New Roman" w:hAnsi="Times New Roman"/>
+                <w:color w:val="000000"/>
                 <w:spacing w:val="-1"/>
                 <w:sz w:val="16"/>
                 <w:szCs w:val="16"/>
@@ -14404,7 +14454,7 @@
         </w:tc>
         <w:tc>
           <w:tcPr>
-            <w:tcW w:w="950" w:type="pct"/>
+            <w:tcW w:w="812" w:type="pct"/>
             <w:tcBorders>
               <w:top w:val="single" w:sz="5" w:space="0" w:color="000000"/>
               <w:left w:val="single" w:sz="5" w:space="0" w:color="000000"/>
@@ -14421,6 +14471,7 @@
               <w:jc w:val="center"/>
               <w:rPr>
                 <w:rFonts w:ascii="Times New Roman" w:eastAsia="Times New Roman" w:hAnsi="Times New Roman"/>
+                <w:color w:val="000000"/>
                 <w:sz w:val="16"/>
                 <w:szCs w:val="16"/>
                 <w:lang w:val="uk-UA"/>
@@ -14430,6 +14481,7 @@
               <w:rPr>
                 <w:rFonts w:ascii="Times New Roman" w:hAnsi="Times New Roman"/>
                 <w:b/>
+                <w:color w:val="000000"/>
                 <w:spacing w:val="-1"/>
                 <w:sz w:val="16"/>
                 <w:szCs w:val="16"/>
@@ -14441,6 +14493,7 @@
               <w:rPr>
                 <w:rFonts w:ascii="Times New Roman" w:hAnsi="Times New Roman"/>
                 <w:b/>
+                <w:color w:val="000000"/>
                 <w:spacing w:val="-2"/>
                 <w:sz w:val="16"/>
                 <w:szCs w:val="16"/>
@@ -14452,6 +14505,7 @@
               <w:rPr>
                 <w:rFonts w:ascii="Times New Roman" w:hAnsi="Times New Roman"/>
                 <w:b/>
+                <w:color w:val="000000"/>
                 <w:sz w:val="16"/>
                 <w:szCs w:val="16"/>
                 <w:lang w:val="uk-UA"/>
@@ -14462,6 +14516,7 @@
               <w:rPr>
                 <w:rFonts w:ascii="Times New Roman" w:hAnsi="Times New Roman"/>
                 <w:b/>
+                <w:color w:val="000000"/>
                 <w:spacing w:val="25"/>
                 <w:sz w:val="16"/>
                 <w:szCs w:val="16"/>
@@ -14473,6 +14528,7 @@
               <w:rPr>
                 <w:rFonts w:ascii="Times New Roman" w:hAnsi="Times New Roman"/>
                 <w:b/>
+                <w:color w:val="000000"/>
                 <w:spacing w:val="-1"/>
                 <w:sz w:val="16"/>
                 <w:szCs w:val="16"/>
@@ -14484,6 +14540,7 @@
               <w:rPr>
                 <w:rFonts w:ascii="Times New Roman" w:hAnsi="Times New Roman"/>
                 <w:b/>
+                <w:color w:val="000000"/>
                 <w:spacing w:val="2"/>
                 <w:sz w:val="16"/>
                 <w:szCs w:val="16"/>
@@ -14495,6 +14552,7 @@
               <w:rPr>
                 <w:rFonts w:ascii="Times New Roman" w:hAnsi="Times New Roman"/>
                 <w:b/>
+                <w:color w:val="000000"/>
                 <w:spacing w:val="-2"/>
                 <w:sz w:val="16"/>
                 <w:szCs w:val="16"/>
@@ -14506,6 +14564,7 @@
               <w:rPr>
                 <w:rFonts w:ascii="Times New Roman" w:hAnsi="Times New Roman"/>
                 <w:b/>
+                <w:color w:val="000000"/>
                 <w:spacing w:val="1"/>
                 <w:sz w:val="16"/>
                 <w:szCs w:val="16"/>
@@ -14517,6 +14576,7 @@
               <w:rPr>
                 <w:rFonts w:ascii="Times New Roman" w:hAnsi="Times New Roman"/>
                 <w:b/>
+                <w:color w:val="000000"/>
                 <w:sz w:val="16"/>
                 <w:szCs w:val="16"/>
                 <w:lang w:val="uk-UA"/>
@@ -14532,6 +14592,7 @@
               <w:jc w:val="center"/>
               <w:rPr>
                 <w:rFonts w:ascii="Times New Roman" w:eastAsia="Times New Roman" w:hAnsi="Times New Roman"/>
+                <w:color w:val="000000"/>
                 <w:sz w:val="16"/>
                 <w:szCs w:val="16"/>
                 <w:lang w:val="en-GB"/>
@@ -14540,6 +14601,7 @@
             <w:r>
               <w:rPr>
                 <w:rFonts w:ascii="Times New Roman"/>
+                <w:color w:val="000000"/>
                 <w:spacing w:val="-1"/>
                 <w:sz w:val="16"/>
                 <w:szCs w:val="16"/>
@@ -14550,6 +14612,7 @@
             <w:r>
               <w:rPr>
                 <w:rFonts w:ascii="Times New Roman"/>
+                <w:color w:val="000000"/>
                 <w:spacing w:val="1"/>
                 <w:sz w:val="16"/>
                 <w:szCs w:val="16"/>
@@ -14560,6 +14623,7 @@
             <w:r>
               <w:rPr>
                 <w:rFonts w:ascii="Times New Roman"/>
+                <w:color w:val="000000"/>
                 <w:spacing w:val="-1"/>
                 <w:sz w:val="16"/>
                 <w:szCs w:val="16"/>
@@ -14571,7 +14635,7 @@
         </w:tc>
         <w:tc>
           <w:tcPr>
-            <w:tcW w:w="482" w:type="pct"/>
+            <w:tcW w:w="481" w:type="pct"/>
             <w:tcBorders>
               <w:top w:val="single" w:sz="5" w:space="0" w:color="000000"/>
               <w:left w:val="single" w:sz="5" w:space="0" w:color="000000"/>
@@ -14589,6 +14653,7 @@
               <w:jc w:val="center"/>
               <w:rPr>
                 <w:rFonts w:ascii="Times New Roman" w:eastAsia="Times New Roman" w:hAnsi="Times New Roman"/>
+                <w:color w:val="000000"/>
                 <w:sz w:val="16"/>
                 <w:szCs w:val="16"/>
                 <w:lang w:val="uk-UA"/>
@@ -14598,6 +14663,7 @@
               <w:rPr>
                 <w:rFonts w:ascii="Times New Roman" w:hAnsi="Times New Roman"/>
                 <w:b/>
+                <w:color w:val="000000"/>
                 <w:spacing w:val="-1"/>
                 <w:sz w:val="16"/>
                 <w:szCs w:val="16"/>
@@ -14609,6 +14675,7 @@
               <w:rPr>
                 <w:rFonts w:ascii="Times New Roman" w:hAnsi="Times New Roman"/>
                 <w:b/>
+                <w:color w:val="000000"/>
                 <w:spacing w:val="-2"/>
                 <w:sz w:val="16"/>
                 <w:szCs w:val="16"/>
@@ -14620,6 +14687,7 @@
               <w:rPr>
                 <w:rFonts w:ascii="Times New Roman" w:hAnsi="Times New Roman"/>
                 <w:b/>
+                <w:color w:val="000000"/>
                 <w:sz w:val="16"/>
                 <w:szCs w:val="16"/>
                 <w:lang w:val="uk-UA"/>
@@ -14630,6 +14698,7 @@
               <w:rPr>
                 <w:rFonts w:ascii="Times New Roman" w:hAnsi="Times New Roman"/>
                 <w:b/>
+                <w:color w:val="000000"/>
                 <w:spacing w:val="25"/>
                 <w:sz w:val="16"/>
                 <w:szCs w:val="16"/>
@@ -14641,6 +14710,7 @@
               <w:rPr>
                 <w:rFonts w:ascii="Times New Roman" w:hAnsi="Times New Roman"/>
                 <w:b/>
+                <w:color w:val="000000"/>
                 <w:spacing w:val="-1"/>
                 <w:sz w:val="16"/>
                 <w:szCs w:val="16"/>
@@ -14652,6 +14722,7 @@
               <w:rPr>
                 <w:rFonts w:ascii="Times New Roman" w:hAnsi="Times New Roman"/>
                 <w:b/>
+                <w:color w:val="000000"/>
                 <w:spacing w:val="23"/>
                 <w:sz w:val="16"/>
                 <w:szCs w:val="16"/>
@@ -14663,6 +14734,7 @@
               <w:rPr>
                 <w:rFonts w:ascii="Times New Roman" w:hAnsi="Times New Roman"/>
                 <w:b/>
+                <w:color w:val="000000"/>
                 <w:spacing w:val="-1"/>
                 <w:sz w:val="16"/>
                 <w:szCs w:val="16"/>
@@ -14674,6 +14746,7 @@
               <w:rPr>
                 <w:rFonts w:ascii="Times New Roman" w:hAnsi="Times New Roman"/>
                 <w:b/>
+                <w:color w:val="000000"/>
                 <w:sz w:val="16"/>
                 <w:szCs w:val="16"/>
                 <w:lang w:val="uk-UA"/>
@@ -14684,6 +14757,7 @@
               <w:rPr>
                 <w:rFonts w:ascii="Times New Roman" w:hAnsi="Times New Roman"/>
                 <w:b/>
+                <w:color w:val="000000"/>
                 <w:spacing w:val="23"/>
                 <w:sz w:val="16"/>
                 <w:szCs w:val="16"/>
@@ -14694,6 +14768,7 @@
             <w:r>
               <w:rPr>
                 <w:rFonts w:ascii="Times New Roman" w:hAnsi="Times New Roman"/>
+                <w:color w:val="000000"/>
                 <w:spacing w:val="-1"/>
                 <w:sz w:val="16"/>
                 <w:szCs w:val="16"/>
@@ -14709,6 +14784,7 @@
               <w:jc w:val="center"/>
               <w:rPr>
                 <w:rFonts w:ascii="Times New Roman" w:eastAsia="Times New Roman" w:hAnsi="Times New Roman"/>
+                <w:color w:val="000000"/>
                 <w:sz w:val="16"/>
                 <w:szCs w:val="16"/>
                 <w:lang w:val="uk-UA"/>
@@ -14717,6 +14793,7 @@
             <w:r>
               <w:rPr>
                 <w:rFonts w:ascii="Times New Roman"/>
+                <w:color w:val="000000"/>
                 <w:spacing w:val="-1"/>
                 <w:sz w:val="16"/>
                 <w:szCs w:val="16"/>
@@ -14733,7 +14810,7 @@
         </w:trPr>
         <w:tc>
           <w:tcPr>
-            <w:tcW w:w="477" w:type="pct"/>
+            <w:tcW w:w="476" w:type="pct"/>
             <w:tcBorders>
               <w:top w:val="single" w:sz="5" w:space="0" w:color="000000"/>
               <w:left w:val="single" w:sz="5" w:space="0" w:color="000000"/>
@@ -14741,6 +14818,7 @@
               <w:right w:val="single" w:sz="5" w:space="0" w:color="000000"/>
             </w:tcBorders>
             <w:shd w:val="clear" w:color="auto" w:fill="auto"/>
+            <w:vAlign w:val="center"/>
           </w:tcPr>
           <w:p>
             <w:pPr>
@@ -14749,6 +14827,7 @@
               <w:jc w:val="center"/>
               <w:rPr>
                 <w:rFonts w:ascii="Times New Roman" w:hAnsi="Times New Roman"/>
+                <w:color w:val="000000"/>
                 <w:sz w:val="18"/>
                 <w:szCs w:val="18"/>
                 <w:lang w:val="en-US"/>
@@ -14757,6 +14836,7 @@
             <w:r>
               <w:rPr>
                 <w:rFonts w:ascii="Times New Roman" w:hAnsi="Times New Roman"/>
+                <w:color w:val="000000"/>
                 <w:sz w:val="18"/>
                 <w:szCs w:val="18"/>
                 <w:lang w:val="en-US"/>
@@ -14767,7 +14847,7 @@
         </w:tc>
         <w:tc>
           <w:tcPr>
-            <w:tcW w:w="1956" w:type="pct"/>
+            <w:tcW w:w="1726" w:type="pct"/>
             <w:tcBorders>
               <w:top w:val="single" w:sz="5" w:space="0" w:color="000000"/>
               <w:left w:val="single" w:sz="5" w:space="0" w:color="000000"/>
@@ -14775,13 +14855,16 @@
               <w:right w:val="single" w:sz="5" w:space="0" w:color="000000"/>
             </w:tcBorders>
             <w:shd w:val="clear" w:color="auto" w:fill="auto"/>
+            <w:vAlign w:val="center"/>
           </w:tcPr>
           <w:p>
             <w:pPr>
               <w:widowControl w:val="0"/>
               <w:spacing w:after="0" w:line="240" w:lineRule="auto"/>
-              <w:rPr>
-                <w:rFonts w:ascii="Times New Roman" w:hAnsi="Times New Roman"/>
+              <w:jc w:val="center"/>
+              <w:rPr>
+                <w:rFonts w:ascii="Times New Roman" w:hAnsi="Times New Roman"/>
+                <w:color w:val="000000"/>
                 <w:sz w:val="18"/>
                 <w:szCs w:val="18"/>
                 <w:lang w:val="en-US"/>
@@ -14790,15 +14873,27 @@
             <w:r>
               <w:rPr>
                 <w:rFonts w:ascii="Times New Roman" w:hAnsi="Times New Roman"/>
+                <w:color w:val="000000"/>
                 <w:sz w:val="18"/>
                 <w:szCs w:val="18"/>
                 <w:lang w:val="en-US"/>
               </w:rPr>
-              <w:t xml:space="preserve">#CourseNameUkr </w:t>
-            </w:r>
-            <w:r>
-              <w:rPr>
-                <w:rFonts w:ascii="Times New Roman" w:hAnsi="Times New Roman"/>
+              <w:t>#CourseNameUkr</w:t>
+            </w:r>
+            <w:r>
+              <w:rPr>
+                <w:rFonts w:ascii="Times New Roman" w:hAnsi="Times New Roman"/>
+                <w:color w:val="000000"/>
+                <w:sz w:val="18"/>
+                <w:szCs w:val="18"/>
+                <w:lang w:val="en-US"/>
+              </w:rPr>
+              <w:t xml:space="preserve"> </w:t>
+            </w:r>
+            <w:r>
+              <w:rPr>
+                <w:rFonts w:ascii="Times New Roman" w:hAnsi="Times New Roman"/>
+                <w:color w:val="000000"/>
                 <w:sz w:val="18"/>
                 <w:szCs w:val="18"/>
               </w:rPr>
@@ -14808,6 +14903,7 @@
               <w:rPr>
                 <w:rFonts w:ascii="Times New Roman" w:hAnsi="Times New Roman"/>
                 <w:i/>
+                <w:color w:val="000000"/>
                 <w:sz w:val="18"/>
                 <w:szCs w:val="18"/>
                 <w:lang w:val="en-GB"/>
@@ -14818,7 +14914,7 @@
         </w:tc>
         <w:tc>
           <w:tcPr>
-            <w:tcW w:w="399" w:type="pct"/>
+            <w:tcW w:w="530" w:type="pct"/>
             <w:tcBorders>
               <w:top w:val="single" w:sz="5" w:space="0" w:color="000000"/>
               <w:left w:val="single" w:sz="5" w:space="0" w:color="000000"/>
@@ -14826,6 +14922,7 @@
               <w:right w:val="single" w:sz="5" w:space="0" w:color="000000"/>
             </w:tcBorders>
             <w:shd w:val="clear" w:color="auto" w:fill="auto"/>
+            <w:vAlign w:val="center"/>
           </w:tcPr>
           <w:p>
             <w:pPr>
@@ -14834,6 +14931,7 @@
               <w:jc w:val="center"/>
               <w:rPr>
                 <w:rFonts w:ascii="Times New Roman" w:hAnsi="Times New Roman"/>
+                <w:color w:val="000000"/>
                 <w:sz w:val="18"/>
                 <w:szCs w:val="18"/>
                 <w:lang w:val="en-US"/>
@@ -14842,6 +14940,7 @@
             <w:r>
               <w:rPr>
                 <w:rFonts w:ascii="Times New Roman" w:hAnsi="Times New Roman"/>
+                <w:color w:val="000000"/>
                 <w:sz w:val="18"/>
                 <w:szCs w:val="18"/>
                 <w:lang w:val="en-US"/>
@@ -14852,7 +14951,7 @@
         </w:tc>
         <w:tc>
           <w:tcPr>
-            <w:tcW w:w="268" w:type="pct"/>
+            <w:tcW w:w="486" w:type="pct"/>
             <w:tcBorders>
               <w:top w:val="single" w:sz="5" w:space="0" w:color="000000"/>
               <w:left w:val="single" w:sz="5" w:space="0" w:color="000000"/>
@@ -14860,6 +14959,7 @@
               <w:right w:val="single" w:sz="5" w:space="0" w:color="000000"/>
             </w:tcBorders>
             <w:shd w:val="clear" w:color="auto" w:fill="auto"/>
+            <w:vAlign w:val="center"/>
           </w:tcPr>
           <w:p>
             <w:pPr>
@@ -14868,6 +14968,7 @@
               <w:jc w:val="center"/>
               <w:rPr>
                 <w:rFonts w:ascii="Times New Roman" w:hAnsi="Times New Roman"/>
+                <w:color w:val="000000"/>
                 <w:sz w:val="18"/>
                 <w:szCs w:val="18"/>
                 <w:lang w:val="en-US"/>
@@ -14876,6 +14977,7 @@
             <w:r>
               <w:rPr>
                 <w:rFonts w:ascii="Times New Roman" w:hAnsi="Times New Roman"/>
+                <w:color w:val="000000"/>
                 <w:sz w:val="18"/>
                 <w:szCs w:val="18"/>
                 <w:lang w:val="en-US"/>
@@ -14886,7 +14988,7 @@
         </w:tc>
         <w:tc>
           <w:tcPr>
-            <w:tcW w:w="467" w:type="pct"/>
+            <w:tcW w:w="490" w:type="pct"/>
             <w:tcBorders>
               <w:top w:val="single" w:sz="5" w:space="0" w:color="000000"/>
               <w:left w:val="single" w:sz="5" w:space="0" w:color="000000"/>
@@ -14894,6 +14996,7 @@
               <w:right w:val="single" w:sz="5" w:space="0" w:color="000000"/>
             </w:tcBorders>
             <w:shd w:val="clear" w:color="auto" w:fill="auto"/>
+            <w:vAlign w:val="center"/>
           </w:tcPr>
           <w:p>
             <w:pPr>
@@ -14901,7 +15004,7 @@
               <w:jc w:val="center"/>
               <w:rPr>
                 <w:rFonts w:ascii="Times New Roman" w:eastAsia="Times New Roman" w:hAnsi="Times New Roman"/>
-                <w:color w:val="FF0000"/>
+                <w:color w:val="000000"/>
                 <w:sz w:val="18"/>
                 <w:szCs w:val="19"/>
               </w:rPr>
@@ -14909,7 +15012,7 @@
             <w:r>
               <w:rPr>
                 <w:rFonts w:ascii="Times New Roman" w:hAnsi="Times New Roman"/>
-                <w:color w:val="FF0000"/>
+                <w:color w:val="000000"/>
                 <w:sz w:val="18"/>
               </w:rPr>
               <w:t>#LocalGrade</w:t>
@@ -14918,7 +15021,7 @@
         </w:tc>
         <w:tc>
           <w:tcPr>
-            <w:tcW w:w="950" w:type="pct"/>
+            <w:tcW w:w="812" w:type="pct"/>
             <w:tcBorders>
               <w:top w:val="single" w:sz="5" w:space="0" w:color="000000"/>
               <w:left w:val="single" w:sz="5" w:space="0" w:color="000000"/>
@@ -14926,6 +15029,7 @@
               <w:right w:val="single" w:sz="5" w:space="0" w:color="000000"/>
             </w:tcBorders>
             <w:shd w:val="clear" w:color="auto" w:fill="auto"/>
+            <w:vAlign w:val="center"/>
           </w:tcPr>
           <w:p>
             <w:pPr>
@@ -14933,7 +15037,7 @@
               <w:jc w:val="center"/>
               <w:rPr>
                 <w:rFonts w:ascii="Times New Roman" w:eastAsia="Times New Roman" w:hAnsi="Times New Roman"/>
-                <w:color w:val="FF0000"/>
+                <w:color w:val="000000"/>
                 <w:sz w:val="18"/>
                 <w:szCs w:val="19"/>
               </w:rPr>
@@ -14941,15 +15045,15 @@
             <w:r>
               <w:rPr>
                 <w:rFonts w:ascii="Times New Roman" w:hAnsi="Times New Roman"/>
-                <w:color w:val="FF0000"/>
-                <w:sz w:val="18"/>
-              </w:rPr>
-              <w:t>#NatiaonalGradeUkr</w:t>
-            </w:r>
-            <w:r>
-              <w:rPr>
-                <w:rFonts w:ascii="Times New Roman" w:hAnsi="Times New Roman"/>
-                <w:color w:val="FF0000"/>
+                <w:color w:val="000000"/>
+                <w:sz w:val="18"/>
+              </w:rPr>
+              <w:t>#NationalGradeUkr</w:t>
+            </w:r>
+            <w:r>
+              <w:rPr>
+                <w:rFonts w:ascii="Times New Roman" w:hAnsi="Times New Roman"/>
+                <w:color w:val="000000"/>
                 <w:sz w:val="18"/>
                 <w:lang w:val="uk-UA"/>
               </w:rPr>
@@ -14958,7 +15062,7 @@
             <w:r>
               <w:rPr>
                 <w:rFonts w:ascii="Times New Roman" w:hAnsi="Times New Roman"/>
-                <w:color w:val="FF0000"/>
+                <w:color w:val="000000"/>
                 <w:sz w:val="18"/>
                 <w:lang w:val="en-GB"/>
               </w:rPr>
@@ -14968,7 +15072,7 @@
         </w:tc>
         <w:tc>
           <w:tcPr>
-            <w:tcW w:w="482" w:type="pct"/>
+            <w:tcW w:w="481" w:type="pct"/>
             <w:tcBorders>
               <w:top w:val="single" w:sz="5" w:space="0" w:color="000000"/>
               <w:left w:val="single" w:sz="5" w:space="0" w:color="000000"/>
@@ -14976,6 +15080,7 @@
               <w:right w:val="single" w:sz="5" w:space="0" w:color="000000"/>
             </w:tcBorders>
             <w:shd w:val="clear" w:color="auto" w:fill="auto"/>
+            <w:vAlign w:val="center"/>
           </w:tcPr>
           <w:p>
             <w:pPr>
@@ -14983,7 +15088,7 @@
               <w:jc w:val="center"/>
               <w:rPr>
                 <w:rFonts w:ascii="Times New Roman" w:eastAsia="Times New Roman" w:hAnsi="Times New Roman"/>
-                <w:color w:val="FF0000"/>
+                <w:color w:val="000000"/>
                 <w:sz w:val="18"/>
                 <w:szCs w:val="19"/>
               </w:rPr>
@@ -14991,7 +15096,7 @@
             <w:r>
               <w:rPr>
                 <w:rFonts w:ascii="Times New Roman" w:hAnsi="Times New Roman"/>
-                <w:color w:val="FF0000"/>
+                <w:color w:val="000000"/>
                 <w:sz w:val="18"/>
               </w:rPr>
               <w:t>#ECTSGrade</w:t>
@@ -15021,6 +15126,7 @@
               <w:jc w:val="center"/>
               <w:rPr>
                 <w:rFonts w:ascii="Times New Roman" w:hAnsi="Times New Roman"/>
+                <w:color w:val="000000"/>
                 <w:sz w:val="18"/>
                 <w:lang w:val="uk-UA"/>
               </w:rPr>
@@ -15028,7 +15134,24 @@
             <w:r>
               <w:rPr>
                 <w:rFonts w:ascii="Times New Roman" w:hAnsi="Times New Roman"/>
-                <w:b/>
+                <w:color w:val="000000"/>
+                <w:sz w:val="18"/>
+              </w:rPr>
+              <w:t>#Section1</w:t>
+            </w:r>
+            <w:r>
+              <w:rPr>
+                <w:rFonts w:ascii="Times New Roman" w:hAnsi="Times New Roman"/>
+                <w:color w:val="000000"/>
+                <w:sz w:val="18"/>
+              </w:rPr>
+              <w:t xml:space="preserve"> </w:t>
+            </w:r>
+            <w:r>
+              <w:rPr>
+                <w:rFonts w:ascii="Times New Roman" w:hAnsi="Times New Roman"/>
+                <w:b/>
+                <w:color w:val="000000"/>
                 <w:sz w:val="18"/>
                 <w:lang w:val="uk-UA"/>
               </w:rPr>
@@ -15038,6 +15161,7 @@
               <w:rPr>
                 <w:rFonts w:ascii="Times New Roman" w:hAnsi="Times New Roman"/>
                 <w:b/>
+                <w:color w:val="000000"/>
                 <w:sz w:val="18"/>
                 <w:lang w:val="en-GB"/>
               </w:rPr>
@@ -15047,265 +15171,12 @@
               <w:rPr>
                 <w:rFonts w:ascii="Times New Roman" w:hAnsi="Times New Roman"/>
                 <w:b/>
+                <w:color w:val="000000"/>
                 <w:sz w:val="18"/>
                 <w:lang w:val="en-GB"/>
               </w:rPr>
               <w:t>Papers (Projects)</w:t>
             </w:r>
-          </w:p>
-        </w:tc>
-      </w:tr>
-      <w:tr>
-        <w:trPr>
-          <w:trHeight w:val="20"/>
-        </w:trPr>
-        <w:tc>
-          <w:tcPr>
-            <w:tcW w:w="477" w:type="pct"/>
-            <w:tcBorders>
-              <w:top w:val="single" w:sz="5" w:space="0" w:color="000000"/>
-              <w:left w:val="single" w:sz="5" w:space="0" w:color="000000"/>
-              <w:bottom w:val="single" w:sz="5" w:space="0" w:color="000000"/>
-              <w:right w:val="single" w:sz="5" w:space="0" w:color="000000"/>
-            </w:tcBorders>
-            <w:shd w:val="clear" w:color="auto" w:fill="auto"/>
-          </w:tcPr>
-          <w:p>
-            <w:pPr>
-              <w:pStyle w:val="TableParagraph"/>
-              <w:jc w:val="center"/>
-              <w:rPr>
-                <w:rFonts w:ascii="Times New Roman" w:hAnsi="Times New Roman"/>
-                <w:sz w:val="18"/>
-                <w:lang w:val="uk-UA"/>
-              </w:rPr>
-            </w:pPr>
-            <w:r>
-              <w:rPr>
-                <w:rFonts w:ascii="Times New Roman" w:hAnsi="Times New Roman"/>
-                <w:sz w:val="18"/>
-                <w:lang w:val="uk-UA"/>
-              </w:rPr>
-              <w:t>13</w:t>
-            </w:r>
-          </w:p>
-        </w:tc>
-        <w:tc>
-          <w:tcPr>
-            <w:tcW w:w="1956" w:type="pct"/>
-            <w:tcBorders>
-              <w:top w:val="single" w:sz="5" w:space="0" w:color="000000"/>
-              <w:left w:val="single" w:sz="5" w:space="0" w:color="000000"/>
-              <w:bottom w:val="single" w:sz="5" w:space="0" w:color="000000"/>
-              <w:right w:val="single" w:sz="5" w:space="0" w:color="000000"/>
-            </w:tcBorders>
-            <w:shd w:val="clear" w:color="auto" w:fill="auto"/>
-          </w:tcPr>
-          <w:p>
-            <w:pPr>
-              <w:widowControl w:val="0"/>
-              <w:spacing w:after="0" w:line="240" w:lineRule="auto"/>
-              <w:rPr>
-                <w:rFonts w:ascii="Times New Roman" w:hAnsi="Times New Roman"/>
-                <w:sz w:val="18"/>
-                <w:szCs w:val="18"/>
-              </w:rPr>
-            </w:pPr>
-            <w:r>
-              <w:rPr>
-                <w:rFonts w:ascii="Times New Roman" w:hAnsi="Times New Roman"/>
-                <w:sz w:val="18"/>
-                <w:szCs w:val="18"/>
-              </w:rPr>
-              <w:t xml:space="preserve">Курсові роботи/проекти/ </w:t>
-            </w:r>
-            <w:r>
-              <w:rPr>
-                <w:rFonts w:ascii="Times New Roman" w:hAnsi="Times New Roman"/>
-                <w:sz w:val="18"/>
-                <w:szCs w:val="18"/>
-                <w:lang w:val="en-GB"/>
-              </w:rPr>
-              <w:t>Academic year papers</w:t>
-            </w:r>
-            <w:r>
-              <w:rPr>
-                <w:rFonts w:ascii="Times New Roman" w:hAnsi="Times New Roman"/>
-                <w:sz w:val="18"/>
-                <w:szCs w:val="18"/>
-              </w:rPr>
-              <w:t xml:space="preserve"> Розподілені комп’ютерні системи і мережі/ </w:t>
-            </w:r>
-            <w:r>
-              <w:rPr>
-                <w:rFonts w:ascii="Times New Roman" w:hAnsi="Times New Roman"/>
-                <w:i/>
-                <w:sz w:val="18"/>
-                <w:szCs w:val="18"/>
-                <w:lang w:val="en-GB"/>
-              </w:rPr>
-              <w:t>Distributed computer systems and networks</w:t>
-            </w:r>
-          </w:p>
-        </w:tc>
-        <w:tc>
-          <w:tcPr>
-            <w:tcW w:w="399" w:type="pct"/>
-            <w:tcBorders>
-              <w:top w:val="single" w:sz="5" w:space="0" w:color="000000"/>
-              <w:left w:val="single" w:sz="5" w:space="0" w:color="000000"/>
-              <w:bottom w:val="single" w:sz="5" w:space="0" w:color="000000"/>
-              <w:right w:val="single" w:sz="5" w:space="0" w:color="000000"/>
-            </w:tcBorders>
-            <w:shd w:val="clear" w:color="auto" w:fill="auto"/>
-          </w:tcPr>
-          <w:p>
-            <w:pPr>
-              <w:widowControl w:val="0"/>
-              <w:spacing w:after="0" w:line="240" w:lineRule="auto"/>
-              <w:jc w:val="center"/>
-              <w:rPr>
-                <w:rFonts w:ascii="Times New Roman" w:hAnsi="Times New Roman"/>
-                <w:sz w:val="18"/>
-                <w:szCs w:val="18"/>
-              </w:rPr>
-            </w:pPr>
-          </w:p>
-          <w:p>
-            <w:pPr>
-              <w:widowControl w:val="0"/>
-              <w:spacing w:after="0" w:line="240" w:lineRule="auto"/>
-              <w:jc w:val="center"/>
-              <w:rPr>
-                <w:rFonts w:ascii="Times New Roman" w:hAnsi="Times New Roman"/>
-                <w:sz w:val="18"/>
-                <w:szCs w:val="18"/>
-              </w:rPr>
-            </w:pPr>
-            <w:r>
-              <w:rPr>
-                <w:rFonts w:ascii="Times New Roman" w:hAnsi="Times New Roman"/>
-                <w:sz w:val="18"/>
-                <w:szCs w:val="18"/>
-              </w:rPr>
-              <w:t>6</w:t>
-            </w:r>
-          </w:p>
-        </w:tc>
-        <w:tc>
-          <w:tcPr>
-            <w:tcW w:w="268" w:type="pct"/>
-            <w:tcBorders>
-              <w:top w:val="single" w:sz="5" w:space="0" w:color="000000"/>
-              <w:left w:val="single" w:sz="5" w:space="0" w:color="000000"/>
-              <w:bottom w:val="single" w:sz="5" w:space="0" w:color="000000"/>
-              <w:right w:val="single" w:sz="5" w:space="0" w:color="000000"/>
-            </w:tcBorders>
-            <w:shd w:val="clear" w:color="auto" w:fill="auto"/>
-          </w:tcPr>
-          <w:p>
-            <w:pPr>
-              <w:widowControl w:val="0"/>
-              <w:spacing w:after="0" w:line="240" w:lineRule="auto"/>
-              <w:jc w:val="center"/>
-              <w:rPr>
-                <w:rFonts w:ascii="Times New Roman" w:hAnsi="Times New Roman"/>
-                <w:sz w:val="18"/>
-                <w:szCs w:val="18"/>
-              </w:rPr>
-            </w:pPr>
-          </w:p>
-          <w:p>
-            <w:pPr>
-              <w:widowControl w:val="0"/>
-              <w:spacing w:after="0" w:line="240" w:lineRule="auto"/>
-              <w:jc w:val="center"/>
-              <w:rPr>
-                <w:rFonts w:ascii="Times New Roman" w:hAnsi="Times New Roman"/>
-                <w:sz w:val="18"/>
-                <w:szCs w:val="18"/>
-              </w:rPr>
-            </w:pPr>
-            <w:r>
-              <w:rPr>
-                <w:rFonts w:ascii="Times New Roman" w:hAnsi="Times New Roman"/>
-                <w:sz w:val="18"/>
-                <w:szCs w:val="18"/>
-              </w:rPr>
-              <w:t>180</w:t>
-            </w:r>
-          </w:p>
-        </w:tc>
-        <w:tc>
-          <w:tcPr>
-            <w:tcW w:w="467" w:type="pct"/>
-            <w:tcBorders>
-              <w:top w:val="single" w:sz="5" w:space="0" w:color="000000"/>
-              <w:left w:val="single" w:sz="5" w:space="0" w:color="000000"/>
-              <w:bottom w:val="single" w:sz="5" w:space="0" w:color="000000"/>
-              <w:right w:val="single" w:sz="5" w:space="0" w:color="000000"/>
-            </w:tcBorders>
-            <w:shd w:val="clear" w:color="auto" w:fill="auto"/>
-          </w:tcPr>
-          <w:p>
-            <w:pPr>
-              <w:pStyle w:val="TableParagraph"/>
-              <w:jc w:val="center"/>
-              <w:rPr>
-                <w:rFonts w:ascii="Times New Roman" w:eastAsia="Times New Roman" w:hAnsi="Times New Roman"/>
-                <w:sz w:val="18"/>
-                <w:szCs w:val="19"/>
-                <w:lang w:val="uk-UA"/>
-              </w:rPr>
-            </w:pPr>
-          </w:p>
-        </w:tc>
-        <w:tc>
-          <w:tcPr>
-            <w:tcW w:w="950" w:type="pct"/>
-            <w:tcBorders>
-              <w:top w:val="single" w:sz="5" w:space="0" w:color="000000"/>
-              <w:left w:val="single" w:sz="5" w:space="0" w:color="000000"/>
-              <w:bottom w:val="single" w:sz="5" w:space="0" w:color="000000"/>
-              <w:right w:val="single" w:sz="5" w:space="0" w:color="000000"/>
-            </w:tcBorders>
-            <w:shd w:val="clear" w:color="auto" w:fill="auto"/>
-          </w:tcPr>
-          <w:p>
-            <w:pPr>
-              <w:pStyle w:val="TableParagraph"/>
-              <w:jc w:val="center"/>
-              <w:rPr>
-                <w:rFonts w:ascii="Times New Roman" w:eastAsia="Times New Roman" w:hAnsi="Times New Roman"/>
-                <w:sz w:val="18"/>
-                <w:szCs w:val="19"/>
-                <w:lang w:val="uk-UA"/>
-              </w:rPr>
-            </w:pPr>
-          </w:p>
-        </w:tc>
-        <w:tc>
-          <w:tcPr>
-            <w:tcW w:w="482" w:type="pct"/>
-            <w:tcBorders>
-              <w:top w:val="single" w:sz="5" w:space="0" w:color="000000"/>
-              <w:left w:val="single" w:sz="5" w:space="0" w:color="000000"/>
-              <w:bottom w:val="single" w:sz="5" w:space="0" w:color="000000"/>
-              <w:right w:val="single" w:sz="5" w:space="0" w:color="000000"/>
-            </w:tcBorders>
-            <w:shd w:val="clear" w:color="auto" w:fill="auto"/>
-          </w:tcPr>
-          <w:p>
-            <w:pPr>
-              <w:pStyle w:val="TableParagraph"/>
-              <w:jc w:val="center"/>
-              <w:rPr>
-                <w:rFonts w:ascii="Times New Roman" w:eastAsia="Times New Roman" w:hAnsi="Times New Roman"/>
-                <w:sz w:val="18"/>
-                <w:szCs w:val="19"/>
-                <w:lang w:val="uk-UA"/>
-              </w:rPr>
-            </w:pPr>
           </w:p>
         </w:tc>
       </w:tr>
@@ -15332,13 +15203,34 @@
               <w:jc w:val="center"/>
               <w:rPr>
                 <w:rFonts w:ascii="Times New Roman" w:hAnsi="Times New Roman"/>
+                <w:color w:val="000000"/>
                 <w:sz w:val="18"/>
               </w:rPr>
             </w:pPr>
             <w:r>
               <w:rPr>
-                <w:rFonts w:ascii="Times New Roman" w:hAnsi="Times New Roman"/>
-                <w:b/>
+                <w:rFonts w:ascii="Times New Roman" w:eastAsia="Times New Roman" w:hAnsi="Times New Roman"/>
+                <w:color w:val="000000"/>
+                <w:sz w:val="18"/>
+                <w:szCs w:val="19"/>
+              </w:rPr>
+              <w:t>#Section2</w:t>
+            </w:r>
+            <w:r>
+              <w:rPr>
+                <w:rFonts w:ascii="Times New Roman" w:eastAsia="Times New Roman" w:hAnsi="Times New Roman"/>
+                <w:color w:val="000000"/>
+                <w:sz w:val="18"/>
+                <w:szCs w:val="19"/>
+                <w:lang w:val="en-US"/>
+              </w:rPr>
+              <w:t xml:space="preserve"> </w:t>
+            </w:r>
+            <w:r>
+              <w:rPr>
+                <w:rFonts w:ascii="Times New Roman" w:hAnsi="Times New Roman"/>
+                <w:b/>
+                <w:color w:val="000000"/>
                 <w:sz w:val="18"/>
               </w:rPr>
               <w:t xml:space="preserve">Практики / </w:t>
@@ -15347,244 +15239,12 @@
               <w:rPr>
                 <w:rFonts w:ascii="Times New Roman" w:hAnsi="Times New Roman"/>
                 <w:b/>
+                <w:color w:val="000000"/>
                 <w:sz w:val="18"/>
                 <w:lang w:val="en-GB"/>
               </w:rPr>
               <w:t>Practical training</w:t>
             </w:r>
-          </w:p>
-        </w:tc>
-      </w:tr>
-      <w:tr>
-        <w:trPr>
-          <w:trHeight w:val="297"/>
-        </w:trPr>
-        <w:tc>
-          <w:tcPr>
-            <w:tcW w:w="477" w:type="pct"/>
-            <w:tcBorders>
-              <w:top w:val="single" w:sz="5" w:space="0" w:color="000000"/>
-              <w:left w:val="single" w:sz="5" w:space="0" w:color="000000"/>
-              <w:bottom w:val="single" w:sz="5" w:space="0" w:color="000000"/>
-              <w:right w:val="single" w:sz="5" w:space="0" w:color="000000"/>
-            </w:tcBorders>
-            <w:shd w:val="clear" w:color="auto" w:fill="auto"/>
-          </w:tcPr>
-          <w:p>
-            <w:pPr>
-              <w:pStyle w:val="TableParagraph"/>
-              <w:jc w:val="center"/>
-              <w:rPr>
-                <w:rFonts w:ascii="Times New Roman" w:eastAsia="Times New Roman" w:hAnsi="Times New Roman"/>
-                <w:sz w:val="18"/>
-                <w:szCs w:val="19"/>
-                <w:lang w:val="uk-UA"/>
-              </w:rPr>
-            </w:pPr>
-            <w:r>
-              <w:rPr>
-                <w:rFonts w:ascii="Times New Roman" w:hAnsi="Times New Roman"/>
-                <w:sz w:val="18"/>
-                <w:lang w:val="uk-UA"/>
-              </w:rPr>
-              <w:t>14</w:t>
-            </w:r>
-          </w:p>
-        </w:tc>
-        <w:tc>
-          <w:tcPr>
-            <w:tcW w:w="1956" w:type="pct"/>
-            <w:tcBorders>
-              <w:top w:val="single" w:sz="5" w:space="0" w:color="000000"/>
-              <w:left w:val="single" w:sz="5" w:space="0" w:color="000000"/>
-              <w:bottom w:val="single" w:sz="5" w:space="0" w:color="000000"/>
-              <w:right w:val="single" w:sz="5" w:space="0" w:color="000000"/>
-            </w:tcBorders>
-            <w:shd w:val="clear" w:color="auto" w:fill="auto"/>
-          </w:tcPr>
-          <w:p>
-            <w:pPr>
-              <w:widowControl w:val="0"/>
-              <w:spacing w:after="0" w:line="240" w:lineRule="auto"/>
-              <w:rPr>
-                <w:rFonts w:ascii="Times New Roman" w:hAnsi="Times New Roman"/>
-                <w:b/>
-                <w:sz w:val="18"/>
-                <w:szCs w:val="18"/>
-              </w:rPr>
-            </w:pPr>
-            <w:r>
-              <w:rPr>
-                <w:rFonts w:ascii="Times New Roman" w:hAnsi="Times New Roman"/>
-                <w:sz w:val="18"/>
-                <w:szCs w:val="18"/>
-              </w:rPr>
-              <w:t xml:space="preserve"> Виробнича практика</w:t>
-            </w:r>
-            <w:r>
-              <w:rPr>
-                <w:rFonts w:ascii="Times New Roman" w:hAnsi="Times New Roman"/>
-                <w:sz w:val="18"/>
-                <w:szCs w:val="18"/>
-                <w:lang w:val="en-GB"/>
-              </w:rPr>
-              <w:t xml:space="preserve">/ </w:t>
-            </w:r>
-            <w:r>
-              <w:rPr>
-                <w:rFonts w:ascii="Times New Roman" w:hAnsi="Times New Roman"/>
-                <w:i/>
-                <w:sz w:val="18"/>
-                <w:szCs w:val="18"/>
-                <w:lang w:val="en-GB"/>
-              </w:rPr>
-              <w:t>working practice</w:t>
-            </w:r>
-            <w:r>
-              <w:rPr>
-                <w:rFonts w:ascii="Times New Roman" w:hAnsi="Times New Roman"/>
-                <w:i/>
-                <w:sz w:val="18"/>
-                <w:szCs w:val="18"/>
-              </w:rPr>
-              <w:t xml:space="preserve"> </w:t>
-            </w:r>
-          </w:p>
-        </w:tc>
-        <w:tc>
-          <w:tcPr>
-            <w:tcW w:w="399" w:type="pct"/>
-            <w:tcBorders>
-              <w:top w:val="single" w:sz="5" w:space="0" w:color="000000"/>
-              <w:left w:val="single" w:sz="5" w:space="0" w:color="000000"/>
-              <w:bottom w:val="single" w:sz="5" w:space="0" w:color="000000"/>
-              <w:right w:val="single" w:sz="5" w:space="0" w:color="000000"/>
-            </w:tcBorders>
-            <w:shd w:val="clear" w:color="auto" w:fill="auto"/>
-          </w:tcPr>
-          <w:p>
-            <w:pPr>
-              <w:widowControl w:val="0"/>
-              <w:spacing w:after="0" w:line="240" w:lineRule="auto"/>
-              <w:jc w:val="center"/>
-              <w:rPr>
-                <w:rFonts w:ascii="Times New Roman" w:hAnsi="Times New Roman"/>
-                <w:sz w:val="18"/>
-                <w:szCs w:val="18"/>
-              </w:rPr>
-            </w:pPr>
-            <w:r>
-              <w:rPr>
-                <w:rFonts w:ascii="Times New Roman" w:hAnsi="Times New Roman"/>
-                <w:sz w:val="18"/>
-                <w:szCs w:val="18"/>
-              </w:rPr>
-              <w:t>4</w:t>
-            </w:r>
-          </w:p>
-        </w:tc>
-        <w:tc>
-          <w:tcPr>
-            <w:tcW w:w="268" w:type="pct"/>
-            <w:tcBorders>
-              <w:top w:val="single" w:sz="5" w:space="0" w:color="000000"/>
-              <w:left w:val="single" w:sz="5" w:space="0" w:color="000000"/>
-              <w:bottom w:val="single" w:sz="5" w:space="0" w:color="000000"/>
-              <w:right w:val="single" w:sz="5" w:space="0" w:color="000000"/>
-            </w:tcBorders>
-            <w:shd w:val="clear" w:color="auto" w:fill="auto"/>
-          </w:tcPr>
-          <w:p>
-            <w:pPr>
-              <w:widowControl w:val="0"/>
-              <w:spacing w:after="0" w:line="240" w:lineRule="auto"/>
-              <w:jc w:val="center"/>
-              <w:rPr>
-                <w:rFonts w:ascii="Times New Roman" w:hAnsi="Times New Roman"/>
-                <w:sz w:val="18"/>
-                <w:szCs w:val="18"/>
-              </w:rPr>
-            </w:pPr>
-            <w:r>
-              <w:rPr>
-                <w:rFonts w:ascii="Times New Roman" w:hAnsi="Times New Roman"/>
-                <w:sz w:val="18"/>
-                <w:szCs w:val="18"/>
-              </w:rPr>
-              <w:t>120</w:t>
-            </w:r>
-          </w:p>
-        </w:tc>
-        <w:tc>
-          <w:tcPr>
-            <w:tcW w:w="467" w:type="pct"/>
-            <w:tcBorders>
-              <w:top w:val="single" w:sz="5" w:space="0" w:color="000000"/>
-              <w:left w:val="single" w:sz="5" w:space="0" w:color="000000"/>
-              <w:bottom w:val="single" w:sz="5" w:space="0" w:color="000000"/>
-              <w:right w:val="single" w:sz="5" w:space="0" w:color="000000"/>
-            </w:tcBorders>
-            <w:shd w:val="clear" w:color="auto" w:fill="auto"/>
-          </w:tcPr>
-          <w:p>
-            <w:pPr>
-              <w:pStyle w:val="TableParagraph"/>
-              <w:jc w:val="center"/>
-              <w:rPr>
-                <w:rFonts w:ascii="Times New Roman" w:eastAsia="Times New Roman" w:hAnsi="Times New Roman"/>
-                <w:sz w:val="18"/>
-                <w:szCs w:val="19"/>
-                <w:lang w:val="uk-UA"/>
-              </w:rPr>
-            </w:pPr>
-          </w:p>
-        </w:tc>
-        <w:tc>
-          <w:tcPr>
-            <w:tcW w:w="950" w:type="pct"/>
-            <w:tcBorders>
-              <w:top w:val="single" w:sz="5" w:space="0" w:color="000000"/>
-              <w:left w:val="single" w:sz="5" w:space="0" w:color="000000"/>
-              <w:bottom w:val="single" w:sz="5" w:space="0" w:color="000000"/>
-              <w:right w:val="single" w:sz="5" w:space="0" w:color="000000"/>
-            </w:tcBorders>
-            <w:shd w:val="clear" w:color="auto" w:fill="auto"/>
-          </w:tcPr>
-          <w:p>
-            <w:pPr>
-              <w:pStyle w:val="TableParagraph"/>
-              <w:jc w:val="center"/>
-              <w:rPr>
-                <w:rFonts w:ascii="Times New Roman" w:eastAsia="Times New Roman" w:hAnsi="Times New Roman"/>
-                <w:sz w:val="18"/>
-                <w:szCs w:val="19"/>
-                <w:lang w:val="uk-UA"/>
-              </w:rPr>
-            </w:pPr>
-          </w:p>
-        </w:tc>
-        <w:tc>
-          <w:tcPr>
-            <w:tcW w:w="482" w:type="pct"/>
-            <w:tcBorders>
-              <w:top w:val="single" w:sz="5" w:space="0" w:color="000000"/>
-              <w:left w:val="single" w:sz="5" w:space="0" w:color="000000"/>
-              <w:bottom w:val="single" w:sz="5" w:space="0" w:color="000000"/>
-              <w:right w:val="single" w:sz="5" w:space="0" w:color="000000"/>
-            </w:tcBorders>
-            <w:shd w:val="clear" w:color="auto" w:fill="auto"/>
-          </w:tcPr>
-          <w:p>
-            <w:pPr>
-              <w:pStyle w:val="TableParagraph"/>
-              <w:jc w:val="center"/>
-              <w:rPr>
-                <w:rFonts w:ascii="Times New Roman" w:eastAsia="Times New Roman" w:hAnsi="Times New Roman"/>
-                <w:sz w:val="18"/>
-                <w:szCs w:val="19"/>
-                <w:lang w:val="uk-UA"/>
-              </w:rPr>
-            </w:pPr>
           </w:p>
         </w:tc>
       </w:tr>
@@ -15611,13 +15271,34 @@
               <w:jc w:val="center"/>
               <w:rPr>
                 <w:rFonts w:ascii="Times New Roman" w:hAnsi="Times New Roman"/>
+                <w:color w:val="000000"/>
                 <w:sz w:val="18"/>
               </w:rPr>
             </w:pPr>
             <w:r>
               <w:rPr>
-                <w:rFonts w:ascii="Times New Roman" w:hAnsi="Times New Roman"/>
-                <w:b/>
+                <w:rFonts w:ascii="Times New Roman" w:eastAsia="Times New Roman" w:hAnsi="Times New Roman"/>
+                <w:color w:val="000000"/>
+                <w:sz w:val="18"/>
+                <w:szCs w:val="19"/>
+              </w:rPr>
+              <w:t>#Section3</w:t>
+            </w:r>
+            <w:r>
+              <w:rPr>
+                <w:rFonts w:ascii="Times New Roman" w:eastAsia="Times New Roman" w:hAnsi="Times New Roman"/>
+                <w:color w:val="000000"/>
+                <w:sz w:val="18"/>
+                <w:szCs w:val="19"/>
+                <w:lang w:val="en-US"/>
+              </w:rPr>
+              <w:t xml:space="preserve"> </w:t>
+            </w:r>
+            <w:r>
+              <w:rPr>
+                <w:rFonts w:ascii="Times New Roman" w:hAnsi="Times New Roman"/>
+                <w:b/>
+                <w:color w:val="000000"/>
                 <w:sz w:val="18"/>
               </w:rPr>
               <w:t xml:space="preserve">Атестація / </w:t>
@@ -15626,6 +15307,7 @@
               <w:rPr>
                 <w:rFonts w:ascii="Times New Roman" w:hAnsi="Times New Roman"/>
                 <w:b/>
+                <w:color w:val="000000"/>
                 <w:sz w:val="18"/>
                 <w:lang w:val="en-GB"/>
               </w:rPr>
@@ -15640,7 +15322,7 @@
         </w:trPr>
         <w:tc>
           <w:tcPr>
-            <w:tcW w:w="477" w:type="pct"/>
+            <w:tcW w:w="476" w:type="pct"/>
             <w:tcBorders>
               <w:top w:val="single" w:sz="5" w:space="0" w:color="000000"/>
               <w:left w:val="single" w:sz="5" w:space="0" w:color="000000"/>
@@ -15648,32 +15330,24 @@
               <w:right w:val="single" w:sz="5" w:space="0" w:color="000000"/>
             </w:tcBorders>
             <w:shd w:val="clear" w:color="auto" w:fill="auto"/>
+            <w:vAlign w:val="center"/>
           </w:tcPr>
           <w:p>
             <w:pPr>
-              <w:pStyle w:val="TableParagraph"/>
+              <w:widowControl w:val="0"/>
+              <w:spacing w:after="0" w:line="240" w:lineRule="auto"/>
               <w:jc w:val="center"/>
               <w:rPr>
-                <w:rFonts w:ascii="Times New Roman" w:eastAsia="Times New Roman" w:hAnsi="Times New Roman"/>
-                <w:sz w:val="18"/>
-                <w:szCs w:val="19"/>
-                <w:lang w:val="uk-UA"/>
+                <w:rFonts w:ascii="Times New Roman" w:hAnsi="Times New Roman"/>
+                <w:color w:val="000000"/>
+                <w:sz w:val="18"/>
               </w:rPr>
             </w:pPr>
-            <w:r>
-              <w:rPr>
-                <w:rFonts w:ascii="Times New Roman" w:eastAsia="Times New Roman" w:hAnsi="Times New Roman"/>
-                <w:sz w:val="18"/>
-                <w:szCs w:val="19"/>
-                <w:lang w:val="uk-UA"/>
-              </w:rPr>
-              <w:t>16</w:t>
-            </w:r>
           </w:p>
         </w:tc>
         <w:tc>
           <w:tcPr>
-            <w:tcW w:w="1956" w:type="pct"/>
+            <w:tcW w:w="1726" w:type="pct"/>
             <w:tcBorders>
               <w:top w:val="single" w:sz="5" w:space="0" w:color="000000"/>
               <w:left w:val="single" w:sz="5" w:space="0" w:color="000000"/>
@@ -15681,39 +15355,45 @@
               <w:right w:val="single" w:sz="5" w:space="0" w:color="000000"/>
             </w:tcBorders>
             <w:shd w:val="clear" w:color="auto" w:fill="auto"/>
+            <w:vAlign w:val="center"/>
           </w:tcPr>
           <w:p>
             <w:pPr>
               <w:pStyle w:val="TableParagraph"/>
-              <w:ind w:left="65"/>
-              <w:rPr>
-                <w:rFonts w:ascii="Times New Roman" w:eastAsia="Times New Roman" w:hAnsi="Times New Roman"/>
-                <w:sz w:val="18"/>
-                <w:szCs w:val="19"/>
+              <w:jc w:val="center"/>
+              <w:rPr>
+                <w:rFonts w:ascii="Times New Roman" w:eastAsia="Times New Roman" w:hAnsi="Times New Roman"/>
+                <w:color w:val="000000"/>
+                <w:sz w:val="18"/>
+                <w:szCs w:val="18"/>
                 <w:lang w:val="uk-UA"/>
               </w:rPr>
             </w:pPr>
             <w:r>
               <w:rPr>
                 <w:rFonts w:ascii="Times New Roman" w:hAnsi="Times New Roman"/>
-                <w:sz w:val="18"/>
-                <w:lang w:val="uk-UA"/>
-              </w:rPr>
-              <w:t xml:space="preserve">Випускна робота магістра/ </w:t>
-            </w:r>
-            <w:r>
-              <w:rPr>
-                <w:rFonts w:ascii="Times New Roman" w:hAnsi="Times New Roman"/>
-                <w:sz w:val="18"/>
-                <w:lang w:val="en-GB"/>
-              </w:rPr>
-              <w:t>Master's thesis</w:t>
+                <w:b/>
+                <w:color w:val="000000"/>
+                <w:sz w:val="18"/>
+                <w:lang w:val="uk-UA"/>
+              </w:rPr>
+              <w:t xml:space="preserve">Всього кредитів ЄКТС/ </w:t>
+            </w:r>
+            <w:r>
+              <w:rPr>
+                <w:rFonts w:ascii="Times New Roman" w:hAnsi="Times New Roman"/>
+                <w:b/>
+                <w:color w:val="000000"/>
+                <w:sz w:val="18"/>
+                <w:lang w:val="en-GB"/>
+              </w:rPr>
+              <w:t>Total credits ECTS</w:t>
             </w:r>
           </w:p>
         </w:tc>
         <w:tc>
           <w:tcPr>
-            <w:tcW w:w="399" w:type="pct"/>
+            <w:tcW w:w="530" w:type="pct"/>
             <w:tcBorders>
               <w:top w:val="single" w:sz="5" w:space="0" w:color="000000"/>
               <w:left w:val="single" w:sz="5" w:space="0" w:color="000000"/>
@@ -15721,6 +15401,7 @@
               <w:right w:val="single" w:sz="5" w:space="0" w:color="000000"/>
             </w:tcBorders>
             <w:shd w:val="clear" w:color="auto" w:fill="auto"/>
+            <w:vAlign w:val="center"/>
           </w:tcPr>
           <w:p>
             <w:pPr>
@@ -15728,24 +15409,25 @@
               <w:jc w:val="center"/>
               <w:rPr>
                 <w:rFonts w:ascii="Times New Roman" w:eastAsia="Times New Roman" w:hAnsi="Times New Roman"/>
+                <w:color w:val="000000"/>
                 <w:sz w:val="18"/>
                 <w:szCs w:val="19"/>
-                <w:lang w:val="uk-UA"/>
               </w:rPr>
             </w:pPr>
             <w:r>
               <w:rPr>
                 <w:rFonts w:ascii="Times New Roman" w:hAnsi="Times New Roman"/>
-                <w:sz w:val="18"/>
-                <w:lang w:val="uk-UA"/>
-              </w:rPr>
-              <w:t>26</w:t>
+                <w:b/>
+                <w:color w:val="000000"/>
+                <w:sz w:val="18"/>
+              </w:rPr>
+              <w:t>#TotalCredits</w:t>
             </w:r>
           </w:p>
         </w:tc>
         <w:tc>
           <w:tcPr>
-            <w:tcW w:w="268" w:type="pct"/>
+            <w:tcW w:w="486" w:type="pct"/>
             <w:tcBorders>
               <w:top w:val="single" w:sz="5" w:space="0" w:color="000000"/>
               <w:left w:val="single" w:sz="5" w:space="0" w:color="000000"/>
@@ -15753,6 +15435,7 @@
               <w:right w:val="single" w:sz="5" w:space="0" w:color="000000"/>
             </w:tcBorders>
             <w:shd w:val="clear" w:color="auto" w:fill="auto"/>
+            <w:vAlign w:val="center"/>
           </w:tcPr>
           <w:p>
             <w:pPr>
@@ -15760,24 +15443,25 @@
               <w:jc w:val="center"/>
               <w:rPr>
                 <w:rFonts w:ascii="Times New Roman" w:eastAsia="Times New Roman" w:hAnsi="Times New Roman"/>
+                <w:color w:val="000000"/>
                 <w:sz w:val="18"/>
                 <w:szCs w:val="19"/>
-                <w:lang w:val="uk-UA"/>
               </w:rPr>
             </w:pPr>
             <w:r>
               <w:rPr>
                 <w:rFonts w:ascii="Times New Roman" w:hAnsi="Times New Roman"/>
-                <w:sz w:val="18"/>
-                <w:lang w:val="uk-UA"/>
-              </w:rPr>
-              <w:t>780</w:t>
+                <w:b/>
+                <w:color w:val="000000"/>
+                <w:sz w:val="18"/>
+              </w:rPr>
+              <w:t>#TotalHours</w:t>
             </w:r>
           </w:p>
         </w:tc>
         <w:tc>
           <w:tcPr>
-            <w:tcW w:w="467" w:type="pct"/>
+            <w:tcW w:w="490" w:type="pct"/>
             <w:tcBorders>
               <w:top w:val="single" w:sz="5" w:space="0" w:color="000000"/>
               <w:left w:val="single" w:sz="5" w:space="0" w:color="000000"/>
@@ -15785,23 +15469,24 @@
               <w:right w:val="single" w:sz="5" w:space="0" w:color="000000"/>
             </w:tcBorders>
             <w:shd w:val="clear" w:color="auto" w:fill="auto"/>
+            <w:vAlign w:val="center"/>
           </w:tcPr>
           <w:p>
             <w:pPr>
-              <w:pStyle w:val="TableParagraph"/>
+              <w:widowControl w:val="0"/>
+              <w:spacing w:after="0" w:line="240" w:lineRule="auto"/>
               <w:jc w:val="center"/>
               <w:rPr>
-                <w:rFonts w:ascii="Times New Roman" w:eastAsia="Times New Roman" w:hAnsi="Times New Roman"/>
-                <w:sz w:val="18"/>
-                <w:szCs w:val="19"/>
-                <w:lang w:val="uk-UA"/>
+                <w:rFonts w:ascii="Times New Roman" w:hAnsi="Times New Roman"/>
+                <w:color w:val="000000"/>
+                <w:sz w:val="18"/>
               </w:rPr>
             </w:pPr>
           </w:p>
         </w:tc>
         <w:tc>
           <w:tcPr>
-            <w:tcW w:w="950" w:type="pct"/>
+            <w:tcW w:w="812" w:type="pct"/>
             <w:tcBorders>
               <w:top w:val="single" w:sz="5" w:space="0" w:color="000000"/>
               <w:left w:val="single" w:sz="5" w:space="0" w:color="000000"/>
@@ -15809,23 +15494,24 @@
               <w:right w:val="single" w:sz="5" w:space="0" w:color="000000"/>
             </w:tcBorders>
             <w:shd w:val="clear" w:color="auto" w:fill="auto"/>
+            <w:vAlign w:val="center"/>
           </w:tcPr>
           <w:p>
             <w:pPr>
-              <w:pStyle w:val="TableParagraph"/>
+              <w:widowControl w:val="0"/>
+              <w:spacing w:after="0" w:line="240" w:lineRule="auto"/>
               <w:jc w:val="center"/>
               <w:rPr>
-                <w:rFonts w:ascii="Times New Roman" w:eastAsia="Times New Roman" w:hAnsi="Times New Roman"/>
-                <w:sz w:val="18"/>
-                <w:szCs w:val="19"/>
-                <w:lang w:val="uk-UA"/>
+                <w:rFonts w:ascii="Times New Roman" w:hAnsi="Times New Roman"/>
+                <w:color w:val="000000"/>
+                <w:sz w:val="18"/>
               </w:rPr>
             </w:pPr>
           </w:p>
         </w:tc>
         <w:tc>
           <w:tcPr>
-            <w:tcW w:w="482" w:type="pct"/>
+            <w:tcW w:w="481" w:type="pct"/>
             <w:tcBorders>
               <w:top w:val="single" w:sz="5" w:space="0" w:color="000000"/>
               <w:left w:val="single" w:sz="5" w:space="0" w:color="000000"/>
@@ -15833,16 +15519,17 @@
               <w:right w:val="single" w:sz="5" w:space="0" w:color="000000"/>
             </w:tcBorders>
             <w:shd w:val="clear" w:color="auto" w:fill="auto"/>
+            <w:vAlign w:val="center"/>
           </w:tcPr>
           <w:p>
             <w:pPr>
-              <w:pStyle w:val="TableParagraph"/>
+              <w:widowControl w:val="0"/>
+              <w:spacing w:after="0" w:line="240" w:lineRule="auto"/>
               <w:jc w:val="center"/>
               <w:rPr>
-                <w:rFonts w:ascii="Times New Roman" w:eastAsia="Times New Roman" w:hAnsi="Times New Roman"/>
-                <w:sz w:val="18"/>
-                <w:szCs w:val="19"/>
-                <w:lang w:val="uk-UA"/>
+                <w:rFonts w:ascii="Times New Roman" w:hAnsi="Times New Roman"/>
+                <w:color w:val="000000"/>
+                <w:sz w:val="18"/>
               </w:rPr>
             </w:pPr>
           </w:p>
@@ -15854,7 +15541,7 @@
         </w:trPr>
         <w:tc>
           <w:tcPr>
-            <w:tcW w:w="477" w:type="pct"/>
+            <w:tcW w:w="476" w:type="pct"/>
             <w:tcBorders>
               <w:top w:val="single" w:sz="5" w:space="0" w:color="000000"/>
               <w:left w:val="single" w:sz="5" w:space="0" w:color="000000"/>
@@ -15862,6 +15549,7 @@
               <w:right w:val="single" w:sz="5" w:space="0" w:color="000000"/>
             </w:tcBorders>
             <w:shd w:val="clear" w:color="auto" w:fill="auto"/>
+            <w:vAlign w:val="center"/>
           </w:tcPr>
           <w:p>
             <w:pPr>
@@ -15870,6 +15558,7 @@
               <w:jc w:val="center"/>
               <w:rPr>
                 <w:rFonts w:ascii="Times New Roman" w:hAnsi="Times New Roman"/>
+                <w:color w:val="000000"/>
                 <w:sz w:val="18"/>
               </w:rPr>
             </w:pPr>
@@ -15877,7 +15566,7 @@
         </w:tc>
         <w:tc>
           <w:tcPr>
-            <w:tcW w:w="1956" w:type="pct"/>
+            <w:tcW w:w="1726" w:type="pct"/>
             <w:tcBorders>
               <w:top w:val="single" w:sz="5" w:space="0" w:color="000000"/>
               <w:left w:val="single" w:sz="5" w:space="0" w:color="000000"/>
@@ -15885,6 +15574,7 @@
               <w:right w:val="single" w:sz="5" w:space="0" w:color="000000"/>
             </w:tcBorders>
             <w:shd w:val="clear" w:color="auto" w:fill="auto"/>
+            <w:vAlign w:val="center"/>
           </w:tcPr>
           <w:p>
             <w:pPr>
@@ -15892,6 +15582,7 @@
               <w:jc w:val="center"/>
               <w:rPr>
                 <w:rFonts w:ascii="Times New Roman" w:eastAsia="Times New Roman" w:hAnsi="Times New Roman"/>
+                <w:color w:val="000000"/>
                 <w:sz w:val="18"/>
                 <w:szCs w:val="18"/>
                 <w:lang w:val="uk-UA"/>
@@ -15901,25 +15592,27 @@
               <w:rPr>
                 <w:rFonts w:ascii="Times New Roman" w:hAnsi="Times New Roman"/>
                 <w:b/>
-                <w:sz w:val="18"/>
-                <w:lang w:val="uk-UA"/>
-              </w:rPr>
-              <w:t xml:space="preserve">Всього кредитів ЄКТС/ </w:t>
-            </w:r>
-            <w:r>
-              <w:rPr>
-                <w:rFonts w:ascii="Times New Roman" w:hAnsi="Times New Roman"/>
-                <w:b/>
-                <w:sz w:val="18"/>
-                <w:lang w:val="en-GB"/>
-              </w:rPr>
-              <w:t>Total credits ECTS</w:t>
+                <w:color w:val="000000"/>
+                <w:sz w:val="18"/>
+                <w:lang w:val="uk-UA"/>
+              </w:rPr>
+              <w:t xml:space="preserve">Підсумкова оцінка / </w:t>
+            </w:r>
+            <w:r>
+              <w:rPr>
+                <w:rFonts w:ascii="Times New Roman" w:hAnsi="Times New Roman"/>
+                <w:b/>
+                <w:color w:val="000000"/>
+                <w:sz w:val="18"/>
+                <w:lang w:val="en-GB"/>
+              </w:rPr>
+              <w:t>Total mark and rank</w:t>
             </w:r>
           </w:p>
         </w:tc>
         <w:tc>
           <w:tcPr>
-            <w:tcW w:w="399" w:type="pct"/>
+            <w:tcW w:w="530" w:type="pct"/>
             <w:tcBorders>
               <w:top w:val="single" w:sz="5" w:space="0" w:color="000000"/>
               <w:left w:val="single" w:sz="5" w:space="0" w:color="000000"/>
@@ -15927,32 +15620,24 @@
               <w:right w:val="single" w:sz="5" w:space="0" w:color="000000"/>
             </w:tcBorders>
             <w:shd w:val="clear" w:color="auto" w:fill="auto"/>
+            <w:vAlign w:val="center"/>
           </w:tcPr>
           <w:p>
             <w:pPr>
-              <w:pStyle w:val="TableParagraph"/>
+              <w:widowControl w:val="0"/>
+              <w:spacing w:after="0" w:line="240" w:lineRule="auto"/>
               <w:jc w:val="center"/>
               <w:rPr>
-                <w:rFonts w:ascii="Times New Roman" w:eastAsia="Times New Roman" w:hAnsi="Times New Roman"/>
-                <w:sz w:val="18"/>
-                <w:szCs w:val="19"/>
-                <w:lang w:val="uk-UA"/>
+                <w:rFonts w:ascii="Times New Roman" w:hAnsi="Times New Roman"/>
+                <w:color w:val="000000"/>
+                <w:sz w:val="18"/>
               </w:rPr>
             </w:pPr>
-            <w:r>
-              <w:rPr>
-                <w:rFonts w:ascii="Times New Roman" w:hAnsi="Times New Roman"/>
-                <w:b/>
-                <w:sz w:val="18"/>
-                <w:lang w:val="uk-UA"/>
-              </w:rPr>
-              <w:t>90</w:t>
-            </w:r>
           </w:p>
         </w:tc>
         <w:tc>
           <w:tcPr>
-            <w:tcW w:w="268" w:type="pct"/>
+            <w:tcW w:w="486" w:type="pct"/>
             <w:tcBorders>
               <w:top w:val="single" w:sz="5" w:space="0" w:color="000000"/>
               <w:left w:val="single" w:sz="5" w:space="0" w:color="000000"/>
@@ -15960,32 +15645,24 @@
               <w:right w:val="single" w:sz="5" w:space="0" w:color="000000"/>
             </w:tcBorders>
             <w:shd w:val="clear" w:color="auto" w:fill="auto"/>
+            <w:vAlign w:val="center"/>
           </w:tcPr>
           <w:p>
             <w:pPr>
-              <w:pStyle w:val="TableParagraph"/>
+              <w:widowControl w:val="0"/>
+              <w:spacing w:after="0" w:line="240" w:lineRule="auto"/>
               <w:jc w:val="center"/>
               <w:rPr>
-                <w:rFonts w:ascii="Times New Roman" w:eastAsia="Times New Roman" w:hAnsi="Times New Roman"/>
-                <w:sz w:val="18"/>
-                <w:szCs w:val="19"/>
-                <w:lang w:val="uk-UA"/>
+                <w:rFonts w:ascii="Times New Roman" w:hAnsi="Times New Roman"/>
+                <w:color w:val="000000"/>
+                <w:sz w:val="18"/>
               </w:rPr>
             </w:pPr>
-            <w:r>
-              <w:rPr>
-                <w:rFonts w:ascii="Times New Roman" w:hAnsi="Times New Roman"/>
-                <w:b/>
-                <w:sz w:val="18"/>
-                <w:lang w:val="uk-UA"/>
-              </w:rPr>
-              <w:t>2700</w:t>
-            </w:r>
           </w:p>
         </w:tc>
         <w:tc>
           <w:tcPr>
-            <w:tcW w:w="467" w:type="pct"/>
+            <w:tcW w:w="490" w:type="pct"/>
             <w:tcBorders>
               <w:top w:val="single" w:sz="5" w:space="0" w:color="000000"/>
               <w:left w:val="single" w:sz="5" w:space="0" w:color="000000"/>
@@ -15993,22 +15670,33 @@
               <w:right w:val="single" w:sz="5" w:space="0" w:color="000000"/>
             </w:tcBorders>
             <w:shd w:val="clear" w:color="auto" w:fill="auto"/>
+            <w:vAlign w:val="center"/>
           </w:tcPr>
           <w:p>
             <w:pPr>
-              <w:widowControl w:val="0"/>
-              <w:spacing w:after="0" w:line="240" w:lineRule="auto"/>
+              <w:pStyle w:val="TableParagraph"/>
               <w:jc w:val="center"/>
               <w:rPr>
-                <w:rFonts w:ascii="Times New Roman" w:hAnsi="Times New Roman"/>
-                <w:sz w:val="18"/>
+                <w:rFonts w:ascii="Times New Roman" w:eastAsia="Times New Roman" w:hAnsi="Times New Roman"/>
+                <w:color w:val="000000"/>
+                <w:sz w:val="18"/>
+                <w:szCs w:val="19"/>
               </w:rPr>
             </w:pPr>
+            <w:r>
+              <w:rPr>
+                <w:rFonts w:ascii="Times New Roman" w:hAnsi="Times New Roman"/>
+                <w:b/>
+                <w:color w:val="000000"/>
+                <w:sz w:val="18"/>
+              </w:rPr>
+              <w:t>#TotalGrade</w:t>
+            </w:r>
           </w:p>
         </w:tc>
         <w:tc>
           <w:tcPr>
-            <w:tcW w:w="950" w:type="pct"/>
+            <w:tcW w:w="812" w:type="pct"/>
             <w:tcBorders>
               <w:top w:val="single" w:sz="5" w:space="0" w:color="000000"/>
               <w:left w:val="single" w:sz="5" w:space="0" w:color="000000"/>
@@ -16016,22 +15704,51 @@
               <w:right w:val="single" w:sz="5" w:space="0" w:color="000000"/>
             </w:tcBorders>
             <w:shd w:val="clear" w:color="auto" w:fill="auto"/>
+            <w:vAlign w:val="center"/>
           </w:tcPr>
           <w:p>
             <w:pPr>
-              <w:widowControl w:val="0"/>
-              <w:spacing w:after="0" w:line="240" w:lineRule="auto"/>
+              <w:pStyle w:val="TableParagraph"/>
               <w:jc w:val="center"/>
               <w:rPr>
-                <w:rFonts w:ascii="Times New Roman" w:hAnsi="Times New Roman"/>
-                <w:sz w:val="18"/>
+                <w:rFonts w:ascii="Times New Roman" w:eastAsia="Times New Roman" w:hAnsi="Times New Roman"/>
+                <w:color w:val="000000"/>
+                <w:sz w:val="18"/>
+                <w:szCs w:val="19"/>
+                <w:lang w:val="uk-UA"/>
               </w:rPr>
             </w:pPr>
+            <w:r>
+              <w:rPr>
+                <w:rFonts w:ascii="Times New Roman" w:hAnsi="Times New Roman"/>
+                <w:color w:val="000000"/>
+                <w:sz w:val="18"/>
+              </w:rPr>
+              <w:t>#TotalNGradeUkr</w:t>
+            </w:r>
+            <w:r>
+              <w:rPr>
+                <w:rFonts w:ascii="Times New Roman" w:hAnsi="Times New Roman"/>
+                <w:color w:val="000000"/>
+                <w:sz w:val="18"/>
+                <w:lang w:val="uk-UA"/>
+              </w:rPr>
+              <w:t xml:space="preserve"> / </w:t>
+            </w:r>
+            <w:r>
+              <w:rPr>
+                <w:rFonts w:ascii="Times New Roman" w:hAnsi="Times New Roman"/>
+                <w:color w:val="000000"/>
+                <w:sz w:val="18"/>
+                <w:lang w:val="en-GB"/>
+              </w:rPr>
+              <w:t>#TotalNGradeEng</w:t>
+            </w:r>
           </w:p>
         </w:tc>
         <w:tc>
           <w:tcPr>
-            <w:tcW w:w="482" w:type="pct"/>
+            <w:tcW w:w="481" w:type="pct"/>
             <w:tcBorders>
               <w:top w:val="single" w:sz="5" w:space="0" w:color="000000"/>
               <w:left w:val="single" w:sz="5" w:space="0" w:color="000000"/>
@@ -16039,57 +15756,7 @@
               <w:right w:val="single" w:sz="5" w:space="0" w:color="000000"/>
             </w:tcBorders>
             <w:shd w:val="clear" w:color="auto" w:fill="auto"/>
-          </w:tcPr>
-          <w:p>
-            <w:pPr>
-              <w:widowControl w:val="0"/>
-              <w:spacing w:after="0" w:line="240" w:lineRule="auto"/>
-              <w:jc w:val="center"/>
-              <w:rPr>
-                <w:rFonts w:ascii="Times New Roman" w:hAnsi="Times New Roman"/>
-                <w:sz w:val="18"/>
-              </w:rPr>
-            </w:pPr>
-          </w:p>
-        </w:tc>
-      </w:tr>
-      <w:tr>
-        <w:trPr>
-          <w:trHeight w:val="20"/>
-        </w:trPr>
-        <w:tc>
-          <w:tcPr>
-            <w:tcW w:w="477" w:type="pct"/>
-            <w:tcBorders>
-              <w:top w:val="single" w:sz="5" w:space="0" w:color="000000"/>
-              <w:left w:val="single" w:sz="5" w:space="0" w:color="000000"/>
-              <w:bottom w:val="single" w:sz="5" w:space="0" w:color="000000"/>
-              <w:right w:val="single" w:sz="5" w:space="0" w:color="000000"/>
-            </w:tcBorders>
-            <w:shd w:val="clear" w:color="auto" w:fill="auto"/>
-          </w:tcPr>
-          <w:p>
-            <w:pPr>
-              <w:widowControl w:val="0"/>
-              <w:spacing w:after="0" w:line="240" w:lineRule="auto"/>
-              <w:jc w:val="center"/>
-              <w:rPr>
-                <w:rFonts w:ascii="Times New Roman" w:hAnsi="Times New Roman"/>
-                <w:sz w:val="18"/>
-              </w:rPr>
-            </w:pPr>
-          </w:p>
-        </w:tc>
-        <w:tc>
-          <w:tcPr>
-            <w:tcW w:w="1956" w:type="pct"/>
-            <w:tcBorders>
-              <w:top w:val="single" w:sz="5" w:space="0" w:color="000000"/>
-              <w:left w:val="single" w:sz="5" w:space="0" w:color="000000"/>
-              <w:bottom w:val="single" w:sz="5" w:space="0" w:color="000000"/>
-              <w:right w:val="single" w:sz="5" w:space="0" w:color="000000"/>
-            </w:tcBorders>
-            <w:shd w:val="clear" w:color="auto" w:fill="auto"/>
+            <w:vAlign w:val="center"/>
           </w:tcPr>
           <w:p>
             <w:pPr>
@@ -16097,187 +15764,15 @@
               <w:jc w:val="center"/>
               <w:rPr>
                 <w:rFonts w:ascii="Times New Roman" w:eastAsia="Times New Roman" w:hAnsi="Times New Roman"/>
-                <w:sz w:val="18"/>
-                <w:szCs w:val="18"/>
-                <w:lang w:val="uk-UA"/>
+                <w:color w:val="000000"/>
+                <w:sz w:val="18"/>
+                <w:szCs w:val="19"/>
               </w:rPr>
             </w:pPr>
             <w:r>
               <w:rPr>
                 <w:rFonts w:ascii="Times New Roman" w:hAnsi="Times New Roman"/>
-                <w:b/>
-                <w:sz w:val="18"/>
-                <w:lang w:val="uk-UA"/>
-              </w:rPr>
-              <w:t xml:space="preserve">Підсумкова оцінка / </w:t>
-            </w:r>
-            <w:r>
-              <w:rPr>
-                <w:rFonts w:ascii="Times New Roman" w:hAnsi="Times New Roman"/>
-                <w:b/>
-                <w:sz w:val="18"/>
-                <w:lang w:val="en-GB"/>
-              </w:rPr>
-              <w:t>Total mark and rank</w:t>
-            </w:r>
-          </w:p>
-        </w:tc>
-        <w:tc>
-          <w:tcPr>
-            <w:tcW w:w="399" w:type="pct"/>
-            <w:tcBorders>
-              <w:top w:val="single" w:sz="5" w:space="0" w:color="000000"/>
-              <w:left w:val="single" w:sz="5" w:space="0" w:color="000000"/>
-              <w:bottom w:val="single" w:sz="5" w:space="0" w:color="000000"/>
-              <w:right w:val="single" w:sz="5" w:space="0" w:color="000000"/>
-            </w:tcBorders>
-            <w:shd w:val="clear" w:color="auto" w:fill="auto"/>
-          </w:tcPr>
-          <w:p>
-            <w:pPr>
-              <w:widowControl w:val="0"/>
-              <w:spacing w:after="0" w:line="240" w:lineRule="auto"/>
-              <w:jc w:val="center"/>
-              <w:rPr>
-                <w:rFonts w:ascii="Times New Roman" w:hAnsi="Times New Roman"/>
-                <w:sz w:val="18"/>
-              </w:rPr>
-            </w:pPr>
-          </w:p>
-        </w:tc>
-        <w:tc>
-          <w:tcPr>
-            <w:tcW w:w="268" w:type="pct"/>
-            <w:tcBorders>
-              <w:top w:val="single" w:sz="5" w:space="0" w:color="000000"/>
-              <w:left w:val="single" w:sz="5" w:space="0" w:color="000000"/>
-              <w:bottom w:val="single" w:sz="5" w:space="0" w:color="000000"/>
-              <w:right w:val="single" w:sz="5" w:space="0" w:color="000000"/>
-            </w:tcBorders>
-            <w:shd w:val="clear" w:color="auto" w:fill="auto"/>
-          </w:tcPr>
-          <w:p>
-            <w:pPr>
-              <w:widowControl w:val="0"/>
-              <w:spacing w:after="0" w:line="240" w:lineRule="auto"/>
-              <w:jc w:val="center"/>
-              <w:rPr>
-                <w:rFonts w:ascii="Times New Roman" w:hAnsi="Times New Roman"/>
-                <w:sz w:val="18"/>
-              </w:rPr>
-            </w:pPr>
-          </w:p>
-        </w:tc>
-        <w:tc>
-          <w:tcPr>
-            <w:tcW w:w="467" w:type="pct"/>
-            <w:tcBorders>
-              <w:top w:val="single" w:sz="5" w:space="0" w:color="000000"/>
-              <w:left w:val="single" w:sz="5" w:space="0" w:color="000000"/>
-              <w:bottom w:val="single" w:sz="5" w:space="0" w:color="000000"/>
-              <w:right w:val="single" w:sz="5" w:space="0" w:color="000000"/>
-            </w:tcBorders>
-            <w:shd w:val="clear" w:color="auto" w:fill="auto"/>
-          </w:tcPr>
-          <w:p>
-            <w:pPr>
-              <w:pStyle w:val="TableParagraph"/>
-              <w:jc w:val="center"/>
-              <w:rPr>
-                <w:rFonts w:ascii="Times New Roman" w:eastAsia="Times New Roman" w:hAnsi="Times New Roman"/>
-                <w:color w:val="FF0000"/>
-                <w:sz w:val="18"/>
-                <w:szCs w:val="19"/>
-              </w:rPr>
-            </w:pPr>
-            <w:r>
-              <w:rPr>
-                <w:rFonts w:ascii="Times New Roman" w:hAnsi="Times New Roman"/>
-                <w:b/>
-                <w:color w:val="FF0000"/>
-                <w:sz w:val="18"/>
-              </w:rPr>
-              <w:t>#TotalGrade</w:t>
-            </w:r>
-          </w:p>
-        </w:tc>
-        <w:tc>
-          <w:tcPr>
-            <w:tcW w:w="950" w:type="pct"/>
-            <w:tcBorders>
-              <w:top w:val="single" w:sz="5" w:space="0" w:color="000000"/>
-              <w:left w:val="single" w:sz="5" w:space="0" w:color="000000"/>
-              <w:bottom w:val="single" w:sz="5" w:space="0" w:color="000000"/>
-              <w:right w:val="single" w:sz="5" w:space="0" w:color="000000"/>
-            </w:tcBorders>
-            <w:shd w:val="clear" w:color="auto" w:fill="auto"/>
-          </w:tcPr>
-          <w:p>
-            <w:pPr>
-              <w:pStyle w:val="TableParagraph"/>
-              <w:jc w:val="center"/>
-              <w:rPr>
-                <w:rFonts w:ascii="Times New Roman" w:eastAsia="Times New Roman" w:hAnsi="Times New Roman"/>
-                <w:color w:val="FF0000"/>
-                <w:sz w:val="18"/>
-                <w:szCs w:val="19"/>
-                <w:lang w:val="uk-UA"/>
-              </w:rPr>
-            </w:pPr>
-            <w:r>
-              <w:rPr>
-                <w:rFonts w:ascii="Times New Roman" w:hAnsi="Times New Roman"/>
-                <w:color w:val="FF0000"/>
-                <w:sz w:val="18"/>
-              </w:rPr>
-              <w:t>#TotalNGradeUkr</w:t>
-            </w:r>
-            <w:r>
-              <w:rPr>
-                <w:rFonts w:ascii="Times New Roman" w:hAnsi="Times New Roman"/>
-                <w:color w:val="FF0000"/>
-                <w:sz w:val="18"/>
-                <w:lang w:val="uk-UA"/>
-              </w:rPr>
-              <w:t xml:space="preserve"> / </w:t>
-            </w:r>
-            <w:r>
-              <w:rPr>
-                <w:rFonts w:ascii="Times New Roman" w:hAnsi="Times New Roman"/>
-                <w:color w:val="FF0000"/>
-                <w:sz w:val="18"/>
-                <w:lang w:val="en-GB"/>
-              </w:rPr>
-              <w:t>#TotalNGradeEng</w:t>
-            </w:r>
-          </w:p>
-        </w:tc>
-        <w:tc>
-          <w:tcPr>
-            <w:tcW w:w="482" w:type="pct"/>
-            <w:tcBorders>
-              <w:top w:val="single" w:sz="5" w:space="0" w:color="000000"/>
-              <w:left w:val="single" w:sz="5" w:space="0" w:color="000000"/>
-              <w:bottom w:val="single" w:sz="5" w:space="0" w:color="000000"/>
-              <w:right w:val="single" w:sz="5" w:space="0" w:color="000000"/>
-            </w:tcBorders>
-            <w:shd w:val="clear" w:color="auto" w:fill="auto"/>
-          </w:tcPr>
-          <w:p>
-            <w:pPr>
-              <w:pStyle w:val="TableParagraph"/>
-              <w:jc w:val="center"/>
-              <w:rPr>
-                <w:rFonts w:ascii="Times New Roman" w:eastAsia="Times New Roman" w:hAnsi="Times New Roman"/>
-                <w:color w:val="FF0000"/>
-                <w:sz w:val="18"/>
-                <w:szCs w:val="19"/>
-              </w:rPr>
-            </w:pPr>
-            <w:r>
-              <w:rPr>
-                <w:rFonts w:ascii="Times New Roman" w:hAnsi="Times New Roman"/>
-                <w:color w:val="FF0000"/>
+                <w:color w:val="000000"/>
                 <w:sz w:val="18"/>
               </w:rPr>
               <w:t>#TotalECTS</w:t>
@@ -33416,7 +32911,7 @@
         <w:sz w:val="20"/>
         <w:lang w:val="ru-RU"/>
       </w:rPr>
-      <w:t>2</w:t>
+      <w:t>3</w:t>
     </w:r>
     <w:r>
       <w:rPr>
@@ -35984,7 +35479,6 @@
     <w:uiPriority w:val="99"/>
     <w:semiHidden/>
     <w:unhideWhenUsed/>
-    <w:qFormat/>
     <w:tblPr>
       <w:tblInd w:w="0" w:type="dxa"/>
       <w:tblCellMar>

</xml_diff>

<commit_message>
correct qualification placeholders replacement; align courses in word pattern table
</commit_message>
<xml_diff>
--- a/core/src/main/resources/DiplomaSupplementTemplate.docx
+++ b/core/src/main/resources/DiplomaSupplementTemplate.docx
@@ -4855,15 +4855,7 @@
                 <w:color w:val="FF0000"/>
                 <w:lang w:val="en-US"/>
               </w:rPr>
-              <w:t>#NameUkr</w:t>
-            </w:r>
-            <w:r>
-              <w:rPr>
-                <w:rFonts w:ascii="Times New Roman" w:hAnsi="Times New Roman"/>
-                <w:b/>
-                <w:color w:val="FF0000"/>
-              </w:rPr>
-              <w:t xml:space="preserve"> </w:t>
+              <w:t xml:space="preserve">#NameUkr </w:t>
             </w:r>
             <w:r>
               <w:rPr>
@@ -4872,7 +4864,16 @@
                 <w:color w:val="FF0000"/>
                 <w:lang w:val="en-US"/>
               </w:rPr>
-              <w:t xml:space="preserve"> #PatronimicUkr</w:t>
+              <w:t xml:space="preserve"> </w:t>
+            </w:r>
+            <w:r>
+              <w:rPr>
+                <w:rFonts w:ascii="Times New Roman" w:hAnsi="Times New Roman"/>
+                <w:b/>
+                <w:color w:val="FF0000"/>
+                <w:lang w:val="en-US"/>
+              </w:rPr>
+              <w:t>#PatronimicUkr</w:t>
             </w:r>
           </w:p>
           <w:p>
@@ -5893,79 +5894,52 @@
               <w:jc w:val="both"/>
               <w:rPr>
                 <w:rFonts w:ascii="Times New Roman" w:hAnsi="Times New Roman"/>
+                <w:sz w:val="18"/>
+                <w:szCs w:val="18"/>
+              </w:rPr>
+            </w:pPr>
+            <w:r>
+              <w:rPr>
+                <w:rFonts w:ascii="Times New Roman" w:hAnsi="Times New Roman"/>
+                <w:b/>
                 <w:color w:val="FF0000"/>
                 <w:sz w:val="18"/>
                 <w:szCs w:val="18"/>
+                <w:lang w:val="en-US"/>
+              </w:rPr>
+              <w:t>#QualificationUkr</w:t>
+            </w:r>
+            <w:r>
+              <w:rPr>
+                <w:rFonts w:ascii="Times New Roman" w:hAnsi="Times New Roman"/>
+                <w:b/>
+                <w:color w:val="FF0000"/>
+                <w:sz w:val="18"/>
+                <w:szCs w:val="18"/>
+              </w:rPr>
+              <w:t xml:space="preserve"> </w:t>
+            </w:r>
+            <w:r>
+              <w:rPr>
+                <w:rFonts w:ascii="Times New Roman" w:hAnsi="Times New Roman"/>
+                <w:b/>
+                <w:color w:val="FF0000"/>
+                <w:sz w:val="18"/>
+                <w:szCs w:val="18"/>
                 <w:lang w:val="en-GB"/>
               </w:rPr>
-            </w:pPr>
-            <w:r>
-              <w:rPr>
-                <w:rFonts w:ascii="Times New Roman" w:hAnsi="Times New Roman"/>
-                <w:b/>
+              <w:t xml:space="preserve">/  </w:t>
+            </w:r>
+            <w:r>
+              <w:rPr>
+                <w:rFonts w:ascii="Times New Roman" w:hAnsi="Times New Roman"/>
                 <w:color w:val="FF0000"/>
                 <w:sz w:val="18"/>
                 <w:szCs w:val="18"/>
-                <w:lang w:val="en-US"/>
-              </w:rPr>
-              <w:t>#QualificationUkr</w:t>
-            </w:r>
-            <w:r>
-              <w:rPr>
-                <w:rFonts w:ascii="Times New Roman" w:hAnsi="Times New Roman"/>
-                <w:b/>
-                <w:color w:val="FF0000"/>
-                <w:sz w:val="18"/>
-                <w:szCs w:val="18"/>
-              </w:rPr>
-              <w:t xml:space="preserve"> </w:t>
-            </w:r>
-            <w:r>
-              <w:rPr>
-                <w:rFonts w:ascii="Times New Roman" w:hAnsi="Times New Roman"/>
-                <w:b/>
-                <w:color w:val="FF0000"/>
-                <w:sz w:val="18"/>
-                <w:szCs w:val="18"/>
                 <w:lang w:val="en-GB"/>
               </w:rPr>
-              <w:t xml:space="preserve">/  </w:t>
-            </w:r>
-            <w:r>
-              <w:rPr>
-                <w:rFonts w:ascii="Times New Roman" w:hAnsi="Times New Roman"/>
-                <w:color w:val="FF0000"/>
-                <w:sz w:val="18"/>
-                <w:szCs w:val="18"/>
-                <w:lang w:val="en-GB"/>
-              </w:rPr>
               <w:t>#QualificationEng</w:t>
             </w:r>
-          </w:p>
-          <w:p>
-            <w:pPr>
-              <w:spacing w:after="0" w:line="240" w:lineRule="auto"/>
-              <w:jc w:val="both"/>
-              <w:rPr>
-                <w:rFonts w:ascii="Times New Roman" w:hAnsi="Times New Roman"/>
-                <w:b/>
-                <w:color w:val="FF0000"/>
-                <w:sz w:val="18"/>
-                <w:szCs w:val="18"/>
-                <w:lang w:val="en-US"/>
-              </w:rPr>
-            </w:pPr>
-          </w:p>
-          <w:p>
-            <w:pPr>
-              <w:spacing w:after="0" w:line="240" w:lineRule="auto"/>
-              <w:jc w:val="both"/>
-              <w:rPr>
-                <w:rFonts w:ascii="Times New Roman" w:hAnsi="Times New Roman"/>
-                <w:sz w:val="18"/>
-                <w:szCs w:val="18"/>
-              </w:rPr>
-            </w:pPr>
           </w:p>
         </w:tc>
       </w:tr>
@@ -13981,7 +13955,6 @@
             <w:pPr>
               <w:widowControl w:val="0"/>
               <w:spacing w:after="0" w:line="240" w:lineRule="auto"/>
-              <w:jc w:val="center"/>
               <w:rPr>
                 <w:rFonts w:ascii="Times New Roman" w:hAnsi="Times New Roman"/>
                 <w:color w:val="000000"/>
@@ -22473,7 +22446,7 @@
                 <w:sz w:val="18"/>
                 <w:lang w:val="uk-UA"/>
               </w:rPr>
-              <w:t>За результатами захисту магістерської роботи на тему: «</w:t>
+              <w:t xml:space="preserve">За результатами захисту магістерської роботи на тему: </w:t>
             </w:r>
             <w:r>
               <w:rPr>
@@ -22484,7 +22457,7 @@
                 <w:sz w:val="18"/>
                 <w:lang w:val="uk-UA"/>
               </w:rPr>
-              <w:t>#</w:t>
+              <w:t>«</w:t>
             </w:r>
             <w:r>
               <w:rPr>
@@ -22493,18 +22466,52 @@
                 <w:color w:val="FF0000"/>
                 <w:spacing w:val="-1"/>
                 <w:sz w:val="18"/>
-              </w:rPr>
-              <w:t>ThesisNameUkr</w:t>
-            </w:r>
-            <w:r>
-              <w:rPr>
-                <w:rFonts w:ascii="Times New Roman" w:hAnsi="Times New Roman"/>
-                <w:b/>
-                <w:spacing w:val="-1"/>
-                <w:sz w:val="18"/>
-                <w:lang w:val="uk-UA"/>
-              </w:rPr>
-              <w:t xml:space="preserve">» випускник здобув ступінь </w:t>
+                <w:lang w:val="uk-UA"/>
+              </w:rPr>
+              <w:t xml:space="preserve"> </w:t>
+            </w:r>
+            <w:r>
+              <w:rPr>
+                <w:rFonts w:ascii="Times New Roman" w:hAnsi="Times New Roman"/>
+                <w:b/>
+                <w:color w:val="FF0000"/>
+                <w:spacing w:val="-1"/>
+                <w:sz w:val="18"/>
+                <w:lang w:val="uk-UA"/>
+              </w:rPr>
+              <w:t>#ThesisNameUkr</w:t>
+            </w:r>
+            <w:r>
+              <w:rPr>
+                <w:rFonts w:ascii="Times New Roman" w:hAnsi="Times New Roman"/>
+                <w:b/>
+                <w:color w:val="FF0000"/>
+                <w:spacing w:val="-1"/>
+                <w:sz w:val="18"/>
+                <w:lang w:val="uk-UA"/>
+              </w:rPr>
+              <w:t xml:space="preserve"> </w:t>
+            </w:r>
+            <w:r>
+              <w:rPr>
+                <w:rFonts w:ascii="Times New Roman" w:hAnsi="Times New Roman"/>
+                <w:b/>
+                <w:color w:val="FF0000"/>
+                <w:spacing w:val="-1"/>
+                <w:sz w:val="18"/>
+                <w:lang w:val="uk-UA"/>
+              </w:rPr>
+              <w:t>»</w:t>
+            </w:r>
+            <w:r>
+              <w:rPr>
+                <w:rFonts w:ascii="Times New Roman" w:hAnsi="Times New Roman"/>
+                <w:b/>
+                <w:spacing w:val="-1"/>
+                <w:sz w:val="18"/>
+                <w:lang w:val="uk-UA"/>
+              </w:rPr>
+              <w:t xml:space="preserve"> випускник здобув ступінь </w:t>
             </w:r>
             <w:r>
               <w:rPr>
@@ -22547,7 +22554,7 @@
                 <w:sz w:val="18"/>
                 <w:lang w:val="uk-UA"/>
               </w:rPr>
-              <w:t>за спеціальністю «</w:t>
+              <w:t xml:space="preserve">за спеціальністю </w:t>
             </w:r>
             <w:r>
               <w:rPr>
@@ -22556,7 +22563,36 @@
                 <w:color w:val="FF0000"/>
                 <w:spacing w:val="-1"/>
                 <w:sz w:val="18"/>
-                <w:lang w:val="uk-UA"/>
+              </w:rPr>
+              <w:t>«</w:t>
+            </w:r>
+            <w:r>
+              <w:rPr>
+                <w:rFonts w:ascii="Times New Roman" w:hAnsi="Times New Roman"/>
+                <w:b/>
+                <w:color w:val="FF0000"/>
+                <w:spacing w:val="-1"/>
+                <w:sz w:val="18"/>
+              </w:rPr>
+              <w:t xml:space="preserve"> </w:t>
+            </w:r>
+            <w:r>
+              <w:rPr>
+                <w:rFonts w:ascii="Times New Roman" w:hAnsi="Times New Roman"/>
+                <w:b/>
+                <w:color w:val="FF0000"/>
+                <w:spacing w:val="-1"/>
+                <w:sz w:val="18"/>
+              </w:rPr>
+              <w:t xml:space="preserve"> </w:t>
+            </w:r>
+            <w:r>
+              <w:rPr>
+                <w:rFonts w:ascii="Times New Roman" w:hAnsi="Times New Roman"/>
+                <w:b/>
+                <w:color w:val="FF0000"/>
+                <w:spacing w:val="-1"/>
+                <w:sz w:val="18"/>
               </w:rPr>
               <w:t>#</w:t>
             </w:r>
@@ -22574,9 +22610,19 @@
               <w:rPr>
                 <w:rFonts w:ascii="Times New Roman" w:hAnsi="Times New Roman"/>
                 <w:b/>
-                <w:spacing w:val="-1"/>
-                <w:sz w:val="18"/>
-                <w:lang w:val="uk-UA"/>
+                <w:color w:val="FF0000"/>
+                <w:spacing w:val="-1"/>
+                <w:sz w:val="18"/>
+              </w:rPr>
+              <w:t xml:space="preserve"> </w:t>
+            </w:r>
+            <w:r>
+              <w:rPr>
+                <w:rFonts w:ascii="Times New Roman" w:hAnsi="Times New Roman"/>
+                <w:b/>
+                <w:color w:val="FF0000"/>
+                <w:spacing w:val="-1"/>
+                <w:sz w:val="18"/>
               </w:rPr>
               <w:t>»</w:t>
             </w:r>
@@ -22627,21 +22673,11 @@
                 <w:rFonts w:ascii="Times New Roman" w:hAnsi="Times New Roman"/>
                 <w:b/>
                 <w:color w:val="FF0000"/>
-                <w:sz w:val="18"/>
-                <w:szCs w:val="18"/>
-                <w:lang w:val="uk-UA"/>
-              </w:rPr>
-              <w:t>#</w:t>
-            </w:r>
-            <w:r>
-              <w:rPr>
-                <w:rFonts w:ascii="Times New Roman" w:hAnsi="Times New Roman"/>
-                <w:b/>
-                <w:color w:val="FF0000"/>
-                <w:sz w:val="18"/>
-                <w:szCs w:val="18"/>
-              </w:rPr>
-              <w:t>QualificationUkr</w:t>
+                <w:spacing w:val="-1"/>
+                <w:sz w:val="18"/>
+                <w:lang w:val="uk-UA"/>
+              </w:rPr>
+              <w:t>#QualificationUkr</w:t>
             </w:r>
             <w:r>
               <w:rPr>
@@ -22804,6 +22840,15 @@
             <w:r>
               <w:rPr>
                 <w:rFonts w:ascii="Times New Roman" w:hAnsi="Times New Roman"/>
+                <w:spacing w:val="-1"/>
+                <w:sz w:val="18"/>
+                <w:lang w:val="en-US"/>
+              </w:rPr>
+              <w:t xml:space="preserve"> </w:t>
+            </w:r>
+            <w:r>
+              <w:rPr>
+                <w:rFonts w:ascii="Times New Roman" w:hAnsi="Times New Roman"/>
                 <w:color w:val="FF0000"/>
                 <w:spacing w:val="-1"/>
                 <w:sz w:val="18"/>
@@ -22829,6 +22874,16 @@
                 <w:lang w:val="en-US"/>
               </w:rPr>
               <w:t>Eng</w:t>
+            </w:r>
+            <w:r>
+              <w:rPr>
+                <w:rFonts w:ascii="Times New Roman" w:hAnsi="Times New Roman"/>
+                <w:color w:val="FF0000"/>
+                <w:spacing w:val="-1"/>
+                <w:sz w:val="18"/>
+                <w:lang w:val="en-US"/>
+              </w:rPr>
+              <w:t xml:space="preserve"> </w:t>
             </w:r>
             <w:r>
               <w:rPr>
@@ -22887,26 +22942,12 @@
             <w:r>
               <w:rPr>
                 <w:rFonts w:ascii="Times New Roman" w:hAnsi="Times New Roman"/>
-                <w:spacing w:val="-1"/>
-                <w:sz w:val="18"/>
-              </w:rPr>
-              <w:t>System</w:t>
-            </w:r>
-            <w:r>
-              <w:rPr>
-                <w:rFonts w:ascii="Times New Roman" w:hAnsi="Times New Roman"/>
-                <w:spacing w:val="-1"/>
-                <w:sz w:val="18"/>
-              </w:rPr>
-              <w:t xml:space="preserve"> </w:t>
-            </w:r>
-            <w:r>
-              <w:rPr>
-                <w:rFonts w:ascii="Times New Roman" w:hAnsi="Times New Roman"/>
-                <w:spacing w:val="-1"/>
-                <w:sz w:val="18"/>
-              </w:rPr>
-              <w:t>Software</w:t>
+                <w:color w:val="FF0000"/>
+                <w:spacing w:val="-1"/>
+                <w:sz w:val="18"/>
+                <w:lang w:val="en-US"/>
+              </w:rPr>
+              <w:t>#SpecialityEng</w:t>
             </w:r>
             <w:r>
               <w:rPr>
@@ -22935,6 +22976,15 @@
             <w:r>
               <w:rPr>
                 <w:rFonts w:ascii="Times New Roman" w:hAnsi="Times New Roman"/>
+                <w:spacing w:val="-1"/>
+                <w:sz w:val="18"/>
+                <w:lang w:val="en-US"/>
+              </w:rPr>
+              <w:t xml:space="preserve"> </w:t>
+            </w:r>
+            <w:r>
+              <w:rPr>
+                <w:rFonts w:ascii="Times New Roman" w:hAnsi="Times New Roman"/>
                 <w:color w:val="FF0000"/>
                 <w:sz w:val="18"/>
                 <w:szCs w:val="18"/>
@@ -22950,6 +23000,16 @@
                 <w:lang w:val="en-GB"/>
               </w:rPr>
               <w:t>QualificationEng</w:t>
+            </w:r>
+            <w:r>
+              <w:rPr>
+                <w:rFonts w:ascii="Times New Roman" w:hAnsi="Times New Roman"/>
+                <w:color w:val="FF0000"/>
+                <w:sz w:val="18"/>
+                <w:szCs w:val="18"/>
+                <w:lang w:val="en-GB"/>
+              </w:rPr>
+              <w:t xml:space="preserve"> </w:t>
             </w:r>
             <w:r>
               <w:rPr>

</xml_diff>

<commit_message>
remove multiple lines qualification processing; correct template - set some placeholders uninterrupted
</commit_message>
<xml_diff>
--- a/core/src/main/resources/DiplomaSupplementTemplate.docx
+++ b/core/src/main/resources/DiplomaSupplementTemplate.docx
@@ -22206,7 +22206,22 @@
                 <w:sz w:val="18"/>
                 <w:lang w:val="uk-UA"/>
               </w:rPr>
-              <w:t xml:space="preserve">Cherkasy State Technological Universit. Duration of training </w:t>
+              <w:t>Cherkasy State Technological Universit</w:t>
+            </w:r>
+            <w:r>
+              <w:rPr>
+                <w:rFonts w:ascii="Times New Roman" w:hAnsi="Times New Roman"/>
+                <w:sz w:val="18"/>
+              </w:rPr>
+              <w:t>y</w:t>
+            </w:r>
+            <w:r>
+              <w:rPr>
+                <w:rFonts w:ascii="Times New Roman" w:hAnsi="Times New Roman"/>
+                <w:sz w:val="18"/>
+                <w:lang w:val="uk-UA"/>
+              </w:rPr>
+              <w:t xml:space="preserve">. Duration of training </w:t>
             </w:r>
             <w:r>
               <w:rPr>
@@ -22452,11 +22467,99 @@
               <w:rPr>
                 <w:rFonts w:ascii="Times New Roman" w:hAnsi="Times New Roman"/>
                 <w:b/>
+                <w:spacing w:val="-1"/>
+                <w:sz w:val="18"/>
+                <w:lang w:val="uk-UA"/>
+              </w:rPr>
+              <w:t>«</w:t>
+            </w:r>
+            <w:r>
+              <w:rPr>
+                <w:rFonts w:ascii="Times New Roman" w:hAnsi="Times New Roman"/>
+                <w:b/>
                 <w:color w:val="FF0000"/>
                 <w:spacing w:val="-1"/>
                 <w:sz w:val="18"/>
                 <w:lang w:val="uk-UA"/>
               </w:rPr>
+              <w:t>#</w:t>
+            </w:r>
+            <w:r>
+              <w:rPr>
+                <w:rFonts w:ascii="Times New Roman" w:hAnsi="Times New Roman"/>
+                <w:b/>
+                <w:color w:val="FF0000"/>
+                <w:spacing w:val="-1"/>
+                <w:sz w:val="18"/>
+              </w:rPr>
+              <w:t>ThesisNameUkr</w:t>
+            </w:r>
+            <w:r>
+              <w:rPr>
+                <w:rFonts w:ascii="Times New Roman" w:hAnsi="Times New Roman"/>
+                <w:b/>
+                <w:spacing w:val="-1"/>
+                <w:sz w:val="18"/>
+                <w:lang w:val="uk-UA"/>
+              </w:rPr>
+              <w:t>»</w:t>
+            </w:r>
+            <w:r>
+              <w:rPr>
+                <w:rFonts w:ascii="Times New Roman" w:hAnsi="Times New Roman"/>
+                <w:b/>
+                <w:spacing w:val="-1"/>
+                <w:sz w:val="18"/>
+                <w:lang w:val="uk-UA"/>
+              </w:rPr>
+              <w:t xml:space="preserve"> випускник здобув ступінь</w:t>
+            </w:r>
+            <w:r>
+              <w:rPr>
+                <w:rFonts w:ascii="Times New Roman" w:hAnsi="Times New Roman"/>
+                <w:b/>
+                <w:spacing w:val="-1"/>
+                <w:sz w:val="18"/>
+                <w:lang w:val="uk-UA"/>
+              </w:rPr>
+              <w:t xml:space="preserve"> </w:t>
+            </w:r>
+            <w:r>
+              <w:rPr>
+                <w:rFonts w:ascii="Times New Roman" w:hAnsi="Times New Roman"/>
+                <w:b/>
+                <w:spacing w:val="-1"/>
+                <w:sz w:val="18"/>
+                <w:lang w:val="ru-RU"/>
+              </w:rPr>
+              <w:t>#</w:t>
+            </w:r>
+            <w:r>
+              <w:rPr>
+                <w:rFonts w:ascii="Times New Roman" w:hAnsi="Times New Roman"/>
+                <w:b/>
+                <w:spacing w:val="-1"/>
+                <w:sz w:val="18"/>
+              </w:rPr>
+              <w:t>DegreeUkr</w:t>
+            </w:r>
+            <w:r>
+              <w:rPr>
+                <w:rFonts w:ascii="Times New Roman" w:hAnsi="Times New Roman"/>
+                <w:b/>
+                <w:spacing w:val="-1"/>
+                <w:sz w:val="18"/>
+                <w:lang w:val="uk-UA"/>
+              </w:rPr>
+              <w:t xml:space="preserve"> за спеціальністю </w:t>
+            </w:r>
+            <w:r>
+              <w:rPr>
+                <w:rFonts w:ascii="Times New Roman" w:hAnsi="Times New Roman"/>
+                <w:b/>
+                <w:spacing w:val="-1"/>
+                <w:sz w:val="18"/>
+              </w:rPr>
               <w:t>«</w:t>
             </w:r>
             <w:r>
@@ -22466,161 +22569,13 @@
                 <w:color w:val="FF0000"/>
                 <w:spacing w:val="-1"/>
                 <w:sz w:val="18"/>
-                <w:lang w:val="uk-UA"/>
-              </w:rPr>
-              <w:t xml:space="preserve"> </w:t>
-            </w:r>
-            <w:r>
-              <w:rPr>
-                <w:rFonts w:ascii="Times New Roman" w:hAnsi="Times New Roman"/>
-                <w:b/>
-                <w:color w:val="FF0000"/>
-                <w:spacing w:val="-1"/>
-                <w:sz w:val="18"/>
-                <w:lang w:val="uk-UA"/>
-              </w:rPr>
-              <w:t>#ThesisNameUkr</w:t>
-            </w:r>
-            <w:r>
-              <w:rPr>
-                <w:rFonts w:ascii="Times New Roman" w:hAnsi="Times New Roman"/>
-                <w:b/>
-                <w:color w:val="FF0000"/>
-                <w:spacing w:val="-1"/>
-                <w:sz w:val="18"/>
-                <w:lang w:val="uk-UA"/>
-              </w:rPr>
-              <w:t xml:space="preserve"> </w:t>
-            </w:r>
-            <w:r>
-              <w:rPr>
-                <w:rFonts w:ascii="Times New Roman" w:hAnsi="Times New Roman"/>
-                <w:b/>
-                <w:color w:val="FF0000"/>
-                <w:spacing w:val="-1"/>
-                <w:sz w:val="18"/>
-                <w:lang w:val="uk-UA"/>
-              </w:rPr>
-              <w:t>»</w:t>
-            </w:r>
-            <w:r>
-              <w:rPr>
-                <w:rFonts w:ascii="Times New Roman" w:hAnsi="Times New Roman"/>
-                <w:b/>
-                <w:spacing w:val="-1"/>
-                <w:sz w:val="18"/>
-                <w:lang w:val="uk-UA"/>
-              </w:rPr>
-              <w:t xml:space="preserve"> випускник здобув ступінь </w:t>
-            </w:r>
-            <w:r>
-              <w:rPr>
-                <w:rFonts w:ascii="Times New Roman" w:hAnsi="Times New Roman"/>
-                <w:b/>
-                <w:color w:val="FF0000"/>
-                <w:spacing w:val="-1"/>
-                <w:sz w:val="18"/>
-                <w:lang w:val="uk-UA"/>
-              </w:rPr>
-              <w:t>#</w:t>
-            </w:r>
-            <w:r>
-              <w:rPr>
-                <w:rFonts w:ascii="Times New Roman" w:hAnsi="Times New Roman"/>
-                <w:b/>
-                <w:caps/>
-                <w:color w:val="FF0000"/>
-                <w:spacing w:val="-1"/>
-                <w:sz w:val="18"/>
-              </w:rPr>
-              <w:t>DegreeUkr</w:t>
-            </w:r>
-            <w:r>
-              <w:rPr>
-                <w:rFonts w:ascii="Times New Roman" w:hAnsi="Times New Roman"/>
-                <w:b/>
-                <w:color w:val="FF0000"/>
-                <w:spacing w:val="1"/>
-                <w:sz w:val="18"/>
-                <w:lang w:val="uk-UA"/>
-              </w:rPr>
-              <w:t xml:space="preserve"> </w:t>
-            </w:r>
-            <w:r>
-              <w:rPr>
-                <w:rFonts w:ascii="Times New Roman" w:hAnsi="Times New Roman"/>
-                <w:b/>
-                <w:spacing w:val="-1"/>
-                <w:sz w:val="18"/>
-                <w:lang w:val="uk-UA"/>
-              </w:rPr>
-              <w:t xml:space="preserve">за спеціальністю </w:t>
-            </w:r>
-            <w:r>
-              <w:rPr>
-                <w:rFonts w:ascii="Times New Roman" w:hAnsi="Times New Roman"/>
-                <w:b/>
-                <w:color w:val="FF0000"/>
-                <w:spacing w:val="-1"/>
-                <w:sz w:val="18"/>
-              </w:rPr>
-              <w:t>«</w:t>
-            </w:r>
-            <w:r>
-              <w:rPr>
-                <w:rFonts w:ascii="Times New Roman" w:hAnsi="Times New Roman"/>
-                <w:b/>
-                <w:color w:val="FF0000"/>
-                <w:spacing w:val="-1"/>
-                <w:sz w:val="18"/>
-              </w:rPr>
-              <w:t xml:space="preserve"> </w:t>
-            </w:r>
-            <w:r>
-              <w:rPr>
-                <w:rFonts w:ascii="Times New Roman" w:hAnsi="Times New Roman"/>
-                <w:b/>
-                <w:color w:val="FF0000"/>
-                <w:spacing w:val="-1"/>
-                <w:sz w:val="18"/>
-              </w:rPr>
-              <w:t xml:space="preserve"> </w:t>
-            </w:r>
-            <w:r>
-              <w:rPr>
-                <w:rFonts w:ascii="Times New Roman" w:hAnsi="Times New Roman"/>
-                <w:b/>
-                <w:color w:val="FF0000"/>
-                <w:spacing w:val="-1"/>
-                <w:sz w:val="18"/>
-              </w:rPr>
-              <w:t>#</w:t>
-            </w:r>
-            <w:r>
-              <w:rPr>
-                <w:rFonts w:ascii="Times New Roman" w:hAnsi="Times New Roman"/>
-                <w:b/>
-                <w:color w:val="FF0000"/>
-                <w:spacing w:val="-1"/>
-                <w:sz w:val="18"/>
-              </w:rPr>
-              <w:t>SpecialityUkr</w:t>
-            </w:r>
-            <w:r>
-              <w:rPr>
-                <w:rFonts w:ascii="Times New Roman" w:hAnsi="Times New Roman"/>
-                <w:b/>
-                <w:color w:val="FF0000"/>
-                <w:spacing w:val="-1"/>
-                <w:sz w:val="18"/>
-              </w:rPr>
-              <w:t xml:space="preserve"> </w:t>
-            </w:r>
-            <w:r>
-              <w:rPr>
-                <w:rFonts w:ascii="Times New Roman" w:hAnsi="Times New Roman"/>
-                <w:b/>
-                <w:color w:val="FF0000"/>
+              </w:rPr>
+              <w:t>#SpecialityUkr</w:t>
+            </w:r>
+            <w:r>
+              <w:rPr>
+                <w:rFonts w:ascii="Times New Roman" w:hAnsi="Times New Roman"/>
+                <w:b/>
                 <w:spacing w:val="-1"/>
                 <w:sz w:val="18"/>
               </w:rPr>
@@ -22785,17 +22740,7 @@
                 <w:spacing w:val="-1"/>
                 <w:sz w:val="18"/>
               </w:rPr>
-              <w:t>ProtocolDate</w:t>
-            </w:r>
-            <w:r>
-              <w:rPr>
-                <w:rFonts w:ascii="Times New Roman" w:hAnsi="Times New Roman"/>
-                <w:b/>
-                <w:color w:val="FF0000"/>
-                <w:spacing w:val="-1"/>
-                <w:sz w:val="18"/>
-              </w:rPr>
-              <w:t>Ukr</w:t>
+              <w:t>ProtocolDateUkr</w:t>
             </w:r>
             <w:r>
               <w:rPr>
@@ -22840,50 +22785,12 @@
             <w:r>
               <w:rPr>
                 <w:rFonts w:ascii="Times New Roman" w:hAnsi="Times New Roman"/>
+                <w:color w:val="FF0000"/>
                 <w:spacing w:val="-1"/>
                 <w:sz w:val="18"/>
                 <w:lang w:val="en-US"/>
               </w:rPr>
-              <w:t xml:space="preserve"> </w:t>
-            </w:r>
-            <w:r>
-              <w:rPr>
-                <w:rFonts w:ascii="Times New Roman" w:hAnsi="Times New Roman"/>
-                <w:color w:val="FF0000"/>
-                <w:spacing w:val="-1"/>
-                <w:sz w:val="18"/>
-                <w:lang w:val="en-US"/>
-              </w:rPr>
-              <w:t>#</w:t>
-            </w:r>
-            <w:r>
-              <w:rPr>
-                <w:rFonts w:ascii="Times New Roman" w:hAnsi="Times New Roman"/>
-                <w:color w:val="FF0000"/>
-                <w:spacing w:val="-1"/>
-                <w:sz w:val="18"/>
-              </w:rPr>
-              <w:t>ThesisName</w:t>
-            </w:r>
-            <w:r>
-              <w:rPr>
-                <w:rFonts w:ascii="Times New Roman" w:hAnsi="Times New Roman"/>
-                <w:color w:val="FF0000"/>
-                <w:spacing w:val="-1"/>
-                <w:sz w:val="18"/>
-                <w:lang w:val="en-US"/>
-              </w:rPr>
-              <w:t>Eng</w:t>
-            </w:r>
-            <w:r>
-              <w:rPr>
-                <w:rFonts w:ascii="Times New Roman" w:hAnsi="Times New Roman"/>
-                <w:color w:val="FF0000"/>
-                <w:spacing w:val="-1"/>
-                <w:sz w:val="18"/>
-                <w:lang w:val="en-US"/>
-              </w:rPr>
-              <w:t xml:space="preserve"> </w:t>
+              <w:t>#ThesisNameEng</w:t>
             </w:r>
             <w:r>
               <w:rPr>
@@ -22908,108 +22815,70 @@
                 <w:color w:val="FF0000"/>
                 <w:spacing w:val="1"/>
                 <w:sz w:val="18"/>
-              </w:rPr>
-              <w:t>#</w:t>
-            </w:r>
-            <w:r>
-              <w:rPr>
-                <w:rFonts w:ascii="Times New Roman" w:hAnsi="Times New Roman"/>
-                <w:caps/>
+                <w:lang w:val="en-US"/>
+              </w:rPr>
+              <w:t>#DegreeEng</w:t>
+            </w:r>
+            <w:r>
+              <w:rPr>
+                <w:rFonts w:ascii="Times New Roman" w:hAnsi="Times New Roman"/>
+                <w:spacing w:val="-1"/>
+                <w:sz w:val="18"/>
+              </w:rPr>
+              <w:t xml:space="preserve"> DEGREE in </w:t>
+            </w:r>
+            <w:r>
+              <w:rPr>
+                <w:rFonts w:ascii="Times New Roman" w:hAnsi="Times New Roman"/>
+                <w:b/>
+                <w:spacing w:val="-1"/>
+                <w:sz w:val="18"/>
+              </w:rPr>
+              <w:t xml:space="preserve"> </w:t>
+            </w:r>
+            <w:r>
+              <w:rPr>
+                <w:rFonts w:ascii="Times New Roman" w:hAnsi="Times New Roman"/>
                 <w:color w:val="FF0000"/>
-                <w:spacing w:val="1"/>
-                <w:sz w:val="18"/>
-                <w:lang w:val="en-GB"/>
-              </w:rPr>
-              <w:t>DegreeEng</w:t>
-            </w:r>
-            <w:r>
-              <w:rPr>
-                <w:rFonts w:ascii="Times New Roman" w:hAnsi="Times New Roman"/>
-                <w:spacing w:val="-1"/>
-                <w:sz w:val="18"/>
-              </w:rPr>
-              <w:t xml:space="preserve"> DEGREE in </w:t>
-            </w:r>
-            <w:r>
-              <w:rPr>
-                <w:rFonts w:ascii="Times New Roman" w:hAnsi="Times New Roman"/>
-                <w:b/>
-                <w:spacing w:val="-1"/>
-                <w:sz w:val="18"/>
-              </w:rPr>
-              <w:t xml:space="preserve"> </w:t>
+                <w:spacing w:val="-1"/>
+                <w:sz w:val="18"/>
+                <w:lang w:val="en-US"/>
+              </w:rPr>
+              <w:t>#SpecialityEng</w:t>
+            </w:r>
+            <w:r>
+              <w:rPr>
+                <w:rFonts w:ascii="Times New Roman" w:hAnsi="Times New Roman"/>
+                <w:spacing w:val="-1"/>
+                <w:sz w:val="18"/>
+              </w:rPr>
+              <w:t xml:space="preserve"> </w:t>
+            </w:r>
+            <w:r>
+              <w:rPr>
+                <w:rFonts w:ascii="Times New Roman" w:hAnsi="Times New Roman"/>
+                <w:spacing w:val="-1"/>
+                <w:sz w:val="18"/>
+              </w:rPr>
+              <w:t xml:space="preserve">and confirmed professional qualification </w:t>
+            </w:r>
+            <w:r>
+              <w:rPr>
+                <w:rFonts w:ascii="Times New Roman" w:hAnsi="Times New Roman"/>
+                <w:spacing w:val="-1"/>
+                <w:sz w:val="18"/>
+              </w:rPr>
+              <w:t>«</w:t>
             </w:r>
             <w:r>
               <w:rPr>
                 <w:rFonts w:ascii="Times New Roman" w:hAnsi="Times New Roman"/>
                 <w:color w:val="FF0000"/>
-                <w:spacing w:val="-1"/>
-                <w:sz w:val="18"/>
+                <w:sz w:val="18"/>
+                <w:szCs w:val="18"/>
                 <w:lang w:val="en-US"/>
               </w:rPr>
-              <w:t>#SpecialityEng</w:t>
-            </w:r>
-            <w:r>
-              <w:rPr>
-                <w:rFonts w:ascii="Times New Roman" w:hAnsi="Times New Roman"/>
-                <w:spacing w:val="-1"/>
-                <w:sz w:val="18"/>
-              </w:rPr>
-              <w:t xml:space="preserve"> </w:t>
-            </w:r>
-            <w:r>
-              <w:rPr>
-                <w:rFonts w:ascii="Times New Roman" w:hAnsi="Times New Roman"/>
-                <w:spacing w:val="-1"/>
-                <w:sz w:val="18"/>
-              </w:rPr>
-              <w:t xml:space="preserve">and confirmed professional qualification </w:t>
-            </w:r>
-            <w:r>
-              <w:rPr>
-                <w:rFonts w:ascii="Times New Roman" w:hAnsi="Times New Roman"/>
-                <w:spacing w:val="-1"/>
-                <w:sz w:val="18"/>
-              </w:rPr>
-              <w:t>«</w:t>
-            </w:r>
-            <w:r>
-              <w:rPr>
-                <w:rFonts w:ascii="Times New Roman" w:hAnsi="Times New Roman"/>
-                <w:spacing w:val="-1"/>
-                <w:sz w:val="18"/>
-                <w:lang w:val="en-US"/>
-              </w:rPr>
-              <w:t xml:space="preserve"> </w:t>
-            </w:r>
-            <w:r>
-              <w:rPr>
-                <w:rFonts w:ascii="Times New Roman" w:hAnsi="Times New Roman"/>
-                <w:color w:val="FF0000"/>
-                <w:sz w:val="18"/>
-                <w:szCs w:val="18"/>
-              </w:rPr>
-              <w:t>#</w:t>
-            </w:r>
-            <w:r>
-              <w:rPr>
-                <w:rFonts w:ascii="Times New Roman" w:hAnsi="Times New Roman"/>
-                <w:color w:val="FF0000"/>
-                <w:sz w:val="18"/>
-                <w:szCs w:val="18"/>
-                <w:lang w:val="en-GB"/>
-              </w:rPr>
-              <w:t>QualificationEng</w:t>
-            </w:r>
-            <w:r>
-              <w:rPr>
-                <w:rFonts w:ascii="Times New Roman" w:hAnsi="Times New Roman"/>
-                <w:color w:val="FF0000"/>
-                <w:sz w:val="18"/>
-                <w:szCs w:val="18"/>
-                <w:lang w:val="en-GB"/>
-              </w:rPr>
-              <w:t xml:space="preserve"> </w:t>
+              <w:t>#QualificationEng</w:t>
             </w:r>
             <w:r>
               <w:rPr>

</xml_diff>

<commit_message>
add footer placeholders to pattern file
</commit_message>
<xml_diff>
--- a/core/src/main/resources/DiplomaSupplementTemplate.docx
+++ b/core/src/main/resources/DiplomaSupplementTemplate.docx
@@ -520,6 +520,17 @@
                 <w:rFonts w:ascii="Times New Roman" w:eastAsia="Times New Roman" w:hAnsi="Times New Roman"/>
                 <w:b/>
                 <w:bCs/>
+                <w:spacing w:val="1"/>
+                <w:sz w:val="24"/>
+                <w:szCs w:val="24"/>
+              </w:rPr>
+              <w:t xml:space="preserve">#SupplSeries </w:t>
+            </w:r>
+            <w:r>
+              <w:rPr>
+                <w:rFonts w:ascii="Times New Roman" w:eastAsia="Times New Roman" w:hAnsi="Times New Roman"/>
+                <w:b/>
+                <w:bCs/>
                 <w:sz w:val="24"/>
                 <w:szCs w:val="24"/>
                 <w:lang w:val="uk-UA"/>
@@ -546,9 +557,8 @@
                 <w:color w:val="FF0000"/>
                 <w:sz w:val="24"/>
                 <w:szCs w:val="24"/>
-                <w:lang w:val="uk-UA"/>
-              </w:rPr>
-              <w:t>*******</w:t>
+              </w:rPr>
+              <w:t>#SupplNumber</w:t>
             </w:r>
             <w:r>
               <w:rPr>
@@ -593,45 +603,8 @@
                 <w:color w:val="FF0000"/>
                 <w:sz w:val="24"/>
                 <w:szCs w:val="24"/>
-                <w:lang w:val="uk-UA"/>
-              </w:rPr>
-              <w:t>30</w:t>
-            </w:r>
-            <w:r>
-              <w:rPr>
-                <w:rFonts w:ascii="Times New Roman" w:eastAsia="Times New Roman" w:hAnsi="Times New Roman"/>
-                <w:b/>
-                <w:bCs/>
-                <w:color w:val="FF0000"/>
-                <w:sz w:val="24"/>
-                <w:szCs w:val="24"/>
-                <w:lang w:val="uk-UA"/>
-              </w:rPr>
-              <w:t>.0</w:t>
-            </w:r>
-            <w:r>
-              <w:rPr>
-                <w:rFonts w:ascii="Times New Roman" w:eastAsia="Times New Roman" w:hAnsi="Times New Roman"/>
-                <w:b/>
-                <w:bCs/>
-                <w:color w:val="FF0000"/>
-                <w:sz w:val="24"/>
-                <w:szCs w:val="24"/>
-                <w:lang w:val="uk-UA"/>
-              </w:rPr>
-              <w:t>1</w:t>
-            </w:r>
-            <w:r>
-              <w:rPr>
-                <w:rFonts w:ascii="Times New Roman" w:eastAsia="Times New Roman" w:hAnsi="Times New Roman"/>
-                <w:b/>
-                <w:bCs/>
-                <w:color w:val="FF0000"/>
-                <w:sz w:val="24"/>
-                <w:szCs w:val="24"/>
-                <w:lang w:val="uk-UA"/>
-              </w:rPr>
-              <w:t>.2018</w:t>
+              </w:rPr>
+              <w:t>#SupplDate</w:t>
             </w:r>
             <w:r>
               <w:rPr>
@@ -22530,7 +22503,7 @@
                 <w:b/>
                 <w:spacing w:val="-1"/>
                 <w:sz w:val="18"/>
-                <w:lang w:val="ru-RU"/>
+                <w:lang w:val="uk-UA"/>
               </w:rPr>
               <w:t>#</w:t>
             </w:r>
@@ -31877,7 +31850,7 @@
         <w:sz w:val="20"/>
         <w:lang w:val="en-US"/>
       </w:rPr>
-      <w:t>********</w:t>
+      <w:t>#SupplSeries, № #SupplNumber</w:t>
     </w:r>
     <w:r>
       <w:rPr>
@@ -31943,7 +31916,7 @@
         <w:sz w:val="20"/>
         <w:lang w:val="ru-RU"/>
       </w:rPr>
-      <w:t>4</w:t>
+      <w:t>3</w:t>
     </w:r>
     <w:r>
       <w:rPr>

</xml_diff>

<commit_message>
Changed placeholders in template for diploma / supplement info. Filling footers is now possible. Some refactoring done to TemplateUtil and null handling in StudentSummary.
</commit_message>
<xml_diff>
--- a/core/src/main/resources/DiplomaSupplementTemplate.docx
+++ b/core/src/main/resources/DiplomaSupplementTemplate.docx
@@ -205,9 +205,43 @@
                 <w:spacing w:val="-1"/>
                 <w:sz w:val="24"/>
                 <w:szCs w:val="24"/>
-                <w:lang w:val="uk-UA"/>
-              </w:rPr>
-              <w:t>M00</w:t>
+              </w:rPr>
+              <w:t>#DiplNumber</w:t>
+            </w:r>
+            <w:r>
+              <w:rPr>
+                <w:rFonts w:ascii="Times New Roman" w:eastAsia="Times New Roman" w:hAnsi="Times New Roman"/>
+                <w:b/>
+                <w:bCs/>
+                <w:sz w:val="24"/>
+                <w:szCs w:val="24"/>
+                <w:lang w:val="uk-UA"/>
+              </w:rPr>
+              <w:t xml:space="preserve"> </w:t>
+            </w:r>
+            <w:r>
+              <w:rPr>
+                <w:rFonts w:ascii="Times New Roman" w:eastAsia="Times New Roman" w:hAnsi="Times New Roman"/>
+                <w:b/>
+                <w:bCs/>
+                <w:spacing w:val="-1"/>
+                <w:sz w:val="24"/>
+                <w:szCs w:val="24"/>
+                <w:lang w:val="uk-UA"/>
+              </w:rPr>
+              <w:t>виданий</w:t>
+            </w:r>
+            <w:r>
+              <w:rPr>
+                <w:rFonts w:ascii="Times New Roman" w:eastAsia="Times New Roman" w:hAnsi="Times New Roman"/>
+                <w:b/>
+                <w:bCs/>
+                <w:spacing w:val="1"/>
+                <w:sz w:val="24"/>
+                <w:szCs w:val="24"/>
+                <w:lang w:val="uk-UA"/>
+              </w:rPr>
+              <w:t xml:space="preserve"> </w:t>
             </w:r>
             <w:r>
               <w:rPr>
@@ -217,115 +251,8 @@
                 <w:color w:val="FF0000"/>
                 <w:sz w:val="24"/>
                 <w:szCs w:val="24"/>
-                <w:lang w:val="uk-UA"/>
-              </w:rPr>
-              <w:t xml:space="preserve"> №</w:t>
-            </w:r>
-            <w:r>
-              <w:rPr>
-                <w:rFonts w:ascii="Times New Roman" w:eastAsia="Times New Roman" w:hAnsi="Times New Roman"/>
-                <w:b/>
-                <w:bCs/>
-                <w:color w:val="FF0000"/>
-                <w:spacing w:val="-2"/>
-                <w:sz w:val="24"/>
-                <w:szCs w:val="24"/>
-                <w:lang w:val="uk-UA"/>
-              </w:rPr>
-              <w:t xml:space="preserve"> </w:t>
-            </w:r>
-            <w:r>
-              <w:rPr>
-                <w:rFonts w:ascii="Times New Roman" w:eastAsia="Times New Roman" w:hAnsi="Times New Roman"/>
-                <w:b/>
-                <w:bCs/>
-                <w:color w:val="FF0000"/>
-                <w:sz w:val="24"/>
-                <w:szCs w:val="24"/>
-                <w:lang w:val="uk-UA"/>
-              </w:rPr>
-              <w:t>000000</w:t>
-            </w:r>
-            <w:r>
-              <w:rPr>
-                <w:rFonts w:ascii="Times New Roman" w:eastAsia="Times New Roman" w:hAnsi="Times New Roman"/>
-                <w:b/>
-                <w:bCs/>
-                <w:sz w:val="24"/>
-                <w:szCs w:val="24"/>
-                <w:lang w:val="uk-UA"/>
-              </w:rPr>
-              <w:t xml:space="preserve"> </w:t>
-            </w:r>
-            <w:r>
-              <w:rPr>
-                <w:rFonts w:ascii="Times New Roman" w:eastAsia="Times New Roman" w:hAnsi="Times New Roman"/>
-                <w:b/>
-                <w:bCs/>
-                <w:spacing w:val="-1"/>
-                <w:sz w:val="24"/>
-                <w:szCs w:val="24"/>
-                <w:lang w:val="uk-UA"/>
-              </w:rPr>
-              <w:t>виданий</w:t>
-            </w:r>
-            <w:r>
-              <w:rPr>
-                <w:rFonts w:ascii="Times New Roman" w:eastAsia="Times New Roman" w:hAnsi="Times New Roman"/>
-                <w:b/>
-                <w:bCs/>
-                <w:spacing w:val="1"/>
-                <w:sz w:val="24"/>
-                <w:szCs w:val="24"/>
-                <w:lang w:val="uk-UA"/>
-              </w:rPr>
-              <w:t xml:space="preserve"> </w:t>
-            </w:r>
-            <w:r>
-              <w:rPr>
-                <w:rFonts w:ascii="Times New Roman" w:eastAsia="Times New Roman" w:hAnsi="Times New Roman"/>
-                <w:b/>
-                <w:bCs/>
-                <w:color w:val="FF0000"/>
-                <w:sz w:val="24"/>
-                <w:szCs w:val="24"/>
-              </w:rPr>
-              <w:t>30</w:t>
-            </w:r>
-            <w:r>
-              <w:rPr>
-                <w:rFonts w:ascii="Times New Roman" w:eastAsia="Times New Roman" w:hAnsi="Times New Roman"/>
-                <w:b/>
-                <w:bCs/>
-                <w:color w:val="FF0000"/>
-                <w:sz w:val="24"/>
-                <w:szCs w:val="24"/>
-                <w:lang w:val="uk-UA"/>
-              </w:rPr>
-              <w:t>.</w:t>
-            </w:r>
-            <w:r>
-              <w:rPr>
-                <w:rFonts w:ascii="Times New Roman" w:eastAsia="Times New Roman" w:hAnsi="Times New Roman"/>
-                <w:b/>
-                <w:bCs/>
-                <w:color w:val="FF0000"/>
-                <w:sz w:val="24"/>
-                <w:szCs w:val="24"/>
-              </w:rPr>
-              <w:t>01</w:t>
-            </w:r>
-            <w:r>
-              <w:rPr>
-                <w:rFonts w:ascii="Times New Roman" w:eastAsia="Times New Roman" w:hAnsi="Times New Roman"/>
-                <w:b/>
-                <w:bCs/>
-                <w:color w:val="FF0000"/>
-                <w:sz w:val="24"/>
-                <w:szCs w:val="24"/>
-                <w:lang w:val="uk-UA"/>
-              </w:rPr>
-              <w:t>.2018</w:t>
+              </w:rPr>
+              <w:t>#DiplDate</w:t>
             </w:r>
           </w:p>
           <w:p>
@@ -367,15 +294,12 @@
                 <w:color w:val="FF0000"/>
                 <w:sz w:val="24"/>
                 <w:szCs w:val="24"/>
-                <w:lang w:val="uk-UA"/>
-              </w:rPr>
-              <w:t>M00№</w:t>
-            </w:r>
-            <w:r>
-              <w:rPr>
-                <w:rFonts w:ascii="Times New Roman" w:eastAsia="Times New Roman" w:hAnsi="Times New Roman"/>
-                <w:color w:val="FF0000"/>
-                <w:spacing w:val="-1"/>
+              </w:rPr>
+              <w:t>#DiplNumber</w:t>
+            </w:r>
+            <w:r>
+              <w:rPr>
+                <w:rFonts w:ascii="Times New Roman" w:eastAsia="Times New Roman" w:hAnsi="Times New Roman"/>
                 <w:sz w:val="24"/>
                 <w:szCs w:val="24"/>
                 <w:lang w:val="uk-UA"/>
@@ -385,84 +309,31 @@
             <w:r>
               <w:rPr>
                 <w:rFonts w:ascii="Times New Roman" w:eastAsia="Times New Roman" w:hAnsi="Times New Roman"/>
+                <w:spacing w:val="-1"/>
+                <w:sz w:val="24"/>
+                <w:szCs w:val="24"/>
+                <w:lang w:val="uk-UA"/>
+              </w:rPr>
+              <w:t>issued</w:t>
+            </w:r>
+            <w:r>
+              <w:rPr>
+                <w:rFonts w:ascii="Times New Roman" w:eastAsia="Times New Roman" w:hAnsi="Times New Roman"/>
+                <w:sz w:val="24"/>
+                <w:szCs w:val="24"/>
+                <w:lang w:val="uk-UA"/>
+              </w:rPr>
+              <w:t xml:space="preserve"> </w:t>
+            </w:r>
+            <w:r>
+              <w:rPr>
+                <w:rFonts w:ascii="Times New Roman" w:eastAsia="Times New Roman" w:hAnsi="Times New Roman"/>
+                <w:bCs/>
                 <w:color w:val="FF0000"/>
                 <w:sz w:val="24"/>
                 <w:szCs w:val="24"/>
-                <w:lang w:val="uk-UA"/>
-              </w:rPr>
-              <w:t>000000</w:t>
-            </w:r>
-            <w:r>
-              <w:rPr>
-                <w:rFonts w:ascii="Times New Roman" w:eastAsia="Times New Roman" w:hAnsi="Times New Roman"/>
-                <w:sz w:val="24"/>
-                <w:szCs w:val="24"/>
-                <w:lang w:val="uk-UA"/>
-              </w:rPr>
-              <w:t xml:space="preserve"> </w:t>
-            </w:r>
-            <w:r>
-              <w:rPr>
-                <w:rFonts w:ascii="Times New Roman" w:eastAsia="Times New Roman" w:hAnsi="Times New Roman"/>
-                <w:spacing w:val="-1"/>
-                <w:sz w:val="24"/>
-                <w:szCs w:val="24"/>
-                <w:lang w:val="uk-UA"/>
-              </w:rPr>
-              <w:t>issued</w:t>
-            </w:r>
-            <w:r>
-              <w:rPr>
-                <w:rFonts w:ascii="Times New Roman" w:eastAsia="Times New Roman" w:hAnsi="Times New Roman"/>
-                <w:sz w:val="24"/>
-                <w:szCs w:val="24"/>
-                <w:lang w:val="uk-UA"/>
-              </w:rPr>
-              <w:t xml:space="preserve"> </w:t>
-            </w:r>
-            <w:r>
-              <w:rPr>
-                <w:rFonts w:ascii="Times New Roman" w:eastAsia="Times New Roman" w:hAnsi="Times New Roman"/>
-                <w:bCs/>
-                <w:color w:val="FF0000"/>
-                <w:sz w:val="24"/>
-                <w:szCs w:val="24"/>
-                <w:lang w:val="uk-UA"/>
-              </w:rPr>
-              <w:t>30</w:t>
-            </w:r>
-            <w:r>
-              <w:rPr>
-                <w:rFonts w:ascii="Times New Roman" w:eastAsia="Times New Roman" w:hAnsi="Times New Roman"/>
-                <w:bCs/>
-                <w:color w:val="FF0000"/>
-                <w:sz w:val="24"/>
-                <w:szCs w:val="24"/>
-                <w:lang w:val="uk-UA"/>
-              </w:rPr>
-              <w:t>.0</w:t>
-            </w:r>
-            <w:r>
-              <w:rPr>
-                <w:rFonts w:ascii="Times New Roman" w:eastAsia="Times New Roman" w:hAnsi="Times New Roman"/>
-                <w:bCs/>
-                <w:color w:val="FF0000"/>
-                <w:sz w:val="24"/>
-                <w:szCs w:val="24"/>
-                <w:lang w:val="uk-UA"/>
-              </w:rPr>
-              <w:t>1</w:t>
-            </w:r>
-            <w:r>
-              <w:rPr>
-                <w:rFonts w:ascii="Times New Roman" w:eastAsia="Times New Roman" w:hAnsi="Times New Roman"/>
-                <w:bCs/>
-                <w:color w:val="FF0000"/>
-                <w:sz w:val="24"/>
-                <w:szCs w:val="24"/>
-                <w:lang w:val="uk-UA"/>
-              </w:rPr>
-              <w:t>.2018</w:t>
+              </w:rPr>
+              <w:t>#DiplDate</w:t>
             </w:r>
             <w:r>
               <w:rPr>
@@ -520,40 +391,6 @@
                 <w:rFonts w:ascii="Times New Roman" w:eastAsia="Times New Roman" w:hAnsi="Times New Roman"/>
                 <w:b/>
                 <w:bCs/>
-                <w:spacing w:val="1"/>
-                <w:sz w:val="24"/>
-                <w:szCs w:val="24"/>
-              </w:rPr>
-              <w:t xml:space="preserve">#SupplSeries </w:t>
-            </w:r>
-            <w:r>
-              <w:rPr>
-                <w:rFonts w:ascii="Times New Roman" w:eastAsia="Times New Roman" w:hAnsi="Times New Roman"/>
-                <w:b/>
-                <w:bCs/>
-                <w:sz w:val="24"/>
-                <w:szCs w:val="24"/>
-                <w:lang w:val="uk-UA"/>
-              </w:rPr>
-              <w:t>№</w:t>
-            </w:r>
-            <w:r>
-              <w:rPr>
-                <w:rFonts w:ascii="Times New Roman" w:eastAsia="Times New Roman" w:hAnsi="Times New Roman"/>
-                <w:b/>
-                <w:bCs/>
-                <w:spacing w:val="-2"/>
-                <w:sz w:val="24"/>
-                <w:szCs w:val="24"/>
-                <w:lang w:val="uk-UA"/>
-              </w:rPr>
-              <w:t xml:space="preserve"> </w:t>
-            </w:r>
-            <w:r>
-              <w:rPr>
-                <w:rFonts w:ascii="Times New Roman" w:eastAsia="Times New Roman" w:hAnsi="Times New Roman"/>
-                <w:b/>
-                <w:bCs/>
                 <w:color w:val="FF0000"/>
                 <w:sz w:val="24"/>
                 <w:szCs w:val="24"/>
@@ -647,32 +484,23 @@
             <w:r>
               <w:rPr>
                 <w:rFonts w:ascii="Times New Roman" w:eastAsia="Times New Roman" w:hAnsi="Times New Roman"/>
+                <w:color w:val="FF0000"/>
+                <w:spacing w:val="-1"/>
                 <w:sz w:val="24"/>
                 <w:szCs w:val="24"/>
                 <w:lang w:val="uk-UA"/>
               </w:rPr>
-              <w:t xml:space="preserve"> №</w:t>
-            </w:r>
-            <w:r>
-              <w:rPr>
-                <w:rFonts w:ascii="Times New Roman" w:eastAsia="Times New Roman" w:hAnsi="Times New Roman"/>
-                <w:color w:val="FF0000"/>
-                <w:spacing w:val="-1"/>
-                <w:sz w:val="24"/>
-                <w:szCs w:val="24"/>
-                <w:lang w:val="uk-UA"/>
-              </w:rPr>
-              <w:t xml:space="preserve"> </w:t>
-            </w:r>
-            <w:r>
-              <w:rPr>
-                <w:rFonts w:ascii="Times New Roman" w:eastAsia="Times New Roman" w:hAnsi="Times New Roman"/>
+              <w:t xml:space="preserve"> </w:t>
+            </w:r>
+            <w:r>
+              <w:rPr>
+                <w:rFonts w:ascii="Times New Roman" w:eastAsia="Times New Roman" w:hAnsi="Times New Roman"/>
+                <w:bCs/>
                 <w:color w:val="FF0000"/>
                 <w:sz w:val="24"/>
                 <w:szCs w:val="24"/>
-                <w:lang w:val="uk-UA"/>
-              </w:rPr>
-              <w:t>********</w:t>
+              </w:rPr>
+              <w:t>#SupplNumber</w:t>
             </w:r>
             <w:r>
               <w:rPr>
@@ -709,9 +537,8 @@
                 <w:color w:val="FF0000"/>
                 <w:sz w:val="24"/>
                 <w:szCs w:val="24"/>
-                <w:lang w:val="uk-UA"/>
-              </w:rPr>
-              <w:t>30.01.2018</w:t>
+              </w:rPr>
+              <w:t>#SupplDate</w:t>
             </w:r>
           </w:p>
           <w:p>
@@ -9116,7 +8943,6 @@
                 <w:sz w:val="20"/>
                 <w:lang w:val="en-US"/>
               </w:rPr>
-              <w:lastRenderedPageBreak/>
               <w:t>IV</w:t>
             </w:r>
             <w:r>
@@ -12033,7 +11859,6 @@
                 <w:szCs w:val="18"/>
                 <w:lang w:val="uk-UA"/>
               </w:rPr>
-              <w:lastRenderedPageBreak/>
               <w:t>3.</w:t>
             </w:r>
             <w:r>
@@ -12848,7 +12673,9 @@
       </w:tblGrid>
       <w:tr>
         <w:trPr>
+          <w:cantSplit/>
           <w:trHeight w:val="20"/>
+          <w:tblHeader/>
         </w:trPr>
         <w:tc>
           <w:tcPr>
@@ -13873,7 +13700,9 @@
       </w:tr>
       <w:tr>
         <w:trPr>
+          <w:cantSplit/>
           <w:trHeight w:val="20"/>
+          <w:tblHeader/>
         </w:trPr>
         <w:tc>
           <w:tcPr>
@@ -14172,7 +14001,9 @@
       </w:tr>
       <w:tr>
         <w:trPr>
+          <w:cantSplit/>
           <w:trHeight w:val="20"/>
+          <w:tblHeader/>
         </w:trPr>
         <w:tc>
           <w:tcPr>
@@ -14238,7 +14069,9 @@
       </w:tr>
       <w:tr>
         <w:trPr>
+          <w:cantSplit/>
           <w:trHeight w:val="20"/>
+          <w:tblHeader/>
         </w:trPr>
         <w:tc>
           <w:tcPr>
@@ -14306,7 +14139,9 @@
       </w:tr>
       <w:tr>
         <w:trPr>
+          <w:cantSplit/>
           <w:trHeight w:val="20"/>
+          <w:tblHeader/>
         </w:trPr>
         <w:tc>
           <w:tcPr>
@@ -14374,7 +14209,9 @@
       </w:tr>
       <w:tr>
         <w:trPr>
+          <w:cantSplit/>
           <w:trHeight w:val="20"/>
+          <w:tblHeader/>
         </w:trPr>
         <w:tc>
           <w:tcPr>
@@ -14593,7 +14430,9 @@
       </w:tr>
       <w:tr>
         <w:trPr>
+          <w:cantSplit/>
           <w:trHeight w:val="20"/>
+          <w:tblHeader/>
         </w:trPr>
         <w:tc>
           <w:tcPr>
@@ -14919,7 +14758,6 @@
                 <w:spacing w:val="-1"/>
                 <w:sz w:val="18"/>
               </w:rPr>
-              <w:lastRenderedPageBreak/>
               <w:t>4</w:t>
             </w:r>
             <w:r>
@@ -23253,6 +23091,7 @@
                 <w:spacing w:val="-1"/>
                 <w:sz w:val="18"/>
               </w:rPr>
+              <w:lastRenderedPageBreak/>
               <w:t>tel. +380472-71-00-92</w:t>
             </w:r>
             <w:r>
@@ -23343,7 +23182,6 @@
                 <w:spacing w:val="-1"/>
                 <w:sz w:val="18"/>
               </w:rPr>
-              <w:lastRenderedPageBreak/>
               <w:t>Head of Educational program:</w:t>
             </w:r>
             <w:r>
@@ -26397,7 +26235,6 @@
                 <w:sz w:val="20"/>
                 <w:lang w:val="en-US"/>
               </w:rPr>
-              <w:lastRenderedPageBreak/>
               <w:t>VIII</w:t>
             </w:r>
             <w:r>
@@ -27348,7 +27185,16 @@
                 <w:szCs w:val="18"/>
                 <w:lang w:val="uk-UA"/>
               </w:rPr>
-              <w:t>– is an educational degree attained at the first level of higher education and awarded by a higher education institution after the student’s successful completion of educational and professional program, the volume of which is 180-240 ECTS credits. The volume of educational and professional program for attaining a Bachelor’s degree on the basis of Junior Bachelor’s degree is determined by a higher education institution. A person can attain a Bachelor’s degree only on the basis of complete general secondary education.</w:t>
+              <w:t xml:space="preserve">– is an educational degree attained at the first level of higher education and awarded by a higher education institution after the student’s successful completion of educational and professional program, the volume of which is 180-240 ECTS credits. The volume of </w:t>
+            </w:r>
+            <w:r>
+              <w:rPr>
+                <w:sz w:val="18"/>
+                <w:szCs w:val="18"/>
+                <w:lang w:val="uk-UA"/>
+              </w:rPr>
+              <w:lastRenderedPageBreak/>
+              <w:t>educational and professional program for attaining a Bachelor’s degree on the basis of Junior Bachelor’s degree is determined by a higher education institution. A person can attain a Bachelor’s degree only on the basis of complete general secondary education.</w:t>
             </w:r>
           </w:p>
           <w:p>
@@ -27378,16 +27224,7 @@
                 <w:szCs w:val="18"/>
                 <w:lang w:val="uk-UA"/>
               </w:rPr>
-              <w:t xml:space="preserve">– is an educational degree attained at the second level of higher education and awarded by a higher education institution after the </w:t>
-            </w:r>
-            <w:r>
-              <w:rPr>
-                <w:sz w:val="18"/>
-                <w:szCs w:val="18"/>
-                <w:lang w:val="uk-UA"/>
-              </w:rPr>
-              <w:lastRenderedPageBreak/>
-              <w:t>student’s successful completion of the corresponding educational program. Master’s degree is attained in accordance with educational and professional or educational and academic program.  The volume of educational and professional program is 90-120 ECTS credits; the volume of educational and academic program is 120 ECTS credits. The Master’s educational and academic program must contain research (academic) component (not less than 30% of the total program volume). A person can attain a Master’s degree only on the basis of a Bachelor’s degree..</w:t>
+              <w:t>– is an educational degree attained at the second level of higher education and awarded by a higher education institution after the student’s successful completion of the corresponding educational program. Master’s degree is attained in accordance with educational and professional or educational and academic program.  The volume of educational and professional program is 90-120 ECTS credits; the volume of educational and academic program is 120 ECTS credits. The Master’s educational and academic program must contain research (academic) component (not less than 30% of the total program volume). A person can attain a Master’s degree only on the basis of a Bachelor’s degree..</w:t>
             </w:r>
           </w:p>
           <w:p>
@@ -31792,10 +31629,37 @@
         </w:tc>
       </w:tr>
     </w:tbl>
-    <w:p/>
-    <w:p/>
+    <w:p>
+      <w:pPr>
+        <w:tabs>
+          <w:tab w:val="left" w:pos="1481"/>
+        </w:tabs>
+        <w:rPr>
+          <w:lang w:val="ru-RU"/>
+        </w:rPr>
+        <w:sectPr>
+          <w:footerReference w:type="default" r:id="rId7"/>
+          <w:pgSz w:w="11906" w:h="16838"/>
+          <w:pgMar w:top="567" w:right="851" w:bottom="567" w:left="851" w:header="709" w:footer="283" w:gutter="0"/>
+          <w:cols w:space="708"/>
+          <w:titlePg/>
+          <w:docGrid w:linePitch="360"/>
+        </w:sectPr>
+      </w:pPr>
+    </w:p>
+    <w:p>
+      <w:pPr>
+        <w:tabs>
+          <w:tab w:val="left" w:pos="1481"/>
+        </w:tabs>
+        <w:rPr>
+          <w:lang w:val="ru-RU"/>
+        </w:rPr>
+      </w:pPr>
+    </w:p>
     <w:sectPr>
-      <w:footerReference w:type="default" r:id="rId7"/>
+      <w:headerReference w:type="first" r:id="rId8"/>
+      <w:footerReference w:type="first" r:id="rId9"/>
       <w:pgSz w:w="11906" w:h="16838"/>
       <w:pgMar w:top="567" w:right="851" w:bottom="567" w:left="851" w:header="709" w:footer="283" w:gutter="0"/>
       <w:cols w:space="708"/>
@@ -31850,7 +31714,7 @@
         <w:sz w:val="20"/>
         <w:lang w:val="en-US"/>
       </w:rPr>
-      <w:t>#SupplSeries, № #SupplNumber</w:t>
+      <w:t>#SupplNumber</w:t>
     </w:r>
     <w:r>
       <w:rPr>
@@ -31916,7 +31780,7 @@
         <w:sz w:val="20"/>
         <w:lang w:val="ru-RU"/>
       </w:rPr>
-      <w:t>3</w:t>
+      <w:t>2</w:t>
     </w:r>
     <w:r>
       <w:rPr>
@@ -31933,6 +31797,16 @@
       <w:t xml:space="preserve"> </w:t>
     </w:r>
   </w:p>
+  <w:p>
+    <w:pPr>
+      <w:pStyle w:val="aa"/>
+    </w:pPr>
+  </w:p>
+</w:ftr>
+</file>
+
+<file path=word/footer2.xml><?xml version="1.0" encoding="utf-8"?>
+<w:ftr xmlns:ve="http://schemas.openxmlformats.org/markup-compatibility/2006" xmlns:o="urn:schemas-microsoft-com:office:office" xmlns:r="http://schemas.openxmlformats.org/officeDocument/2006/relationships" xmlns:m="http://schemas.openxmlformats.org/officeDocument/2006/math" xmlns:v="urn:schemas-microsoft-com:vml" xmlns:wp="http://schemas.openxmlformats.org/drawingml/2006/wordprocessingDrawing" xmlns:w10="urn:schemas-microsoft-com:office:word" xmlns:w="http://schemas.openxmlformats.org/wordprocessingml/2006/main" xmlns:wne="http://schemas.microsoft.com/office/word/2006/wordml">
   <w:p>
     <w:pPr>
       <w:pStyle w:val="aa"/>
@@ -31964,6 +31838,16 @@
     </w:p>
   </w:footnote>
 </w:footnotes>
+</file>
+
+<file path=word/header1.xml><?xml version="1.0" encoding="utf-8"?>
+<w:hdr xmlns:ve="http://schemas.openxmlformats.org/markup-compatibility/2006" xmlns:o="urn:schemas-microsoft-com:office:office" xmlns:r="http://schemas.openxmlformats.org/officeDocument/2006/relationships" xmlns:m="http://schemas.openxmlformats.org/officeDocument/2006/math" xmlns:v="urn:schemas-microsoft-com:vml" xmlns:wp="http://schemas.openxmlformats.org/drawingml/2006/wordprocessingDrawing" xmlns:w10="urn:schemas-microsoft-com:office:word" xmlns:w="http://schemas.openxmlformats.org/wordprocessingml/2006/main" xmlns:wne="http://schemas.microsoft.com/office/word/2006/wordml">
+  <w:p>
+    <w:pPr>
+      <w:pStyle w:val="a8"/>
+    </w:pPr>
+  </w:p>
+</w:hdr>
 </file>
 
 <file path=word/numbering.xml><?xml version="1.0" encoding="utf-8"?>
@@ -34914,7 +34798,6 @@
     <w:uiPriority w:val="99"/>
     <w:semiHidden/>
     <w:unhideWhenUsed/>
-    <w:qFormat/>
     <w:tblPr>
       <w:tblInd w:w="0" w:type="dxa"/>
       <w:tblCellMar>

</xml_diff>

<commit_message>
Added supplement-related fields to StudentDegree. Fixed bug when placeholder prefix was treated separately from placeholder. Moved method that adjusts grades to GradeUtil.
</commit_message>
<xml_diff>
--- a/core/src/main/resources/DiplomaSupplementTemplate.docx
+++ b/core/src/main/resources/DiplomaSupplementTemplate.docx
@@ -22272,7 +22272,140 @@
                 <w:sz w:val="18"/>
                 <w:lang w:val="uk-UA"/>
               </w:rPr>
-              <w:t xml:space="preserve">За результатами захисту магістерської роботи на тему: </w:t>
+              <w:t>За результатами захисту магістерської роботи на тему: «</w:t>
+            </w:r>
+            <w:r>
+              <w:rPr>
+                <w:rFonts w:ascii="Times New Roman" w:hAnsi="Times New Roman"/>
+                <w:b/>
+                <w:color w:val="FF0000"/>
+                <w:spacing w:val="-1"/>
+                <w:sz w:val="18"/>
+                <w:lang w:val="uk-UA"/>
+              </w:rPr>
+              <w:t>#</w:t>
+            </w:r>
+            <w:r>
+              <w:rPr>
+                <w:rFonts w:ascii="Times New Roman" w:hAnsi="Times New Roman"/>
+                <w:b/>
+                <w:color w:val="FF0000"/>
+                <w:spacing w:val="-1"/>
+                <w:sz w:val="18"/>
+              </w:rPr>
+              <w:t>ThesisNameUkr</w:t>
+            </w:r>
+            <w:r>
+              <w:rPr>
+                <w:rFonts w:ascii="Times New Roman" w:hAnsi="Times New Roman"/>
+                <w:b/>
+                <w:spacing w:val="-1"/>
+                <w:sz w:val="18"/>
+                <w:lang w:val="uk-UA"/>
+              </w:rPr>
+              <w:t>» випускник здобув ступінь</w:t>
+            </w:r>
+            <w:r>
+              <w:rPr>
+                <w:rFonts w:ascii="Times New Roman" w:hAnsi="Times New Roman"/>
+                <w:b/>
+                <w:spacing w:val="-1"/>
+                <w:sz w:val="18"/>
+                <w:lang w:val="uk-UA"/>
+              </w:rPr>
+              <w:t xml:space="preserve"> </w:t>
+            </w:r>
+            <w:r>
+              <w:rPr>
+                <w:rFonts w:ascii="Times New Roman" w:hAnsi="Times New Roman"/>
+                <w:b/>
+                <w:spacing w:val="-1"/>
+                <w:sz w:val="18"/>
+                <w:lang w:val="uk-UA"/>
+              </w:rPr>
+              <w:t>#</w:t>
+            </w:r>
+            <w:r>
+              <w:rPr>
+                <w:rFonts w:ascii="Times New Roman" w:hAnsi="Times New Roman"/>
+                <w:b/>
+                <w:spacing w:val="-1"/>
+                <w:sz w:val="18"/>
+              </w:rPr>
+              <w:t>DegreeUkr</w:t>
+            </w:r>
+            <w:r>
+              <w:rPr>
+                <w:rFonts w:ascii="Times New Roman" w:hAnsi="Times New Roman"/>
+                <w:b/>
+                <w:spacing w:val="-1"/>
+                <w:sz w:val="18"/>
+                <w:lang w:val="uk-UA"/>
+              </w:rPr>
+              <w:t xml:space="preserve"> за спеціальністю «</w:t>
+            </w:r>
+            <w:r>
+              <w:rPr>
+                <w:rFonts w:ascii="Times New Roman" w:hAnsi="Times New Roman"/>
+                <w:b/>
+                <w:color w:val="FF0000"/>
+                <w:spacing w:val="-1"/>
+                <w:sz w:val="18"/>
+                <w:lang w:val="uk-UA"/>
+              </w:rPr>
+              <w:t>#</w:t>
+            </w:r>
+            <w:r>
+              <w:rPr>
+                <w:rFonts w:ascii="Times New Roman" w:hAnsi="Times New Roman"/>
+                <w:b/>
+                <w:color w:val="FF0000"/>
+                <w:spacing w:val="-1"/>
+                <w:sz w:val="18"/>
+              </w:rPr>
+              <w:t>SpecialityUkr</w:t>
+            </w:r>
+            <w:r>
+              <w:rPr>
+                <w:rFonts w:ascii="Times New Roman" w:hAnsi="Times New Roman"/>
+                <w:b/>
+                <w:spacing w:val="-1"/>
+                <w:sz w:val="18"/>
+                <w:lang w:val="uk-UA"/>
+              </w:rPr>
+              <w:t>»</w:t>
+            </w:r>
+            <w:r>
+              <w:rPr>
+                <w:rFonts w:ascii="Times New Roman" w:hAnsi="Times New Roman"/>
+                <w:b/>
+                <w:color w:val="FF0000"/>
+                <w:spacing w:val="-1"/>
+                <w:sz w:val="18"/>
+                <w:lang w:val="uk-UA"/>
+              </w:rPr>
+              <w:t xml:space="preserve"> </w:t>
+            </w:r>
+            <w:r>
+              <w:rPr>
+                <w:rFonts w:ascii="Times New Roman" w:hAnsi="Times New Roman"/>
+                <w:b/>
+                <w:spacing w:val="-1"/>
+                <w:sz w:val="18"/>
+                <w:lang w:val="uk-UA"/>
+              </w:rPr>
+              <w:t>та отримав кваліфікацію</w:t>
+            </w:r>
+            <w:r>
+              <w:rPr>
+                <w:rFonts w:ascii="Times New Roman" w:hAnsi="Times New Roman"/>
+                <w:b/>
+                <w:color w:val="FF0000"/>
+                <w:spacing w:val="-1"/>
+                <w:sz w:val="18"/>
+                <w:lang w:val="uk-UA"/>
+              </w:rPr>
+              <w:t xml:space="preserve"> </w:t>
             </w:r>
             <w:r>
               <w:rPr>
@@ -22303,147 +22436,7 @@
                 <w:spacing w:val="-1"/>
                 <w:sz w:val="18"/>
               </w:rPr>
-              <w:t>ThesisNameUkr</w:t>
-            </w:r>
-            <w:r>
-              <w:rPr>
-                <w:rFonts w:ascii="Times New Roman" w:hAnsi="Times New Roman"/>
-                <w:b/>
-                <w:spacing w:val="-1"/>
-                <w:sz w:val="18"/>
-                <w:lang w:val="uk-UA"/>
-              </w:rPr>
-              <w:t>»</w:t>
-            </w:r>
-            <w:r>
-              <w:rPr>
-                <w:rFonts w:ascii="Times New Roman" w:hAnsi="Times New Roman"/>
-                <w:b/>
-                <w:spacing w:val="-1"/>
-                <w:sz w:val="18"/>
-                <w:lang w:val="uk-UA"/>
-              </w:rPr>
-              <w:t xml:space="preserve"> випускник здобув ступінь</w:t>
-            </w:r>
-            <w:r>
-              <w:rPr>
-                <w:rFonts w:ascii="Times New Roman" w:hAnsi="Times New Roman"/>
-                <w:b/>
-                <w:spacing w:val="-1"/>
-                <w:sz w:val="18"/>
-                <w:lang w:val="uk-UA"/>
-              </w:rPr>
-              <w:t xml:space="preserve"> </w:t>
-            </w:r>
-            <w:r>
-              <w:rPr>
-                <w:rFonts w:ascii="Times New Roman" w:hAnsi="Times New Roman"/>
-                <w:b/>
-                <w:spacing w:val="-1"/>
-                <w:sz w:val="18"/>
-                <w:lang w:val="uk-UA"/>
-              </w:rPr>
-              <w:t>#</w:t>
-            </w:r>
-            <w:r>
-              <w:rPr>
-                <w:rFonts w:ascii="Times New Roman" w:hAnsi="Times New Roman"/>
-                <w:b/>
-                <w:spacing w:val="-1"/>
-                <w:sz w:val="18"/>
-              </w:rPr>
-              <w:t>DegreeUkr</w:t>
-            </w:r>
-            <w:r>
-              <w:rPr>
-                <w:rFonts w:ascii="Times New Roman" w:hAnsi="Times New Roman"/>
-                <w:b/>
-                <w:spacing w:val="-1"/>
-                <w:sz w:val="18"/>
-                <w:lang w:val="uk-UA"/>
-              </w:rPr>
-              <w:t xml:space="preserve"> за спеціальністю </w:t>
-            </w:r>
-            <w:r>
-              <w:rPr>
-                <w:rFonts w:ascii="Times New Roman" w:hAnsi="Times New Roman"/>
-                <w:b/>
-                <w:spacing w:val="-1"/>
-                <w:sz w:val="18"/>
-              </w:rPr>
-              <w:t>«</w:t>
-            </w:r>
-            <w:r>
-              <w:rPr>
-                <w:rFonts w:ascii="Times New Roman" w:hAnsi="Times New Roman"/>
-                <w:b/>
-                <w:color w:val="FF0000"/>
-                <w:spacing w:val="-1"/>
-                <w:sz w:val="18"/>
-              </w:rPr>
-              <w:t>#SpecialityUkr</w:t>
-            </w:r>
-            <w:r>
-              <w:rPr>
-                <w:rFonts w:ascii="Times New Roman" w:hAnsi="Times New Roman"/>
-                <w:b/>
-                <w:spacing w:val="-1"/>
-                <w:sz w:val="18"/>
-              </w:rPr>
-              <w:t>»</w:t>
-            </w:r>
-            <w:r>
-              <w:rPr>
-                <w:rFonts w:ascii="Times New Roman" w:hAnsi="Times New Roman"/>
-                <w:b/>
-                <w:color w:val="FF0000"/>
-                <w:spacing w:val="-1"/>
-                <w:sz w:val="18"/>
-                <w:lang w:val="uk-UA"/>
-              </w:rPr>
-              <w:t xml:space="preserve"> </w:t>
-            </w:r>
-            <w:r>
-              <w:rPr>
-                <w:rFonts w:ascii="Times New Roman" w:hAnsi="Times New Roman"/>
-                <w:b/>
-                <w:spacing w:val="-1"/>
-                <w:sz w:val="18"/>
-                <w:lang w:val="uk-UA"/>
-              </w:rPr>
-              <w:t>та отримав кваліфікацію</w:t>
-            </w:r>
-            <w:r>
-              <w:rPr>
-                <w:rFonts w:ascii="Times New Roman" w:hAnsi="Times New Roman"/>
-                <w:b/>
-                <w:color w:val="FF0000"/>
-                <w:spacing w:val="-1"/>
-                <w:sz w:val="18"/>
-                <w:lang w:val="uk-UA"/>
-              </w:rPr>
-              <w:t xml:space="preserve"> </w:t>
-            </w:r>
-            <w:r>
-              <w:rPr>
-                <w:rFonts w:ascii="Times New Roman" w:hAnsi="Times New Roman"/>
-                <w:b/>
-                <w:spacing w:val="-1"/>
-                <w:sz w:val="18"/>
-                <w:lang w:val="uk-UA"/>
-              </w:rPr>
-              <w:t>«</w:t>
-            </w:r>
-            <w:r>
-              <w:rPr>
-                <w:rFonts w:ascii="Times New Roman" w:hAnsi="Times New Roman"/>
-                <w:b/>
-                <w:color w:val="FF0000"/>
-                <w:spacing w:val="-1"/>
-                <w:sz w:val="18"/>
-                <w:lang w:val="uk-UA"/>
-              </w:rPr>
-              <w:t>#QualificationUkr</w:t>
+              <w:t>QualificationUkr</w:t>
             </w:r>
             <w:r>
               <w:rPr>
@@ -22735,16 +22728,26 @@
                 <w:color w:val="FF0000"/>
                 <w:spacing w:val="-1"/>
                 <w:sz w:val="18"/>
-              </w:rPr>
-              <w:t xml:space="preserve">#ProtocolNumber </w:t>
-            </w:r>
-            <w:r>
-              <w:rPr>
-                <w:rFonts w:ascii="Times New Roman" w:hAnsi="Times New Roman"/>
-                <w:spacing w:val="-1"/>
-                <w:sz w:val="18"/>
                 <w:lang w:val="en-US"/>
               </w:rPr>
+              <w:t>#ProtocolNumber</w:t>
+            </w:r>
+            <w:r>
+              <w:rPr>
+                <w:rFonts w:ascii="Times New Roman" w:hAnsi="Times New Roman"/>
+                <w:color w:val="FF0000"/>
+                <w:spacing w:val="-1"/>
+                <w:sz w:val="18"/>
+              </w:rPr>
+              <w:t xml:space="preserve"> </w:t>
+            </w:r>
+            <w:r>
+              <w:rPr>
+                <w:rFonts w:ascii="Times New Roman" w:hAnsi="Times New Roman"/>
+                <w:spacing w:val="-1"/>
+                <w:sz w:val="18"/>
+                <w:lang w:val="en-US"/>
+              </w:rPr>
               <w:t>(</w:t>
             </w:r>
             <w:r>
@@ -22753,18 +22756,9 @@
                 <w:color w:val="FF0000"/>
                 <w:spacing w:val="-1"/>
                 <w:sz w:val="18"/>
-              </w:rPr>
-              <w:t>#ProtocolDate</w:t>
-            </w:r>
-            <w:r>
-              <w:rPr>
-                <w:rFonts w:ascii="Times New Roman" w:hAnsi="Times New Roman"/>
-                <w:color w:val="FF0000"/>
-                <w:spacing w:val="-1"/>
-                <w:sz w:val="18"/>
                 <w:lang w:val="en-US"/>
               </w:rPr>
-              <w:t>Eng</w:t>
+              <w:t>#ProtocolDateEng</w:t>
             </w:r>
             <w:r>
               <w:rPr>
@@ -31635,7 +31629,7 @@
           <w:tab w:val="left" w:pos="1481"/>
         </w:tabs>
         <w:rPr>
-          <w:lang w:val="ru-RU"/>
+          <w:lang w:val="en-US"/>
         </w:rPr>
         <w:sectPr>
           <w:footerReference w:type="default" r:id="rId7"/>
@@ -31653,7 +31647,7 @@
           <w:tab w:val="left" w:pos="1481"/>
         </w:tabs>
         <w:rPr>
-          <w:lang w:val="ru-RU"/>
+          <w:lang w:val="en-US"/>
         </w:rPr>
       </w:pPr>
     </w:p>
@@ -31780,7 +31774,7 @@
         <w:sz w:val="20"/>
         <w:lang w:val="ru-RU"/>
       </w:rPr>
-      <w:t>2</w:t>
+      <w:t>4</w:t>
     </w:r>
     <w:r>
       <w:rPr>

</xml_diff>

<commit_message>
Added filling info about head of educational program from db. Separated lines in table with info about degree/speciality/specialization/qualification.
</commit_message>
<xml_diff>
--- a/core/src/main/resources/DiplomaSupplementTemplate.docx
+++ b/core/src/main/resources/DiplomaSupplementTemplate.docx
@@ -5198,182 +5198,74 @@
               <w:t xml:space="preserve"> </w:t>
             </w:r>
           </w:p>
+        </w:tc>
+        <w:tc>
+          <w:tcPr>
+            <w:tcW w:w="2475" w:type="pct"/>
+            <w:gridSpan w:val="2"/>
+            <w:tcBorders>
+              <w:top w:val="dotted" w:sz="4" w:space="0" w:color="auto"/>
+              <w:right w:val="dotted" w:sz="4" w:space="0" w:color="auto"/>
+            </w:tcBorders>
+            <w:shd w:val="clear" w:color="auto" w:fill="auto"/>
+          </w:tcPr>
           <w:p>
             <w:pPr>
               <w:spacing w:after="0" w:line="240" w:lineRule="auto"/>
-              <w:rPr>
-                <w:rFonts w:ascii="Times New Roman" w:hAnsi="Times New Roman"/>
-                <w:spacing w:val="27"/>
-                <w:sz w:val="18"/>
+              <w:jc w:val="both"/>
+              <w:rPr>
+                <w:rFonts w:ascii="Times New Roman" w:hAnsi="Times New Roman"/>
+                <w:sz w:val="18"/>
+                <w:szCs w:val="18"/>
               </w:rPr>
             </w:pPr>
-            <w:r>
-              <w:rPr>
-                <w:rFonts w:ascii="Times New Roman" w:hAnsi="Times New Roman"/>
-                <w:b/>
-                <w:spacing w:val="-1"/>
-                <w:sz w:val="18"/>
-              </w:rPr>
-              <w:t>ступінь</w:t>
-            </w:r>
-            <w:r>
-              <w:rPr>
-                <w:rFonts w:ascii="Times New Roman" w:hAnsi="Times New Roman"/>
-                <w:b/>
-                <w:sz w:val="18"/>
-              </w:rPr>
-              <w:t xml:space="preserve"> </w:t>
-            </w:r>
-            <w:r>
-              <w:rPr>
-                <w:rFonts w:ascii="Times New Roman" w:hAnsi="Times New Roman"/>
-                <w:b/>
-                <w:spacing w:val="-1"/>
-                <w:sz w:val="18"/>
-              </w:rPr>
-              <w:t>вищої</w:t>
-            </w:r>
-            <w:r>
-              <w:rPr>
-                <w:rFonts w:ascii="Times New Roman" w:hAnsi="Times New Roman"/>
-                <w:b/>
-                <w:sz w:val="18"/>
-              </w:rPr>
-              <w:t xml:space="preserve"> </w:t>
-            </w:r>
-            <w:r>
-              <w:rPr>
-                <w:rFonts w:ascii="Times New Roman" w:hAnsi="Times New Roman"/>
-                <w:b/>
-                <w:spacing w:val="-1"/>
-                <w:sz w:val="18"/>
-              </w:rPr>
-              <w:t>освіти</w:t>
-            </w:r>
-            <w:r>
-              <w:rPr>
-                <w:rFonts w:ascii="Times New Roman" w:hAnsi="Times New Roman"/>
-                <w:b/>
-                <w:sz w:val="18"/>
-              </w:rPr>
-              <w:t xml:space="preserve"> /</w:t>
-            </w:r>
-            <w:r>
-              <w:rPr>
-                <w:rFonts w:ascii="Times New Roman" w:hAnsi="Times New Roman"/>
-                <w:b/>
-                <w:spacing w:val="2"/>
-                <w:sz w:val="18"/>
-              </w:rPr>
-              <w:t xml:space="preserve"> </w:t>
-            </w:r>
-            <w:r>
-              <w:rPr>
-                <w:rFonts w:ascii="Times New Roman" w:hAnsi="Times New Roman"/>
-                <w:spacing w:val="-1"/>
-                <w:sz w:val="18"/>
-              </w:rPr>
-              <w:t>Degree</w:t>
-            </w:r>
-            <w:r>
-              <w:rPr>
-                <w:rFonts w:ascii="Times New Roman" w:hAnsi="Times New Roman"/>
-                <w:spacing w:val="27"/>
-                <w:sz w:val="18"/>
-              </w:rPr>
-              <w:t xml:space="preserve"> </w:t>
-            </w:r>
           </w:p>
+        </w:tc>
+      </w:tr>
+      <w:tr>
+        <w:trPr>
+          <w:gridAfter w:val="1"/>
+          <w:wAfter w:w="99" w:type="dxa"/>
+        </w:trPr>
+        <w:tc>
+          <w:tcPr>
+            <w:tcW w:w="162" w:type="pct"/>
+            <w:tcBorders>
+              <w:top w:val="dotted" w:sz="4" w:space="0" w:color="auto"/>
+              <w:left w:val="dotted" w:sz="4" w:space="0" w:color="auto"/>
+            </w:tcBorders>
+            <w:shd w:val="clear" w:color="auto" w:fill="auto"/>
+          </w:tcPr>
           <w:p>
             <w:pPr>
               <w:spacing w:after="0" w:line="240" w:lineRule="auto"/>
-              <w:rPr>
-                <w:rFonts w:ascii="Times New Roman" w:hAnsi="Times New Roman"/>
-                <w:spacing w:val="37"/>
+              <w:ind w:left="-57" w:right="-57"/>
+              <w:jc w:val="right"/>
+              <w:rPr>
+                <w:rFonts w:ascii="Times New Roman" w:hAnsi="Times New Roman"/>
+                <w:b/>
+                <w:spacing w:val="-1"/>
                 <w:sz w:val="18"/>
               </w:rPr>
             </w:pPr>
-            <w:r>
-              <w:rPr>
-                <w:rFonts w:ascii="Times New Roman" w:hAnsi="Times New Roman"/>
-                <w:b/>
-                <w:spacing w:val="-1"/>
-                <w:sz w:val="18"/>
-              </w:rPr>
-              <w:t>спеціальність</w:t>
-            </w:r>
-            <w:r>
-              <w:rPr>
-                <w:rFonts w:ascii="Times New Roman" w:hAnsi="Times New Roman"/>
-                <w:b/>
-                <w:sz w:val="18"/>
-              </w:rPr>
-              <w:t xml:space="preserve"> /</w:t>
-            </w:r>
-            <w:r>
-              <w:rPr>
-                <w:rFonts w:ascii="Times New Roman" w:hAnsi="Times New Roman"/>
-                <w:b/>
-                <w:spacing w:val="2"/>
-                <w:sz w:val="18"/>
-              </w:rPr>
-              <w:t xml:space="preserve"> </w:t>
-            </w:r>
-            <w:r>
-              <w:rPr>
-                <w:rFonts w:ascii="Times New Roman" w:hAnsi="Times New Roman"/>
-                <w:spacing w:val="-1"/>
-                <w:sz w:val="18"/>
-              </w:rPr>
-              <w:t>Program</w:t>
-            </w:r>
-            <w:r>
-              <w:rPr>
-                <w:rFonts w:ascii="Times New Roman" w:hAnsi="Times New Roman"/>
-                <w:spacing w:val="-3"/>
-                <w:sz w:val="18"/>
-              </w:rPr>
-              <w:t xml:space="preserve"> </w:t>
-            </w:r>
-            <w:r>
-              <w:rPr>
-                <w:rFonts w:ascii="Times New Roman" w:hAnsi="Times New Roman"/>
-                <w:spacing w:val="-1"/>
-                <w:sz w:val="18"/>
-              </w:rPr>
-              <w:t>Subject</w:t>
-            </w:r>
-            <w:r>
-              <w:rPr>
-                <w:rFonts w:ascii="Times New Roman" w:hAnsi="Times New Roman"/>
-                <w:spacing w:val="2"/>
-                <w:sz w:val="18"/>
-              </w:rPr>
-              <w:t xml:space="preserve"> </w:t>
-            </w:r>
-            <w:r>
-              <w:rPr>
-                <w:rFonts w:ascii="Times New Roman" w:hAnsi="Times New Roman"/>
-                <w:spacing w:val="-1"/>
-                <w:sz w:val="18"/>
-              </w:rPr>
-              <w:t>Area</w:t>
-            </w:r>
-            <w:r>
-              <w:rPr>
-                <w:rFonts w:ascii="Times New Roman" w:hAnsi="Times New Roman"/>
-                <w:spacing w:val="37"/>
-                <w:sz w:val="18"/>
-              </w:rPr>
-              <w:t xml:space="preserve"> </w:t>
-            </w:r>
           </w:p>
+        </w:tc>
+        <w:tc>
+          <w:tcPr>
+            <w:tcW w:w="2316" w:type="pct"/>
+            <w:gridSpan w:val="4"/>
+            <w:tcBorders>
+              <w:top w:val="dotted" w:sz="4" w:space="0" w:color="auto"/>
+            </w:tcBorders>
+            <w:shd w:val="clear" w:color="auto" w:fill="auto"/>
+          </w:tcPr>
           <w:p>
             <w:pPr>
-              <w:pStyle w:val="TableParagraph"/>
-              <w:spacing w:before="22"/>
-              <w:rPr>
-                <w:rFonts w:ascii="Times New Roman" w:hAnsi="Times New Roman"/>
+              <w:spacing w:after="0" w:line="240" w:lineRule="auto"/>
+              <w:rPr>
+                <w:rFonts w:ascii="Times New Roman" w:hAnsi="Times New Roman"/>
+                <w:b/>
+                <w:spacing w:val="-1"/>
                 <w:sz w:val="18"/>
               </w:rPr>
             </w:pPr>
@@ -5381,113 +5273,69 @@
               <w:rPr>
                 <w:rFonts w:ascii="Times New Roman" w:hAnsi="Times New Roman"/>
                 <w:b/>
-                <w:color w:val="000000"/>
-                <w:spacing w:val="-1"/>
-                <w:sz w:val="18"/>
-                <w:szCs w:val="18"/>
-              </w:rPr>
-              <w:t>освітня програма</w:t>
-            </w:r>
-            <w:r>
-              <w:rPr>
-                <w:rFonts w:ascii="Times New Roman" w:hAnsi="Times New Roman"/>
-                <w:b/>
-                <w:color w:val="000000"/>
-                <w:spacing w:val="1"/>
-                <w:sz w:val="18"/>
-                <w:szCs w:val="18"/>
-              </w:rPr>
-              <w:t xml:space="preserve"> </w:t>
-            </w:r>
-            <w:r>
-              <w:rPr>
-                <w:rFonts w:ascii="Times New Roman" w:hAnsi="Times New Roman"/>
-                <w:b/>
-                <w:color w:val="000000"/>
-                <w:sz w:val="18"/>
-                <w:szCs w:val="18"/>
-              </w:rPr>
-              <w:t>/</w:t>
-            </w:r>
-            <w:r>
-              <w:rPr>
-                <w:rFonts w:ascii="Times New Roman" w:hAnsi="Times New Roman"/>
-                <w:b/>
-                <w:color w:val="000000"/>
+                <w:spacing w:val="-1"/>
+                <w:sz w:val="18"/>
+              </w:rPr>
+              <w:t>ступінь</w:t>
+            </w:r>
+            <w:r>
+              <w:rPr>
+                <w:rFonts w:ascii="Times New Roman" w:hAnsi="Times New Roman"/>
+                <w:b/>
+                <w:sz w:val="18"/>
+              </w:rPr>
+              <w:t xml:space="preserve"> </w:t>
+            </w:r>
+            <w:r>
+              <w:rPr>
+                <w:rFonts w:ascii="Times New Roman" w:hAnsi="Times New Roman"/>
+                <w:b/>
+                <w:spacing w:val="-1"/>
+                <w:sz w:val="18"/>
+              </w:rPr>
+              <w:t>вищої</w:t>
+            </w:r>
+            <w:r>
+              <w:rPr>
+                <w:rFonts w:ascii="Times New Roman" w:hAnsi="Times New Roman"/>
+                <w:b/>
+                <w:sz w:val="18"/>
+              </w:rPr>
+              <w:t xml:space="preserve"> </w:t>
+            </w:r>
+            <w:r>
+              <w:rPr>
+                <w:rFonts w:ascii="Times New Roman" w:hAnsi="Times New Roman"/>
+                <w:b/>
+                <w:spacing w:val="-1"/>
+                <w:sz w:val="18"/>
+              </w:rPr>
+              <w:t>освіти</w:t>
+            </w:r>
+            <w:r>
+              <w:rPr>
+                <w:rFonts w:ascii="Times New Roman" w:hAnsi="Times New Roman"/>
+                <w:b/>
+                <w:sz w:val="18"/>
+              </w:rPr>
+              <w:t xml:space="preserve"> /</w:t>
+            </w:r>
+            <w:r>
+              <w:rPr>
+                <w:rFonts w:ascii="Times New Roman" w:hAnsi="Times New Roman"/>
+                <w:b/>
                 <w:spacing w:val="2"/>
                 <w:sz w:val="18"/>
-                <w:szCs w:val="18"/>
-              </w:rPr>
-              <w:t xml:space="preserve"> </w:t>
-            </w:r>
-            <w:r>
-              <w:rPr>
-                <w:rFonts w:ascii="Times New Roman" w:hAnsi="Times New Roman"/>
-                <w:color w:val="000000"/>
-                <w:sz w:val="18"/>
-                <w:szCs w:val="18"/>
-              </w:rPr>
-              <w:t xml:space="preserve">Educational </w:t>
-            </w:r>
-            <w:r>
-              <w:rPr>
-                <w:rFonts w:ascii="Times New Roman" w:hAnsi="Times New Roman"/>
-                <w:color w:val="000000"/>
-                <w:spacing w:val="-4"/>
-                <w:sz w:val="18"/>
-                <w:szCs w:val="18"/>
-              </w:rPr>
-              <w:t xml:space="preserve"> </w:t>
-            </w:r>
-            <w:r>
-              <w:rPr>
-                <w:rFonts w:ascii="Times New Roman" w:hAnsi="Times New Roman"/>
-                <w:color w:val="000000"/>
-                <w:sz w:val="18"/>
-                <w:szCs w:val="18"/>
-              </w:rPr>
-              <w:t>program</w:t>
-            </w:r>
-          </w:p>
-          <w:p>
-            <w:pPr>
-              <w:pStyle w:val="TableParagraph"/>
-              <w:spacing w:before="22"/>
-              <w:rPr>
-                <w:lang w:val="uk-UA"/>
-              </w:rPr>
-            </w:pPr>
-            <w:r>
-              <w:rPr>
-                <w:rFonts w:ascii="Times New Roman" w:hAnsi="Times New Roman"/>
-                <w:b/>
-                <w:sz w:val="18"/>
-                <w:lang w:val="uk-UA"/>
-              </w:rPr>
-              <w:t xml:space="preserve">кваліфікація </w:t>
-            </w:r>
-            <w:r>
-              <w:rPr>
-                <w:rFonts w:ascii="Times New Roman" w:hAnsi="Times New Roman"/>
-                <w:sz w:val="18"/>
-                <w:lang w:val="uk-UA"/>
-              </w:rPr>
-              <w:t>/</w:t>
-            </w:r>
-            <w:r>
-              <w:rPr>
-                <w:rFonts w:ascii="Times New Roman" w:hAnsi="Times New Roman"/>
-                <w:sz w:val="18"/>
-              </w:rPr>
-              <w:t>Q</w:t>
-            </w:r>
-            <w:r>
-              <w:rPr>
-                <w:rFonts w:ascii="Times New Roman" w:hAnsi="Times New Roman"/>
-                <w:sz w:val="18"/>
-                <w:lang w:val="en-AU"/>
-              </w:rPr>
-              <w:t>ualification</w:t>
+              </w:rPr>
+              <w:t xml:space="preserve"> </w:t>
+            </w:r>
+            <w:r>
+              <w:rPr>
+                <w:rFonts w:ascii="Times New Roman" w:hAnsi="Times New Roman"/>
+                <w:spacing w:val="-1"/>
+                <w:sz w:val="18"/>
+              </w:rPr>
+              <w:t>Degree</w:t>
             </w:r>
           </w:p>
         </w:tc>
@@ -5506,24 +5354,203 @@
               <w:pStyle w:val="TableParagraph"/>
               <w:spacing w:line="207" w:lineRule="exact"/>
               <w:rPr>
-                <w:rFonts w:ascii="Times New Roman" w:hAnsi="Times New Roman"/>
-                <w:b/>
+                <w:rFonts w:ascii="Times New Roman" w:eastAsia="Times New Roman" w:hAnsi="Times New Roman"/>
                 <w:color w:val="FF0000"/>
-                <w:spacing w:val="-1"/>
-                <w:sz w:val="18"/>
-                <w:lang w:val="uk-UA"/>
+                <w:sz w:val="18"/>
+                <w:szCs w:val="18"/>
+                <w:lang w:val="uk-UA"/>
+              </w:rPr>
+            </w:pPr>
+            <w:r>
+              <w:rPr>
+                <w:rFonts w:ascii="Times New Roman" w:hAnsi="Times New Roman"/>
+                <w:b/>
+                <w:color w:val="FF0000"/>
+                <w:spacing w:val="-1"/>
+                <w:sz w:val="18"/>
+              </w:rPr>
+              <w:t>#DegreeUkr</w:t>
+            </w:r>
+            <w:r>
+              <w:rPr>
+                <w:rFonts w:ascii="Times New Roman" w:hAnsi="Times New Roman"/>
+                <w:b/>
+                <w:color w:val="FF0000"/>
+                <w:spacing w:val="-2"/>
+                <w:sz w:val="18"/>
+                <w:lang w:val="uk-UA"/>
+              </w:rPr>
+              <w:t xml:space="preserve"> </w:t>
+            </w:r>
+            <w:r>
+              <w:rPr>
+                <w:rFonts w:ascii="Times New Roman" w:hAnsi="Times New Roman"/>
+                <w:b/>
+                <w:color w:val="FF0000"/>
+                <w:sz w:val="18"/>
+                <w:lang w:val="uk-UA"/>
+              </w:rPr>
+              <w:t>/</w:t>
+            </w:r>
+            <w:r>
+              <w:rPr>
+                <w:rFonts w:ascii="Times New Roman" w:hAnsi="Times New Roman"/>
+                <w:b/>
+                <w:color w:val="FF0000"/>
+                <w:spacing w:val="1"/>
+                <w:sz w:val="18"/>
+                <w:lang w:val="uk-UA"/>
+              </w:rPr>
+              <w:t xml:space="preserve"> </w:t>
+            </w:r>
+            <w:r>
+              <w:rPr>
+                <w:rFonts w:ascii="Times New Roman" w:hAnsi="Times New Roman"/>
+                <w:color w:val="FF0000"/>
+                <w:spacing w:val="1"/>
+                <w:sz w:val="18"/>
+                <w:lang w:val="en-GB"/>
+              </w:rPr>
+              <w:t>#DegreeEng</w:t>
+            </w:r>
+          </w:p>
+        </w:tc>
+      </w:tr>
+      <w:tr>
+        <w:trPr>
+          <w:gridAfter w:val="1"/>
+          <w:wAfter w:w="99" w:type="dxa"/>
+        </w:trPr>
+        <w:tc>
+          <w:tcPr>
+            <w:tcW w:w="162" w:type="pct"/>
+            <w:tcBorders>
+              <w:top w:val="dotted" w:sz="4" w:space="0" w:color="auto"/>
+              <w:left w:val="dotted" w:sz="4" w:space="0" w:color="auto"/>
+            </w:tcBorders>
+            <w:shd w:val="clear" w:color="auto" w:fill="auto"/>
+          </w:tcPr>
+          <w:p>
+            <w:pPr>
+              <w:spacing w:after="0" w:line="240" w:lineRule="auto"/>
+              <w:ind w:left="-57" w:right="-57"/>
+              <w:jc w:val="right"/>
+              <w:rPr>
+                <w:rFonts w:ascii="Times New Roman" w:hAnsi="Times New Roman"/>
+                <w:b/>
+                <w:spacing w:val="-1"/>
+                <w:sz w:val="18"/>
               </w:rPr>
             </w:pPr>
           </w:p>
+        </w:tc>
+        <w:tc>
+          <w:tcPr>
+            <w:tcW w:w="2316" w:type="pct"/>
+            <w:gridSpan w:val="4"/>
+            <w:tcBorders>
+              <w:top w:val="dotted" w:sz="4" w:space="0" w:color="auto"/>
+            </w:tcBorders>
+            <w:shd w:val="clear" w:color="auto" w:fill="auto"/>
+          </w:tcPr>
+          <w:p>
+            <w:pPr>
+              <w:spacing w:after="0" w:line="240" w:lineRule="auto"/>
+              <w:rPr>
+                <w:rFonts w:ascii="Times New Roman" w:hAnsi="Times New Roman"/>
+                <w:b/>
+                <w:spacing w:val="-1"/>
+                <w:sz w:val="18"/>
+              </w:rPr>
+            </w:pPr>
+            <w:r>
+              <w:rPr>
+                <w:rFonts w:ascii="Times New Roman" w:hAnsi="Times New Roman"/>
+                <w:b/>
+                <w:spacing w:val="-1"/>
+                <w:sz w:val="18"/>
+              </w:rPr>
+              <w:t>спеціальність</w:t>
+            </w:r>
+            <w:r>
+              <w:rPr>
+                <w:rFonts w:ascii="Times New Roman" w:hAnsi="Times New Roman"/>
+                <w:b/>
+                <w:sz w:val="18"/>
+              </w:rPr>
+              <w:t xml:space="preserve"> /</w:t>
+            </w:r>
+            <w:r>
+              <w:rPr>
+                <w:rFonts w:ascii="Times New Roman" w:hAnsi="Times New Roman"/>
+                <w:b/>
+                <w:spacing w:val="2"/>
+                <w:sz w:val="18"/>
+              </w:rPr>
+              <w:t xml:space="preserve"> </w:t>
+            </w:r>
+            <w:r>
+              <w:rPr>
+                <w:rFonts w:ascii="Times New Roman" w:hAnsi="Times New Roman"/>
+                <w:spacing w:val="-1"/>
+                <w:sz w:val="18"/>
+              </w:rPr>
+              <w:t>Program</w:t>
+            </w:r>
+            <w:r>
+              <w:rPr>
+                <w:rFonts w:ascii="Times New Roman" w:hAnsi="Times New Roman"/>
+                <w:spacing w:val="-3"/>
+                <w:sz w:val="18"/>
+              </w:rPr>
+              <w:t xml:space="preserve"> </w:t>
+            </w:r>
+            <w:r>
+              <w:rPr>
+                <w:rFonts w:ascii="Times New Roman" w:hAnsi="Times New Roman"/>
+                <w:spacing w:val="-1"/>
+                <w:sz w:val="18"/>
+              </w:rPr>
+              <w:t>Subject</w:t>
+            </w:r>
+            <w:r>
+              <w:rPr>
+                <w:rFonts w:ascii="Times New Roman" w:hAnsi="Times New Roman"/>
+                <w:spacing w:val="2"/>
+                <w:sz w:val="18"/>
+              </w:rPr>
+              <w:t xml:space="preserve"> </w:t>
+            </w:r>
+            <w:r>
+              <w:rPr>
+                <w:rFonts w:ascii="Times New Roman" w:hAnsi="Times New Roman"/>
+                <w:spacing w:val="-1"/>
+                <w:sz w:val="18"/>
+              </w:rPr>
+              <w:t>Area</w:t>
+            </w:r>
+          </w:p>
+        </w:tc>
+        <w:tc>
+          <w:tcPr>
+            <w:tcW w:w="2475" w:type="pct"/>
+            <w:gridSpan w:val="2"/>
+            <w:tcBorders>
+              <w:top w:val="dotted" w:sz="4" w:space="0" w:color="auto"/>
+              <w:right w:val="dotted" w:sz="4" w:space="0" w:color="auto"/>
+            </w:tcBorders>
+            <w:shd w:val="clear" w:color="auto" w:fill="auto"/>
+          </w:tcPr>
           <w:p>
             <w:pPr>
               <w:pStyle w:val="TableParagraph"/>
               <w:spacing w:line="207" w:lineRule="exact"/>
               <w:rPr>
-                <w:rFonts w:ascii="Times New Roman" w:eastAsia="Times New Roman" w:hAnsi="Times New Roman"/>
+                <w:rFonts w:ascii="Times New Roman" w:hAnsi="Times New Roman"/>
+                <w:b/>
                 <w:color w:val="FF0000"/>
-                <w:sz w:val="18"/>
-                <w:szCs w:val="18"/>
+                <w:spacing w:val="-1"/>
+                <w:sz w:val="18"/>
                 <w:lang w:val="uk-UA"/>
               </w:rPr>
             </w:pPr>
@@ -5535,14 +5562,14 @@
                 <w:spacing w:val="-1"/>
                 <w:sz w:val="18"/>
               </w:rPr>
-              <w:t>#DegreeUkr</w:t>
+              <w:t>#SpecialityUkr</w:t>
             </w:r>
             <w:r>
               <w:rPr>
                 <w:rFonts w:ascii="Times New Roman" w:hAnsi="Times New Roman"/>
                 <w:b/>
                 <w:color w:val="FF0000"/>
-                <w:spacing w:val="-2"/>
+                <w:spacing w:val="-1"/>
                 <w:sz w:val="18"/>
                 <w:lang w:val="uk-UA"/>
               </w:rPr>
@@ -5554,7 +5581,7 @@
                 <w:b/>
                 <w:color w:val="FF0000"/>
                 <w:sz w:val="18"/>
-                <w:lang w:val="uk-UA"/>
+                <w:lang w:val="en-GB"/>
               </w:rPr>
               <w:t>/</w:t>
             </w:r>
@@ -5563,32 +5590,165 @@
                 <w:rFonts w:ascii="Times New Roman" w:hAnsi="Times New Roman"/>
                 <w:b/>
                 <w:color w:val="FF0000"/>
+                <w:spacing w:val="2"/>
+                <w:sz w:val="18"/>
+                <w:lang w:val="en-GB"/>
+              </w:rPr>
+              <w:t xml:space="preserve"> </w:t>
+            </w:r>
+            <w:r>
+              <w:rPr>
+                <w:rFonts w:ascii="Times New Roman" w:hAnsi="Times New Roman"/>
+                <w:color w:val="FF0000"/>
+                <w:spacing w:val="2"/>
+                <w:sz w:val="18"/>
+                <w:lang w:val="en-GB"/>
+              </w:rPr>
+              <w:t>#SpecialityEng</w:t>
+            </w:r>
+          </w:p>
+        </w:tc>
+      </w:tr>
+      <w:tr>
+        <w:trPr>
+          <w:gridAfter w:val="1"/>
+          <w:wAfter w:w="99" w:type="dxa"/>
+        </w:trPr>
+        <w:tc>
+          <w:tcPr>
+            <w:tcW w:w="162" w:type="pct"/>
+            <w:tcBorders>
+              <w:top w:val="dotted" w:sz="4" w:space="0" w:color="auto"/>
+              <w:left w:val="dotted" w:sz="4" w:space="0" w:color="auto"/>
+            </w:tcBorders>
+            <w:shd w:val="clear" w:color="auto" w:fill="auto"/>
+          </w:tcPr>
+          <w:p>
+            <w:pPr>
+              <w:spacing w:after="0" w:line="240" w:lineRule="auto"/>
+              <w:ind w:left="-57" w:right="-57"/>
+              <w:jc w:val="right"/>
+              <w:rPr>
+                <w:rFonts w:ascii="Times New Roman" w:hAnsi="Times New Roman"/>
+                <w:b/>
+                <w:spacing w:val="-1"/>
+                <w:sz w:val="18"/>
+              </w:rPr>
+            </w:pPr>
+          </w:p>
+        </w:tc>
+        <w:tc>
+          <w:tcPr>
+            <w:tcW w:w="2316" w:type="pct"/>
+            <w:gridSpan w:val="4"/>
+            <w:tcBorders>
+              <w:top w:val="dotted" w:sz="4" w:space="0" w:color="auto"/>
+            </w:tcBorders>
+            <w:shd w:val="clear" w:color="auto" w:fill="auto"/>
+          </w:tcPr>
+          <w:p>
+            <w:pPr>
+              <w:spacing w:after="0" w:line="240" w:lineRule="auto"/>
+              <w:rPr>
+                <w:rFonts w:ascii="Times New Roman" w:hAnsi="Times New Roman"/>
+                <w:b/>
+                <w:spacing w:val="-1"/>
+                <w:sz w:val="18"/>
+              </w:rPr>
+            </w:pPr>
+            <w:r>
+              <w:rPr>
+                <w:rFonts w:ascii="Times New Roman" w:hAnsi="Times New Roman"/>
+                <w:b/>
+                <w:color w:val="000000"/>
+                <w:spacing w:val="-1"/>
+                <w:sz w:val="18"/>
+                <w:szCs w:val="18"/>
+              </w:rPr>
+              <w:t>освітня програма</w:t>
+            </w:r>
+            <w:r>
+              <w:rPr>
+                <w:rFonts w:ascii="Times New Roman" w:hAnsi="Times New Roman"/>
+                <w:b/>
+                <w:color w:val="000000"/>
                 <w:spacing w:val="1"/>
                 <w:sz w:val="18"/>
-                <w:lang w:val="uk-UA"/>
-              </w:rPr>
-              <w:t xml:space="preserve"> </w:t>
-            </w:r>
-            <w:r>
-              <w:rPr>
-                <w:rFonts w:ascii="Times New Roman" w:hAnsi="Times New Roman"/>
-                <w:color w:val="FF0000"/>
-                <w:spacing w:val="1"/>
-                <w:sz w:val="18"/>
-                <w:lang w:val="en-GB"/>
-              </w:rPr>
-              <w:t>#DegreeEng</w:t>
+                <w:szCs w:val="18"/>
+              </w:rPr>
+              <w:t xml:space="preserve"> </w:t>
+            </w:r>
+            <w:r>
+              <w:rPr>
+                <w:rFonts w:ascii="Times New Roman" w:hAnsi="Times New Roman"/>
+                <w:b/>
+                <w:color w:val="000000"/>
+                <w:sz w:val="18"/>
+                <w:szCs w:val="18"/>
+              </w:rPr>
+              <w:t>/</w:t>
+            </w:r>
+            <w:r>
+              <w:rPr>
+                <w:rFonts w:ascii="Times New Roman" w:hAnsi="Times New Roman"/>
+                <w:b/>
+                <w:color w:val="000000"/>
+                <w:spacing w:val="2"/>
+                <w:sz w:val="18"/>
+                <w:szCs w:val="18"/>
+              </w:rPr>
+              <w:t xml:space="preserve"> </w:t>
+            </w:r>
+            <w:r>
+              <w:rPr>
+                <w:rFonts w:ascii="Times New Roman" w:hAnsi="Times New Roman"/>
+                <w:color w:val="000000"/>
+                <w:sz w:val="18"/>
+                <w:szCs w:val="18"/>
+              </w:rPr>
+              <w:t xml:space="preserve">Educational </w:t>
+            </w:r>
+            <w:r>
+              <w:rPr>
+                <w:rFonts w:ascii="Times New Roman" w:hAnsi="Times New Roman"/>
+                <w:color w:val="000000"/>
+                <w:spacing w:val="-4"/>
+                <w:sz w:val="18"/>
+                <w:szCs w:val="18"/>
+              </w:rPr>
+              <w:t xml:space="preserve"> </w:t>
+            </w:r>
+            <w:r>
+              <w:rPr>
+                <w:rFonts w:ascii="Times New Roman" w:hAnsi="Times New Roman"/>
+                <w:color w:val="000000"/>
+                <w:sz w:val="18"/>
+                <w:szCs w:val="18"/>
+              </w:rPr>
+              <w:t>program</w:t>
             </w:r>
           </w:p>
+        </w:tc>
+        <w:tc>
+          <w:tcPr>
+            <w:tcW w:w="2475" w:type="pct"/>
+            <w:gridSpan w:val="2"/>
+            <w:tcBorders>
+              <w:top w:val="dotted" w:sz="4" w:space="0" w:color="auto"/>
+              <w:right w:val="dotted" w:sz="4" w:space="0" w:color="auto"/>
+            </w:tcBorders>
+            <w:shd w:val="clear" w:color="auto" w:fill="auto"/>
+          </w:tcPr>
           <w:p>
             <w:pPr>
               <w:pStyle w:val="TableParagraph"/>
               <w:spacing w:line="207" w:lineRule="exact"/>
               <w:rPr>
-                <w:rFonts w:ascii="Times New Roman" w:eastAsia="Times New Roman" w:hAnsi="Times New Roman"/>
+                <w:rFonts w:ascii="Times New Roman" w:hAnsi="Times New Roman"/>
+                <w:b/>
                 <w:color w:val="FF0000"/>
-                <w:sz w:val="18"/>
-                <w:szCs w:val="18"/>
+                <w:spacing w:val="-1"/>
+                <w:sz w:val="18"/>
                 <w:lang w:val="uk-UA"/>
               </w:rPr>
             </w:pPr>
@@ -5600,7 +5760,7 @@
                 <w:spacing w:val="-1"/>
                 <w:sz w:val="18"/>
               </w:rPr>
-              <w:t>#SpecialityUkr</w:t>
+              <w:t>#SpecializationUkr</w:t>
             </w:r>
             <w:r>
               <w:rPr>
@@ -5609,91 +5769,67 @@
                 <w:color w:val="FF0000"/>
                 <w:spacing w:val="-1"/>
                 <w:sz w:val="18"/>
-                <w:lang w:val="uk-UA"/>
-              </w:rPr>
-              <w:t xml:space="preserve"> </w:t>
-            </w:r>
-            <w:r>
-              <w:rPr>
-                <w:rFonts w:ascii="Times New Roman" w:hAnsi="Times New Roman"/>
-                <w:b/>
+              </w:rPr>
+              <w:t xml:space="preserve"> / </w:t>
+            </w:r>
+            <w:r>
+              <w:rPr>
+                <w:rFonts w:ascii="Times New Roman" w:hAnsi="Times New Roman"/>
                 <w:color w:val="FF0000"/>
+                <w:spacing w:val="-1"/>
                 <w:sz w:val="18"/>
                 <w:lang w:val="en-GB"/>
               </w:rPr>
-              <w:t>/</w:t>
-            </w:r>
-            <w:r>
-              <w:rPr>
-                <w:rFonts w:ascii="Times New Roman" w:hAnsi="Times New Roman"/>
-                <w:b/>
-                <w:color w:val="FF0000"/>
-                <w:spacing w:val="2"/>
-                <w:sz w:val="18"/>
-                <w:lang w:val="en-GB"/>
-              </w:rPr>
-              <w:t xml:space="preserve"> </w:t>
-            </w:r>
-            <w:r>
-              <w:rPr>
-                <w:rFonts w:ascii="Times New Roman" w:hAnsi="Times New Roman"/>
-                <w:color w:val="FF0000"/>
-                <w:spacing w:val="2"/>
-                <w:sz w:val="18"/>
-                <w:lang w:val="en-GB"/>
-              </w:rPr>
-              <w:t>#SpecialityEng</w:t>
+              <w:t>#SpecializationEng</w:t>
             </w:r>
           </w:p>
+        </w:tc>
+      </w:tr>
+      <w:tr>
+        <w:trPr>
+          <w:gridAfter w:val="1"/>
+          <w:wAfter w:w="99" w:type="dxa"/>
+        </w:trPr>
+        <w:tc>
+          <w:tcPr>
+            <w:tcW w:w="162" w:type="pct"/>
+            <w:tcBorders>
+              <w:top w:val="dotted" w:sz="4" w:space="0" w:color="auto"/>
+              <w:left w:val="dotted" w:sz="4" w:space="0" w:color="auto"/>
+            </w:tcBorders>
+            <w:shd w:val="clear" w:color="auto" w:fill="auto"/>
+          </w:tcPr>
           <w:p>
             <w:pPr>
               <w:spacing w:after="0" w:line="240" w:lineRule="auto"/>
-              <w:jc w:val="both"/>
-              <w:rPr>
-                <w:rFonts w:ascii="Times New Roman" w:hAnsi="Times New Roman"/>
-                <w:color w:val="FF0000"/>
+              <w:ind w:left="-57" w:right="-57"/>
+              <w:jc w:val="right"/>
+              <w:rPr>
+                <w:rFonts w:ascii="Times New Roman" w:hAnsi="Times New Roman"/>
+                <w:b/>
                 <w:spacing w:val="-1"/>
                 <w:sz w:val="18"/>
               </w:rPr>
             </w:pPr>
-            <w:r>
-              <w:rPr>
-                <w:rFonts w:ascii="Times New Roman" w:hAnsi="Times New Roman"/>
-                <w:b/>
-                <w:color w:val="FF0000"/>
-                <w:spacing w:val="-1"/>
-                <w:sz w:val="18"/>
-                <w:lang w:val="en-US"/>
-              </w:rPr>
-              <w:t>#SpecializationUkr</w:t>
-            </w:r>
-            <w:r>
-              <w:rPr>
-                <w:rFonts w:ascii="Times New Roman" w:hAnsi="Times New Roman"/>
-                <w:b/>
-                <w:color w:val="FF0000"/>
-                <w:spacing w:val="-1"/>
-                <w:sz w:val="18"/>
-              </w:rPr>
-              <w:t xml:space="preserve"> / </w:t>
-            </w:r>
-            <w:r>
-              <w:rPr>
-                <w:rFonts w:ascii="Times New Roman" w:hAnsi="Times New Roman"/>
-                <w:color w:val="FF0000"/>
-                <w:spacing w:val="-1"/>
-                <w:sz w:val="18"/>
-                <w:lang w:val="en-GB"/>
-              </w:rPr>
-              <w:t>#SpecializationEng</w:t>
-            </w:r>
           </w:p>
+        </w:tc>
+        <w:tc>
+          <w:tcPr>
+            <w:tcW w:w="2316" w:type="pct"/>
+            <w:gridSpan w:val="4"/>
+            <w:tcBorders>
+              <w:top w:val="dotted" w:sz="4" w:space="0" w:color="auto"/>
+            </w:tcBorders>
+            <w:shd w:val="clear" w:color="auto" w:fill="auto"/>
+          </w:tcPr>
           <w:p>
             <w:pPr>
               <w:spacing w:after="0" w:line="240" w:lineRule="auto"/>
-              <w:jc w:val="both"/>
-              <w:rPr>
-                <w:rFonts w:ascii="Times New Roman" w:hAnsi="Times New Roman"/>
+              <w:rPr>
+                <w:rFonts w:ascii="Times New Roman" w:hAnsi="Times New Roman"/>
+                <w:b/>
+                <w:color w:val="000000"/>
+                <w:spacing w:val="-1"/>
                 <w:sz w:val="18"/>
                 <w:szCs w:val="18"/>
               </w:rPr>
@@ -5702,10 +5838,56 @@
               <w:rPr>
                 <w:rFonts w:ascii="Times New Roman" w:hAnsi="Times New Roman"/>
                 <w:b/>
+                <w:sz w:val="18"/>
+              </w:rPr>
+              <w:t xml:space="preserve">кваліфікація </w:t>
+            </w:r>
+            <w:r>
+              <w:rPr>
+                <w:rFonts w:ascii="Times New Roman" w:hAnsi="Times New Roman"/>
+                <w:sz w:val="18"/>
+              </w:rPr>
+              <w:t>/Q</w:t>
+            </w:r>
+            <w:r>
+              <w:rPr>
+                <w:rFonts w:ascii="Times New Roman" w:hAnsi="Times New Roman"/>
+                <w:sz w:val="18"/>
+                <w:lang w:val="en-AU"/>
+              </w:rPr>
+              <w:t>ualification</w:t>
+            </w:r>
+          </w:p>
+        </w:tc>
+        <w:tc>
+          <w:tcPr>
+            <w:tcW w:w="2475" w:type="pct"/>
+            <w:gridSpan w:val="2"/>
+            <w:tcBorders>
+              <w:top w:val="dotted" w:sz="4" w:space="0" w:color="auto"/>
+              <w:right w:val="dotted" w:sz="4" w:space="0" w:color="auto"/>
+            </w:tcBorders>
+            <w:shd w:val="clear" w:color="auto" w:fill="auto"/>
+          </w:tcPr>
+          <w:p>
+            <w:pPr>
+              <w:pStyle w:val="TableParagraph"/>
+              <w:spacing w:line="207" w:lineRule="exact"/>
+              <w:rPr>
+                <w:rFonts w:ascii="Times New Roman" w:hAnsi="Times New Roman"/>
+                <w:b/>
                 <w:color w:val="FF0000"/>
-                <w:sz w:val="18"/>
-                <w:szCs w:val="18"/>
-                <w:lang w:val="en-US"/>
+                <w:spacing w:val="-1"/>
+                <w:sz w:val="18"/>
+              </w:rPr>
+            </w:pPr>
+            <w:r>
+              <w:rPr>
+                <w:rFonts w:ascii="Times New Roman" w:hAnsi="Times New Roman"/>
+                <w:b/>
+                <w:color w:val="FF0000"/>
+                <w:sz w:val="18"/>
+                <w:szCs w:val="18"/>
               </w:rPr>
               <w:t>#QualificationUkr</w:t>
             </w:r>
@@ -5740,6 +5922,81 @@
               </w:rPr>
               <w:t>#QualificationEng</w:t>
             </w:r>
+          </w:p>
+        </w:tc>
+      </w:tr>
+      <w:tr>
+        <w:trPr>
+          <w:gridAfter w:val="1"/>
+          <w:wAfter w:w="99" w:type="dxa"/>
+        </w:trPr>
+        <w:tc>
+          <w:tcPr>
+            <w:tcW w:w="162" w:type="pct"/>
+            <w:tcBorders>
+              <w:top w:val="dotted" w:sz="4" w:space="0" w:color="auto"/>
+              <w:left w:val="dotted" w:sz="4" w:space="0" w:color="auto"/>
+            </w:tcBorders>
+            <w:shd w:val="clear" w:color="auto" w:fill="auto"/>
+          </w:tcPr>
+          <w:p>
+            <w:pPr>
+              <w:spacing w:after="0" w:line="240" w:lineRule="auto"/>
+              <w:ind w:left="-57" w:right="-57"/>
+              <w:jc w:val="right"/>
+              <w:rPr>
+                <w:rFonts w:ascii="Times New Roman" w:hAnsi="Times New Roman"/>
+                <w:b/>
+                <w:spacing w:val="-1"/>
+                <w:sz w:val="18"/>
+              </w:rPr>
+            </w:pPr>
+          </w:p>
+        </w:tc>
+        <w:tc>
+          <w:tcPr>
+            <w:tcW w:w="2316" w:type="pct"/>
+            <w:gridSpan w:val="4"/>
+            <w:tcBorders>
+              <w:top w:val="dotted" w:sz="4" w:space="0" w:color="auto"/>
+            </w:tcBorders>
+            <w:shd w:val="clear" w:color="auto" w:fill="auto"/>
+          </w:tcPr>
+          <w:p>
+            <w:pPr>
+              <w:spacing w:after="0" w:line="240" w:lineRule="auto"/>
+              <w:rPr>
+                <w:rFonts w:ascii="Times New Roman" w:hAnsi="Times New Roman"/>
+                <w:b/>
+                <w:spacing w:val="-1"/>
+                <w:sz w:val="18"/>
+              </w:rPr>
+            </w:pPr>
+          </w:p>
+        </w:tc>
+        <w:tc>
+          <w:tcPr>
+            <w:tcW w:w="2475" w:type="pct"/>
+            <w:gridSpan w:val="2"/>
+            <w:tcBorders>
+              <w:top w:val="dotted" w:sz="4" w:space="0" w:color="auto"/>
+              <w:right w:val="dotted" w:sz="4" w:space="0" w:color="auto"/>
+            </w:tcBorders>
+            <w:shd w:val="clear" w:color="auto" w:fill="auto"/>
+          </w:tcPr>
+          <w:p>
+            <w:pPr>
+              <w:pStyle w:val="TableParagraph"/>
+              <w:spacing w:line="207" w:lineRule="exact"/>
+              <w:rPr>
+                <w:rFonts w:ascii="Times New Roman" w:hAnsi="Times New Roman"/>
+                <w:b/>
+                <w:color w:val="FF0000"/>
+                <w:spacing w:val="-1"/>
+                <w:sz w:val="18"/>
+                <w:lang w:val="uk-UA"/>
+              </w:rPr>
+            </w:pPr>
           </w:p>
         </w:tc>
       </w:tr>
@@ -23134,27 +23391,45 @@
                 <w:spacing w:val="-1"/>
                 <w:sz w:val="18"/>
               </w:rPr>
-              <w:t>Воробкало Тетяна Василівна, Кандидат</w:t>
-            </w:r>
-            <w:r>
-              <w:rPr>
-                <w:rFonts w:ascii="Times New Roman" w:hAnsi="Times New Roman"/>
-                <w:b/>
-                <w:spacing w:val="-1"/>
-                <w:sz w:val="18"/>
-              </w:rPr>
-              <w:tab/>
-              <w:t xml:space="preserve"> технічних наук,</w:t>
-            </w:r>
-            <w:r>
-              <w:rPr>
-                <w:rFonts w:ascii="Times New Roman" w:hAnsi="Times New Roman"/>
-                <w:b/>
-                <w:spacing w:val="-1"/>
-                <w:sz w:val="18"/>
-              </w:rPr>
-              <w:tab/>
-              <w:t xml:space="preserve"> доцент</w:t>
+              <w:t>#</w:t>
+            </w:r>
+            <w:r>
+              <w:rPr>
+                <w:rFonts w:ascii="Times New Roman" w:hAnsi="Times New Roman"/>
+                <w:b/>
+                <w:spacing w:val="-1"/>
+                <w:sz w:val="18"/>
+                <w:lang w:val="en-US"/>
+              </w:rPr>
+              <w:t>ProgramHeadName</w:t>
+            </w:r>
+            <w:r>
+              <w:rPr>
+                <w:rFonts w:ascii="Times New Roman" w:hAnsi="Times New Roman"/>
+                <w:b/>
+                <w:spacing w:val="-1"/>
+                <w:sz w:val="18"/>
+              </w:rPr>
+              <w:t xml:space="preserve">, </w:t>
+            </w:r>
+            <w:r>
+              <w:rPr>
+                <w:rFonts w:ascii="Times New Roman" w:hAnsi="Times New Roman"/>
+                <w:b/>
+                <w:spacing w:val="-1"/>
+                <w:sz w:val="18"/>
+              </w:rPr>
+              <w:t>#</w:t>
+            </w:r>
+            <w:r>
+              <w:rPr>
+                <w:rFonts w:ascii="Times New Roman" w:hAnsi="Times New Roman"/>
+                <w:b/>
+                <w:spacing w:val="-1"/>
+                <w:sz w:val="18"/>
+                <w:lang w:val="en-US"/>
+              </w:rPr>
+              <w:t>ProgramHeadInfo</w:t>
             </w:r>
           </w:p>
           <w:p>
@@ -23168,6 +23443,7 @@
                 <w:rFonts w:ascii="Times New Roman" w:hAnsi="Times New Roman"/>
                 <w:spacing w:val="-1"/>
                 <w:sz w:val="18"/>
+                <w:lang w:val="en-US"/>
               </w:rPr>
             </w:pPr>
             <w:r>
@@ -23191,17 +23467,26 @@
                 <w:rFonts w:ascii="Times New Roman" w:hAnsi="Times New Roman"/>
                 <w:spacing w:val="-1"/>
                 <w:sz w:val="18"/>
-              </w:rPr>
-              <w:t>Tetyana</w:t>
-            </w:r>
-            <w:r>
-              <w:rPr>
-                <w:rFonts w:ascii="Times New Roman" w:hAnsi="Times New Roman"/>
-                <w:spacing w:val="-1"/>
-                <w:sz w:val="18"/>
-              </w:rPr>
-              <w:tab/>
-              <w:t xml:space="preserve"> VasilivnaVorobkalo, Candidate of Technical Sciences, Associate Professor</w:t>
+                <w:lang w:val="en-US"/>
+              </w:rPr>
+              <w:t>#ProgramHeadNameEng</w:t>
+            </w:r>
+            <w:r>
+              <w:rPr>
+                <w:rFonts w:ascii="Times New Roman" w:hAnsi="Times New Roman"/>
+                <w:spacing w:val="-1"/>
+                <w:sz w:val="18"/>
+              </w:rPr>
+              <w:t xml:space="preserve">, </w:t>
+            </w:r>
+            <w:r>
+              <w:rPr>
+                <w:rFonts w:ascii="Times New Roman" w:hAnsi="Times New Roman"/>
+                <w:spacing w:val="-1"/>
+                <w:sz w:val="18"/>
+                <w:lang w:val="en-US"/>
+              </w:rPr>
+              <w:t>#ProgramHeadInfoEng</w:t>
             </w:r>
           </w:p>
         </w:tc>
@@ -31774,7 +32059,7 @@
         <w:sz w:val="20"/>
         <w:lang w:val="ru-RU"/>
       </w:rPr>
-      <w:t>4</w:t>
+      <w:t>7</w:t>
     </w:r>
     <w:r>
       <w:rPr>
@@ -34792,6 +35077,7 @@
     <w:uiPriority w:val="99"/>
     <w:semiHidden/>
     <w:unhideWhenUsed/>
+    <w:qFormat/>
     <w:tblPr>
       <w:tblInd w:w="0" w:type="dxa"/>
       <w:tblCellMar>

</xml_diff>

<commit_message>
Added new fields to Degree, CourseForGroup, Speciality. Changed template and StudentSummary to fill with info from new fields.
</commit_message>
<xml_diff>
--- a/core/src/main/resources/DiplomaSupplementTemplate.docx
+++ b/core/src/main/resources/DiplomaSupplementTemplate.docx
@@ -20,7 +20,7 @@
       <w:tr>
         <w:trPr>
           <w:gridAfter w:val="1"/>
-          <w:wAfter w:w="99" w:type="dxa"/>
+          <w:wAfter w:w="47" w:type="pct"/>
         </w:trPr>
         <w:tc>
           <w:tcPr>
@@ -4223,7 +4223,7 @@
       <w:tr>
         <w:trPr>
           <w:gridAfter w:val="1"/>
-          <w:wAfter w:w="99" w:type="dxa"/>
+          <w:wAfter w:w="47" w:type="pct"/>
         </w:trPr>
         <w:tc>
           <w:tcPr>
@@ -4351,7 +4351,7 @@
       <w:tr>
         <w:trPr>
           <w:gridAfter w:val="1"/>
-          <w:wAfter w:w="99" w:type="dxa"/>
+          <w:wAfter w:w="47" w:type="pct"/>
         </w:trPr>
         <w:tc>
           <w:tcPr>
@@ -4698,7 +4698,7 @@
       <w:tr>
         <w:trPr>
           <w:gridAfter w:val="1"/>
-          <w:wAfter w:w="99" w:type="dxa"/>
+          <w:wAfter w:w="47" w:type="pct"/>
         </w:trPr>
         <w:tc>
           <w:tcPr>
@@ -4955,7 +4955,7 @@
       <w:tr>
         <w:trPr>
           <w:gridAfter w:val="1"/>
-          <w:wAfter w:w="99" w:type="dxa"/>
+          <w:wAfter w:w="47" w:type="pct"/>
         </w:trPr>
         <w:tc>
           <w:tcPr>
@@ -5067,7 +5067,7 @@
       <w:tr>
         <w:trPr>
           <w:gridAfter w:val="1"/>
-          <w:wAfter w:w="99" w:type="dxa"/>
+          <w:wAfter w:w="47" w:type="pct"/>
         </w:trPr>
         <w:tc>
           <w:tcPr>
@@ -5225,7 +5225,7 @@
       <w:tr>
         <w:trPr>
           <w:gridAfter w:val="1"/>
-          <w:wAfter w:w="99" w:type="dxa"/>
+          <w:wAfter w:w="47" w:type="pct"/>
         </w:trPr>
         <w:tc>
           <w:tcPr>
@@ -5419,7 +5419,7 @@
       <w:tr>
         <w:trPr>
           <w:gridAfter w:val="1"/>
-          <w:wAfter w:w="99" w:type="dxa"/>
+          <w:wAfter w:w="47" w:type="pct"/>
         </w:trPr>
         <w:tc>
           <w:tcPr>
@@ -5612,7 +5612,7 @@
       <w:tr>
         <w:trPr>
           <w:gridAfter w:val="1"/>
-          <w:wAfter w:w="99" w:type="dxa"/>
+          <w:wAfter w:w="47" w:type="pct"/>
         </w:trPr>
         <w:tc>
           <w:tcPr>
@@ -5788,7 +5788,7 @@
       <w:tr>
         <w:trPr>
           <w:gridAfter w:val="1"/>
-          <w:wAfter w:w="99" w:type="dxa"/>
+          <w:wAfter w:w="47" w:type="pct"/>
         </w:trPr>
         <w:tc>
           <w:tcPr>
@@ -5928,7 +5928,7 @@
       <w:tr>
         <w:trPr>
           <w:gridAfter w:val="1"/>
-          <w:wAfter w:w="99" w:type="dxa"/>
+          <w:wAfter w:w="47" w:type="pct"/>
         </w:trPr>
         <w:tc>
           <w:tcPr>
@@ -6003,7 +6003,7 @@
       <w:tr>
         <w:trPr>
           <w:gridAfter w:val="1"/>
-          <w:wAfter w:w="99" w:type="dxa"/>
+          <w:wAfter w:w="47" w:type="pct"/>
         </w:trPr>
         <w:tc>
           <w:tcPr>
@@ -6177,26 +6177,26 @@
                 <w:b/>
                 <w:spacing w:val="-1"/>
                 <w:sz w:val="18"/>
-                <w:lang w:val="uk-UA"/>
-              </w:rPr>
-              <w:t xml:space="preserve">Інформаційні технології / </w:t>
-            </w:r>
-            <w:r>
-              <w:rPr>
-                <w:rFonts w:ascii="Times New Roman" w:hAnsi="Times New Roman"/>
-                <w:spacing w:val="-1"/>
-                <w:sz w:val="18"/>
-                <w:lang w:val="uk-UA"/>
-              </w:rPr>
-              <w:t>Information technolog</w:t>
-            </w:r>
-            <w:r>
-              <w:rPr>
-                <w:rFonts w:ascii="Times New Roman" w:hAnsi="Times New Roman"/>
-                <w:spacing w:val="-1"/>
-                <w:sz w:val="18"/>
-              </w:rPr>
-              <w:t>y</w:t>
+              </w:rPr>
+              <w:t>#FieldOfStudy</w:t>
+            </w:r>
+            <w:r>
+              <w:rPr>
+                <w:rFonts w:ascii="Times New Roman" w:hAnsi="Times New Roman"/>
+                <w:b/>
+                <w:spacing w:val="-1"/>
+                <w:sz w:val="18"/>
+                <w:lang w:val="uk-UA"/>
+              </w:rPr>
+              <w:t xml:space="preserve"> / </w:t>
+            </w:r>
+            <w:r>
+              <w:rPr>
+                <w:rFonts w:ascii="Times New Roman" w:hAnsi="Times New Roman"/>
+                <w:spacing w:val="-1"/>
+                <w:sz w:val="18"/>
+              </w:rPr>
+              <w:t>#FieldOfStudyEng</w:t>
             </w:r>
           </w:p>
         </w:tc>
@@ -6204,7 +6204,7 @@
       <w:tr>
         <w:trPr>
           <w:gridAfter w:val="1"/>
-          <w:wAfter w:w="99" w:type="dxa"/>
+          <w:wAfter w:w="47" w:type="pct"/>
         </w:trPr>
         <w:tc>
           <w:tcPr>
@@ -7009,7 +7009,7 @@
       <w:tr>
         <w:trPr>
           <w:gridAfter w:val="1"/>
-          <w:wAfter w:w="99" w:type="dxa"/>
+          <w:wAfter w:w="47" w:type="pct"/>
         </w:trPr>
         <w:tc>
           <w:tcPr>
@@ -7221,7 +7221,7 @@
       <w:tr>
         <w:trPr>
           <w:gridAfter w:val="1"/>
-          <w:wAfter w:w="99" w:type="dxa"/>
+          <w:wAfter w:w="47" w:type="pct"/>
         </w:trPr>
         <w:tc>
           <w:tcPr>
@@ -7502,7 +7502,7 @@
       <w:tr>
         <w:trPr>
           <w:gridAfter w:val="1"/>
-          <w:wAfter w:w="99" w:type="dxa"/>
+          <w:wAfter w:w="47" w:type="pct"/>
         </w:trPr>
         <w:tc>
           <w:tcPr>
@@ -7690,296 +7690,8 @@
                 <w:spacing w:val="-1"/>
                 <w:sz w:val="18"/>
                 <w:szCs w:val="18"/>
-                <w:lang w:val="uk-UA"/>
-              </w:rPr>
-              <w:t>Магістр</w:t>
-            </w:r>
-            <w:r>
-              <w:rPr>
-                <w:rFonts w:ascii="Times New Roman" w:eastAsia="Times New Roman" w:hAnsi="Times New Roman"/>
-                <w:b/>
-                <w:bCs/>
-                <w:spacing w:val="30"/>
-                <w:sz w:val="18"/>
-                <w:szCs w:val="18"/>
-                <w:lang w:val="uk-UA"/>
-              </w:rPr>
-              <w:t xml:space="preserve"> </w:t>
-            </w:r>
-            <w:r>
-              <w:rPr>
-                <w:rFonts w:ascii="Times New Roman" w:eastAsia="Times New Roman" w:hAnsi="Times New Roman"/>
-                <w:b/>
-                <w:bCs/>
-                <w:sz w:val="18"/>
-                <w:szCs w:val="18"/>
-                <w:lang w:val="uk-UA"/>
-              </w:rPr>
-              <w:t>–</w:t>
-            </w:r>
-            <w:r>
-              <w:rPr>
-                <w:rFonts w:ascii="Times New Roman" w:eastAsia="Times New Roman" w:hAnsi="Times New Roman"/>
-                <w:b/>
-                <w:bCs/>
-                <w:spacing w:val="33"/>
-                <w:sz w:val="18"/>
-                <w:szCs w:val="18"/>
-                <w:lang w:val="uk-UA"/>
-              </w:rPr>
-              <w:t xml:space="preserve"> </w:t>
-            </w:r>
-            <w:r>
-              <w:rPr>
-                <w:rFonts w:ascii="Times New Roman" w:eastAsia="Times New Roman" w:hAnsi="Times New Roman"/>
-                <w:b/>
-                <w:bCs/>
-                <w:spacing w:val="-1"/>
-                <w:sz w:val="18"/>
-                <w:szCs w:val="18"/>
-                <w:lang w:val="uk-UA"/>
-              </w:rPr>
-              <w:t>другий</w:t>
-            </w:r>
-            <w:r>
-              <w:rPr>
-                <w:rFonts w:ascii="Times New Roman" w:eastAsia="Times New Roman" w:hAnsi="Times New Roman"/>
-                <w:b/>
-                <w:bCs/>
-                <w:spacing w:val="31"/>
-                <w:sz w:val="18"/>
-                <w:szCs w:val="18"/>
-                <w:lang w:val="uk-UA"/>
-              </w:rPr>
-              <w:t xml:space="preserve"> </w:t>
-            </w:r>
-            <w:r>
-              <w:rPr>
-                <w:rFonts w:ascii="Times New Roman" w:eastAsia="Times New Roman" w:hAnsi="Times New Roman"/>
-                <w:b/>
-                <w:bCs/>
-                <w:spacing w:val="-1"/>
-                <w:sz w:val="18"/>
-                <w:szCs w:val="18"/>
-                <w:lang w:val="uk-UA"/>
-              </w:rPr>
-              <w:t>(магістерський)</w:t>
-            </w:r>
-            <w:r>
-              <w:rPr>
-                <w:rFonts w:ascii="Times New Roman" w:eastAsia="Times New Roman" w:hAnsi="Times New Roman"/>
-                <w:b/>
-                <w:bCs/>
-                <w:spacing w:val="31"/>
-                <w:sz w:val="18"/>
-                <w:szCs w:val="18"/>
-                <w:lang w:val="uk-UA"/>
-              </w:rPr>
-              <w:t xml:space="preserve"> </w:t>
-            </w:r>
-            <w:r>
-              <w:rPr>
-                <w:rFonts w:ascii="Times New Roman" w:eastAsia="Times New Roman" w:hAnsi="Times New Roman"/>
-                <w:b/>
-                <w:bCs/>
-                <w:spacing w:val="-1"/>
-                <w:sz w:val="18"/>
-                <w:szCs w:val="18"/>
-                <w:lang w:val="uk-UA"/>
-              </w:rPr>
-              <w:t>рівень</w:t>
-            </w:r>
-            <w:r>
-              <w:rPr>
-                <w:rFonts w:ascii="Times New Roman" w:eastAsia="Times New Roman" w:hAnsi="Times New Roman"/>
-                <w:b/>
-                <w:bCs/>
-                <w:spacing w:val="31"/>
-                <w:sz w:val="18"/>
-                <w:szCs w:val="18"/>
-                <w:lang w:val="uk-UA"/>
-              </w:rPr>
-              <w:t xml:space="preserve"> </w:t>
-            </w:r>
-            <w:r>
-              <w:rPr>
-                <w:rFonts w:ascii="Times New Roman" w:eastAsia="Times New Roman" w:hAnsi="Times New Roman"/>
-                <w:b/>
-                <w:bCs/>
-                <w:spacing w:val="-1"/>
-                <w:sz w:val="18"/>
-                <w:szCs w:val="18"/>
-                <w:lang w:val="uk-UA"/>
-              </w:rPr>
-              <w:t>вищої</w:t>
-            </w:r>
-            <w:r>
-              <w:rPr>
-                <w:rFonts w:ascii="Times New Roman" w:eastAsia="Times New Roman" w:hAnsi="Times New Roman"/>
-                <w:b/>
-                <w:bCs/>
-                <w:spacing w:val="34"/>
-                <w:sz w:val="18"/>
-                <w:szCs w:val="18"/>
-                <w:lang w:val="uk-UA"/>
-              </w:rPr>
-              <w:t xml:space="preserve"> </w:t>
-            </w:r>
-            <w:r>
-              <w:rPr>
-                <w:rFonts w:ascii="Times New Roman" w:eastAsia="Times New Roman" w:hAnsi="Times New Roman"/>
-                <w:b/>
-                <w:bCs/>
-                <w:spacing w:val="-1"/>
-                <w:sz w:val="18"/>
-                <w:szCs w:val="18"/>
-                <w:lang w:val="uk-UA"/>
-              </w:rPr>
-              <w:t>освіти</w:t>
-            </w:r>
-            <w:r>
-              <w:rPr>
-                <w:rFonts w:ascii="Times New Roman" w:eastAsia="Times New Roman" w:hAnsi="Times New Roman"/>
-                <w:b/>
-                <w:bCs/>
-                <w:spacing w:val="31"/>
-                <w:sz w:val="18"/>
-                <w:szCs w:val="18"/>
-                <w:lang w:val="uk-UA"/>
-              </w:rPr>
-              <w:t xml:space="preserve"> </w:t>
-            </w:r>
-            <w:r>
-              <w:rPr>
-                <w:rFonts w:ascii="Times New Roman" w:eastAsia="Times New Roman" w:hAnsi="Times New Roman"/>
-                <w:b/>
-                <w:bCs/>
-                <w:spacing w:val="1"/>
-                <w:sz w:val="18"/>
-                <w:szCs w:val="18"/>
-                <w:lang w:val="uk-UA"/>
-              </w:rPr>
-              <w:t>(</w:t>
-            </w:r>
-            <w:r>
-              <w:rPr>
-                <w:rFonts w:ascii="Times New Roman" w:eastAsia="Times New Roman" w:hAnsi="Times New Roman"/>
-                <w:b/>
-                <w:bCs/>
-                <w:spacing w:val="1"/>
-                <w:sz w:val="18"/>
-                <w:szCs w:val="18"/>
-                <w:lang w:val="uk-UA"/>
-              </w:rPr>
-              <w:t>8</w:t>
-            </w:r>
-            <w:r>
-              <w:rPr>
-                <w:rFonts w:ascii="Times New Roman" w:eastAsia="Times New Roman" w:hAnsi="Times New Roman"/>
-                <w:b/>
-                <w:bCs/>
-                <w:spacing w:val="1"/>
-                <w:sz w:val="18"/>
-                <w:szCs w:val="18"/>
-                <w:lang w:val="uk-UA"/>
-              </w:rPr>
-              <w:t>-й</w:t>
-            </w:r>
-            <w:r>
-              <w:rPr>
-                <w:rFonts w:ascii="Times New Roman" w:eastAsia="Times New Roman" w:hAnsi="Times New Roman"/>
-                <w:b/>
-                <w:bCs/>
-                <w:spacing w:val="31"/>
-                <w:sz w:val="18"/>
-                <w:szCs w:val="18"/>
-                <w:lang w:val="uk-UA"/>
-              </w:rPr>
-              <w:t xml:space="preserve"> </w:t>
-            </w:r>
-            <w:r>
-              <w:rPr>
-                <w:rFonts w:ascii="Times New Roman" w:eastAsia="Times New Roman" w:hAnsi="Times New Roman"/>
-                <w:b/>
-                <w:bCs/>
-                <w:spacing w:val="-1"/>
-                <w:sz w:val="18"/>
-                <w:szCs w:val="18"/>
-                <w:lang w:val="uk-UA"/>
-              </w:rPr>
-              <w:t>рівень</w:t>
-            </w:r>
-            <w:r>
-              <w:rPr>
-                <w:rFonts w:ascii="Times New Roman" w:eastAsia="Times New Roman" w:hAnsi="Times New Roman"/>
-                <w:b/>
-                <w:bCs/>
-                <w:spacing w:val="31"/>
-                <w:sz w:val="18"/>
-                <w:szCs w:val="18"/>
-                <w:lang w:val="uk-UA"/>
-              </w:rPr>
-              <w:t xml:space="preserve"> </w:t>
-            </w:r>
-            <w:r>
-              <w:rPr>
-                <w:rFonts w:ascii="Times New Roman" w:eastAsia="Times New Roman" w:hAnsi="Times New Roman"/>
-                <w:b/>
-                <w:bCs/>
-                <w:spacing w:val="-1"/>
-                <w:sz w:val="18"/>
-                <w:szCs w:val="18"/>
-                <w:lang w:val="uk-UA"/>
-              </w:rPr>
-              <w:t>Національної</w:t>
-            </w:r>
-            <w:r>
-              <w:rPr>
-                <w:rFonts w:ascii="Times New Roman" w:eastAsia="Times New Roman" w:hAnsi="Times New Roman"/>
-                <w:b/>
-                <w:bCs/>
-                <w:spacing w:val="34"/>
-                <w:sz w:val="18"/>
-                <w:szCs w:val="18"/>
-                <w:lang w:val="uk-UA"/>
-              </w:rPr>
-              <w:t xml:space="preserve"> </w:t>
-            </w:r>
-            <w:r>
-              <w:rPr>
-                <w:rFonts w:ascii="Times New Roman" w:eastAsia="Times New Roman" w:hAnsi="Times New Roman"/>
-                <w:b/>
-                <w:bCs/>
-                <w:spacing w:val="-1"/>
-                <w:sz w:val="18"/>
-                <w:szCs w:val="18"/>
-                <w:lang w:val="uk-UA"/>
-              </w:rPr>
-              <w:t>рамки</w:t>
-            </w:r>
-            <w:r>
-              <w:rPr>
-                <w:rFonts w:ascii="Times New Roman" w:eastAsia="Times New Roman" w:hAnsi="Times New Roman"/>
-                <w:b/>
-                <w:bCs/>
-                <w:spacing w:val="93"/>
-                <w:sz w:val="18"/>
-                <w:szCs w:val="18"/>
-                <w:lang w:val="uk-UA"/>
-              </w:rPr>
-              <w:t xml:space="preserve"> </w:t>
-            </w:r>
-            <w:r>
-              <w:rPr>
-                <w:rFonts w:ascii="Times New Roman" w:eastAsia="Times New Roman" w:hAnsi="Times New Roman"/>
-                <w:b/>
-                <w:bCs/>
-                <w:spacing w:val="-1"/>
-                <w:sz w:val="18"/>
-                <w:szCs w:val="18"/>
-                <w:lang w:val="uk-UA"/>
-              </w:rPr>
-              <w:t>кваліфікацій)</w:t>
+              </w:rPr>
+              <w:t>#QualificationLevel</w:t>
             </w:r>
             <w:r>
               <w:rPr>
@@ -8002,7 +7714,6 @@
                 <w:b/>
                 <w:spacing w:val="-1"/>
                 <w:sz w:val="18"/>
-                <w:lang w:val="uk-UA"/>
               </w:rPr>
             </w:pPr>
             <w:r>
@@ -8010,182 +7721,8 @@
                 <w:rFonts w:ascii="Times New Roman"/>
                 <w:spacing w:val="-1"/>
                 <w:sz w:val="18"/>
-                <w:lang w:val="uk-UA"/>
-              </w:rPr>
-              <w:t>Master</w:t>
-            </w:r>
-            <w:r>
-              <w:rPr>
-                <w:rFonts w:ascii="Times New Roman"/>
-                <w:sz w:val="18"/>
-                <w:lang w:val="uk-UA"/>
-              </w:rPr>
-              <w:t xml:space="preserve"> - </w:t>
-            </w:r>
-            <w:r>
-              <w:rPr>
-                <w:rFonts w:ascii="Times New Roman"/>
-                <w:spacing w:val="-1"/>
-                <w:sz w:val="18"/>
-                <w:lang w:val="uk-UA"/>
-              </w:rPr>
-              <w:t>second</w:t>
-            </w:r>
-            <w:r>
-              <w:rPr>
-                <w:rFonts w:ascii="Times New Roman"/>
-                <w:spacing w:val="1"/>
-                <w:sz w:val="18"/>
-                <w:lang w:val="uk-UA"/>
-              </w:rPr>
-              <w:t xml:space="preserve"> </w:t>
-            </w:r>
-            <w:r>
-              <w:rPr>
-                <w:rFonts w:ascii="Times New Roman"/>
-                <w:spacing w:val="-2"/>
-                <w:sz w:val="18"/>
-                <w:lang w:val="uk-UA"/>
-              </w:rPr>
-              <w:t>cycle</w:t>
-            </w:r>
-            <w:r>
-              <w:rPr>
-                <w:rFonts w:ascii="Times New Roman"/>
-                <w:sz w:val="18"/>
-                <w:lang w:val="uk-UA"/>
-              </w:rPr>
-              <w:t xml:space="preserve"> of</w:t>
-            </w:r>
-            <w:r>
-              <w:rPr>
-                <w:rFonts w:ascii="Times New Roman"/>
-                <w:spacing w:val="-2"/>
-                <w:sz w:val="18"/>
-                <w:lang w:val="uk-UA"/>
-              </w:rPr>
-              <w:t xml:space="preserve"> </w:t>
-            </w:r>
-            <w:r>
-              <w:rPr>
-                <w:rFonts w:ascii="Times New Roman"/>
-                <w:sz w:val="18"/>
-                <w:lang w:val="uk-UA"/>
-              </w:rPr>
-              <w:t xml:space="preserve">higher </w:t>
-            </w:r>
-            <w:r>
-              <w:rPr>
-                <w:rFonts w:ascii="Times New Roman"/>
-                <w:spacing w:val="-1"/>
-                <w:sz w:val="18"/>
-                <w:lang w:val="uk-UA"/>
-              </w:rPr>
-              <w:t>education</w:t>
-            </w:r>
-            <w:r>
-              <w:rPr>
-                <w:rFonts w:ascii="Times New Roman"/>
-                <w:spacing w:val="1"/>
-                <w:sz w:val="18"/>
-                <w:lang w:val="uk-UA"/>
-              </w:rPr>
-              <w:t xml:space="preserve"> </w:t>
-            </w:r>
-            <w:r>
-              <w:rPr>
-                <w:rFonts w:ascii="Times New Roman"/>
-                <w:spacing w:val="-1"/>
-                <w:sz w:val="18"/>
-                <w:lang w:val="uk-UA"/>
-              </w:rPr>
-              <w:t>(</w:t>
-            </w:r>
-            <w:r>
-              <w:rPr>
-                <w:rFonts w:ascii="Times New Roman"/>
-                <w:spacing w:val="-1"/>
-                <w:sz w:val="18"/>
-                <w:lang w:val="uk-UA"/>
-              </w:rPr>
-              <w:t>8</w:t>
-            </w:r>
-            <w:r>
-              <w:rPr>
-                <w:rFonts w:ascii="Times New Roman"/>
-                <w:spacing w:val="-1"/>
-                <w:sz w:val="18"/>
-                <w:lang w:val="uk-UA"/>
-              </w:rPr>
-              <w:t>th level</w:t>
-            </w:r>
-            <w:r>
-              <w:rPr>
-                <w:rFonts w:ascii="Times New Roman"/>
-                <w:sz w:val="18"/>
-                <w:lang w:val="uk-UA"/>
-              </w:rPr>
-              <w:t xml:space="preserve"> of</w:t>
-            </w:r>
-            <w:r>
-              <w:rPr>
-                <w:rFonts w:ascii="Times New Roman"/>
-                <w:spacing w:val="-2"/>
-                <w:sz w:val="18"/>
-                <w:lang w:val="uk-UA"/>
-              </w:rPr>
-              <w:t xml:space="preserve"> </w:t>
-            </w:r>
-            <w:r>
-              <w:rPr>
-                <w:rFonts w:ascii="Times New Roman"/>
-                <w:sz w:val="18"/>
-                <w:lang w:val="uk-UA"/>
-              </w:rPr>
-              <w:t>the</w:t>
-            </w:r>
-            <w:r>
-              <w:rPr>
-                <w:rFonts w:ascii="Times New Roman"/>
-                <w:spacing w:val="-1"/>
-                <w:sz w:val="18"/>
-                <w:lang w:val="uk-UA"/>
-              </w:rPr>
-              <w:t xml:space="preserve"> National</w:t>
-            </w:r>
-            <w:r>
-              <w:rPr>
-                <w:rFonts w:ascii="Times New Roman"/>
-                <w:sz w:val="18"/>
-                <w:lang w:val="uk-UA"/>
-              </w:rPr>
-              <w:t xml:space="preserve"> </w:t>
-            </w:r>
-            <w:r>
-              <w:rPr>
-                <w:rFonts w:ascii="Times New Roman"/>
-                <w:spacing w:val="-1"/>
-                <w:sz w:val="18"/>
-                <w:lang w:val="uk-UA"/>
-              </w:rPr>
-              <w:t>Qualifications</w:t>
-            </w:r>
-            <w:r>
-              <w:rPr>
-                <w:rFonts w:ascii="Times New Roman"/>
-                <w:sz w:val="18"/>
-                <w:lang w:val="uk-UA"/>
-              </w:rPr>
-              <w:t xml:space="preserve"> </w:t>
-            </w:r>
-            <w:r>
-              <w:rPr>
-                <w:rFonts w:ascii="Times New Roman"/>
-                <w:spacing w:val="-1"/>
-                <w:sz w:val="18"/>
-                <w:lang w:val="uk-UA"/>
-              </w:rPr>
-              <w:t>Framework)</w:t>
+              </w:rPr>
+              <w:t>#QualificationLevelEng</w:t>
             </w:r>
           </w:p>
         </w:tc>
@@ -8193,7 +7730,7 @@
       <w:tr>
         <w:trPr>
           <w:gridAfter w:val="1"/>
-          <w:wAfter w:w="99" w:type="dxa"/>
+          <w:wAfter w:w="47" w:type="pct"/>
         </w:trPr>
         <w:tc>
           <w:tcPr>
@@ -8783,7 +8320,7 @@
       <w:tr>
         <w:trPr>
           <w:gridAfter w:val="1"/>
-          <w:wAfter w:w="99" w:type="dxa"/>
+          <w:wAfter w:w="47" w:type="pct"/>
         </w:trPr>
         <w:tc>
           <w:tcPr>
@@ -8971,85 +8508,8 @@
                 <w:b/>
                 <w:spacing w:val="-1"/>
                 <w:sz w:val="18"/>
-                <w:lang w:val="uk-UA"/>
-              </w:rPr>
-              <w:t>Ступінь</w:t>
-            </w:r>
-            <w:r>
-              <w:rPr>
-                <w:rFonts w:ascii="Times New Roman" w:hAnsi="Times New Roman"/>
-                <w:b/>
-                <w:sz w:val="18"/>
-                <w:lang w:val="uk-UA"/>
-              </w:rPr>
-              <w:t xml:space="preserve"> </w:t>
-            </w:r>
-            <w:r>
-              <w:rPr>
-                <w:rFonts w:ascii="Times New Roman" w:hAnsi="Times New Roman"/>
-                <w:b/>
-                <w:spacing w:val="-1"/>
-                <w:sz w:val="18"/>
-                <w:lang w:val="uk-UA"/>
-              </w:rPr>
-              <w:t>вищої</w:t>
-            </w:r>
-            <w:r>
-              <w:rPr>
-                <w:rFonts w:ascii="Times New Roman" w:hAnsi="Times New Roman"/>
-                <w:b/>
-                <w:sz w:val="18"/>
-                <w:lang w:val="uk-UA"/>
-              </w:rPr>
-              <w:t xml:space="preserve"> </w:t>
-            </w:r>
-            <w:r>
-              <w:rPr>
-                <w:rFonts w:ascii="Times New Roman" w:hAnsi="Times New Roman"/>
-                <w:b/>
-                <w:spacing w:val="-1"/>
-                <w:sz w:val="18"/>
-                <w:lang w:val="uk-UA"/>
-              </w:rPr>
-              <w:t>освіти</w:t>
-            </w:r>
-            <w:r>
-              <w:rPr>
-                <w:rFonts w:ascii="Times New Roman" w:hAnsi="Times New Roman"/>
-                <w:b/>
-                <w:sz w:val="18"/>
-                <w:lang w:val="uk-UA"/>
-              </w:rPr>
-              <w:t xml:space="preserve"> </w:t>
-            </w:r>
-            <w:r>
-              <w:rPr>
-                <w:rFonts w:ascii="Times New Roman" w:hAnsi="Times New Roman"/>
-                <w:b/>
-                <w:spacing w:val="-1"/>
-                <w:sz w:val="18"/>
-                <w:lang w:val="uk-UA"/>
-              </w:rPr>
-              <w:t>бакалавр.</w:t>
-            </w:r>
-            <w:r>
-              <w:rPr>
-                <w:rFonts w:ascii="Times New Roman" w:hAnsi="Times New Roman"/>
-                <w:b/>
-                <w:sz w:val="18"/>
-                <w:lang w:val="uk-UA"/>
-              </w:rPr>
-              <w:t xml:space="preserve"> За</w:t>
-            </w:r>
-            <w:r>
-              <w:rPr>
-                <w:rFonts w:ascii="Times New Roman" w:hAnsi="Times New Roman"/>
-                <w:b/>
-                <w:spacing w:val="-1"/>
-                <w:sz w:val="18"/>
-                <w:lang w:val="uk-UA"/>
-              </w:rPr>
-              <w:t xml:space="preserve"> конкурсом</w:t>
+              </w:rPr>
+              <w:t>#AdmissionReqiurements</w:t>
             </w:r>
             <w:r>
               <w:rPr>
@@ -9072,7 +8532,6 @@
                 <w:spacing w:val="-1"/>
                 <w:sz w:val="18"/>
                 <w:szCs w:val="18"/>
-                <w:lang w:val="uk-UA"/>
               </w:rPr>
             </w:pPr>
             <w:r>
@@ -9080,68 +8539,8 @@
                 <w:rFonts w:ascii="Times New Roman"/>
                 <w:spacing w:val="-1"/>
                 <w:sz w:val="18"/>
-                <w:lang w:val="uk-UA"/>
-              </w:rPr>
-              <w:t>Bachelor</w:t>
-            </w:r>
-            <w:r>
-              <w:rPr>
-                <w:rFonts w:ascii="Times New Roman"/>
-                <w:sz w:val="18"/>
-                <w:lang w:val="uk-UA"/>
-              </w:rPr>
-              <w:t xml:space="preserve"> </w:t>
-            </w:r>
-            <w:r>
-              <w:rPr>
-                <w:rFonts w:ascii="Times New Roman"/>
-                <w:spacing w:val="-1"/>
-                <w:sz w:val="18"/>
-                <w:lang w:val="uk-UA"/>
-              </w:rPr>
-              <w:t>degree.</w:t>
-            </w:r>
-            <w:r>
-              <w:rPr>
-                <w:rFonts w:ascii="Times New Roman"/>
-                <w:sz w:val="18"/>
-                <w:lang w:val="uk-UA"/>
-              </w:rPr>
-              <w:t xml:space="preserve"> On</w:t>
-            </w:r>
-            <w:r>
-              <w:rPr>
-                <w:rFonts w:ascii="Times New Roman"/>
-                <w:spacing w:val="1"/>
-                <w:sz w:val="18"/>
-                <w:lang w:val="uk-UA"/>
-              </w:rPr>
-              <w:t xml:space="preserve"> </w:t>
-            </w:r>
-            <w:r>
-              <w:rPr>
-                <w:rFonts w:ascii="Times New Roman"/>
-                <w:sz w:val="18"/>
-                <w:lang w:val="uk-UA"/>
-              </w:rPr>
-              <w:t>a</w:t>
-            </w:r>
-            <w:r>
-              <w:rPr>
-                <w:rFonts w:ascii="Times New Roman"/>
-                <w:spacing w:val="-1"/>
-                <w:sz w:val="18"/>
-                <w:lang w:val="uk-UA"/>
-              </w:rPr>
-              <w:t xml:space="preserve"> competitive </w:t>
-            </w:r>
-            <w:r>
-              <w:rPr>
-                <w:rFonts w:ascii="Times New Roman"/>
-                <w:sz w:val="18"/>
-                <w:lang w:val="uk-UA"/>
-              </w:rPr>
-              <w:t>basis</w:t>
+              </w:rPr>
+              <w:t>#AdmissionRequirementsEng</w:t>
             </w:r>
           </w:p>
         </w:tc>
@@ -10507,8 +9906,9 @@
                 <w:rFonts w:ascii="Times New Roman" w:eastAsia="Times New Roman" w:hAnsi="Times New Roman"/>
                 <w:sz w:val="18"/>
                 <w:szCs w:val="18"/>
-              </w:rPr>
-              <w:t>90</w:t>
+                <w:lang w:val="en-US"/>
+              </w:rPr>
+              <w:t>#DegreeRequiredCredits</w:t>
             </w:r>
             <w:r>
               <w:rPr>
@@ -11612,9 +11012,8 @@
                 <w:spacing w:val="-1"/>
                 <w:sz w:val="18"/>
                 <w:szCs w:val="18"/>
-                <w:lang w:val="uk-UA"/>
-              </w:rPr>
-              <w:t>90</w:t>
+              </w:rPr>
+              <w:t>#DegreeRequiredCredits</w:t>
             </w:r>
             <w:r>
               <w:rPr>
@@ -20025,76 +19424,8 @@
                 <w:b/>
                 <w:spacing w:val="-1"/>
                 <w:sz w:val="18"/>
-                <w:lang w:val="uk-UA"/>
-              </w:rPr>
-              <w:t>Право вступу</w:t>
-            </w:r>
-            <w:r>
-              <w:rPr>
-                <w:rFonts w:ascii="Times New Roman" w:hAnsi="Times New Roman"/>
-                <w:b/>
-                <w:sz w:val="18"/>
-                <w:lang w:val="uk-UA"/>
-              </w:rPr>
-              <w:t xml:space="preserve"> на</w:t>
-            </w:r>
-            <w:r>
-              <w:rPr>
-                <w:rFonts w:ascii="Times New Roman" w:hAnsi="Times New Roman"/>
-                <w:b/>
-                <w:spacing w:val="-2"/>
-                <w:sz w:val="18"/>
-                <w:lang w:val="uk-UA"/>
-              </w:rPr>
-              <w:t xml:space="preserve"> </w:t>
-            </w:r>
-            <w:r>
-              <w:rPr>
-                <w:rFonts w:ascii="Times New Roman" w:hAnsi="Times New Roman"/>
-                <w:b/>
-                <w:spacing w:val="-1"/>
-                <w:sz w:val="18"/>
-                <w:lang w:val="uk-UA"/>
-              </w:rPr>
-              <w:t>наступний</w:t>
-            </w:r>
-            <w:r>
-              <w:rPr>
-                <w:rFonts w:ascii="Times New Roman" w:hAnsi="Times New Roman"/>
-                <w:b/>
-                <w:sz w:val="18"/>
-                <w:lang w:val="uk-UA"/>
-              </w:rPr>
-              <w:t xml:space="preserve"> рівень </w:t>
-            </w:r>
-            <w:r>
-              <w:rPr>
-                <w:rFonts w:ascii="Times New Roman" w:hAnsi="Times New Roman"/>
-                <w:b/>
-                <w:spacing w:val="-1"/>
-                <w:sz w:val="18"/>
-                <w:lang w:val="uk-UA"/>
-              </w:rPr>
-              <w:t>вищої</w:t>
-            </w:r>
-            <w:r>
-              <w:rPr>
-                <w:rFonts w:ascii="Times New Roman" w:hAnsi="Times New Roman"/>
-                <w:b/>
-                <w:sz w:val="18"/>
-                <w:lang w:val="uk-UA"/>
-              </w:rPr>
-              <w:t xml:space="preserve"> </w:t>
-            </w:r>
-            <w:r>
-              <w:rPr>
-                <w:rFonts w:ascii="Times New Roman" w:hAnsi="Times New Roman"/>
-                <w:b/>
-                <w:spacing w:val="-1"/>
-                <w:sz w:val="18"/>
-                <w:lang w:val="uk-UA"/>
-              </w:rPr>
-              <w:t>освіти</w:t>
+              </w:rPr>
+              <w:t>#FurtherStudyAccess</w:t>
             </w:r>
             <w:r>
               <w:rPr>
@@ -20116,7 +19447,6 @@
                 <w:b/>
                 <w:spacing w:val="-1"/>
                 <w:sz w:val="18"/>
-                <w:lang w:val="uk-UA"/>
               </w:rPr>
             </w:pPr>
             <w:r>
@@ -20124,128 +19454,8 @@
                 <w:rFonts w:ascii="Times New Roman"/>
                 <w:spacing w:val="-1"/>
                 <w:sz w:val="18"/>
-                <w:lang w:val="uk-UA"/>
-              </w:rPr>
-              <w:t xml:space="preserve">The </w:t>
-            </w:r>
-            <w:r>
-              <w:rPr>
-                <w:rFonts w:ascii="Times New Roman"/>
-                <w:sz w:val="18"/>
-                <w:lang w:val="uk-UA"/>
-              </w:rPr>
-              <w:t>right of</w:t>
-            </w:r>
-            <w:r>
-              <w:rPr>
-                <w:rFonts w:ascii="Times New Roman"/>
-                <w:spacing w:val="-2"/>
-                <w:sz w:val="18"/>
-                <w:lang w:val="uk-UA"/>
-              </w:rPr>
-              <w:t xml:space="preserve"> </w:t>
-            </w:r>
-            <w:r>
-              <w:rPr>
-                <w:rFonts w:ascii="Times New Roman"/>
-                <w:sz w:val="18"/>
-                <w:lang w:val="uk-UA"/>
-              </w:rPr>
-              <w:t>entry</w:t>
-            </w:r>
-            <w:r>
-              <w:rPr>
-                <w:rFonts w:ascii="Times New Roman"/>
-                <w:spacing w:val="-3"/>
-                <w:sz w:val="18"/>
-                <w:lang w:val="uk-UA"/>
-              </w:rPr>
-              <w:t xml:space="preserve"> </w:t>
-            </w:r>
-            <w:r>
-              <w:rPr>
-                <w:rFonts w:ascii="Times New Roman"/>
-                <w:sz w:val="18"/>
-                <w:lang w:val="uk-UA"/>
-              </w:rPr>
-              <w:t>to</w:t>
-            </w:r>
-            <w:r>
-              <w:rPr>
-                <w:rFonts w:ascii="Times New Roman"/>
-                <w:spacing w:val="1"/>
-                <w:sz w:val="18"/>
-                <w:lang w:val="uk-UA"/>
-              </w:rPr>
-              <w:t xml:space="preserve"> </w:t>
-            </w:r>
-            <w:r>
-              <w:rPr>
-                <w:rFonts w:ascii="Times New Roman"/>
-                <w:sz w:val="18"/>
-                <w:lang w:val="uk-UA"/>
-              </w:rPr>
-              <w:t>the</w:t>
-            </w:r>
-            <w:r>
-              <w:rPr>
-                <w:rFonts w:ascii="Times New Roman"/>
-                <w:spacing w:val="-1"/>
-                <w:sz w:val="18"/>
-                <w:lang w:val="uk-UA"/>
-              </w:rPr>
-              <w:t xml:space="preserve"> next</w:t>
-            </w:r>
-            <w:r>
-              <w:rPr>
-                <w:rFonts w:ascii="Times New Roman"/>
-                <w:sz w:val="18"/>
-                <w:lang w:val="uk-UA"/>
-              </w:rPr>
-              <w:t xml:space="preserve"> </w:t>
-            </w:r>
-            <w:r>
-              <w:rPr>
-                <w:rFonts w:ascii="Times New Roman"/>
-                <w:spacing w:val="-1"/>
-                <w:sz w:val="18"/>
-                <w:lang w:val="uk-UA"/>
-              </w:rPr>
-              <w:t>level</w:t>
-            </w:r>
-            <w:r>
-              <w:rPr>
-                <w:rFonts w:ascii="Times New Roman"/>
-                <w:sz w:val="18"/>
-                <w:lang w:val="uk-UA"/>
-              </w:rPr>
-              <w:t xml:space="preserve"> of</w:t>
-            </w:r>
-            <w:r>
-              <w:rPr>
-                <w:rFonts w:ascii="Times New Roman"/>
-                <w:spacing w:val="-2"/>
-                <w:sz w:val="18"/>
-                <w:lang w:val="uk-UA"/>
-              </w:rPr>
-              <w:t xml:space="preserve"> </w:t>
-            </w:r>
-            <w:r>
-              <w:rPr>
-                <w:rFonts w:ascii="Times New Roman"/>
-                <w:sz w:val="18"/>
-                <w:lang w:val="uk-UA"/>
-              </w:rPr>
-              <w:t xml:space="preserve">higher </w:t>
-            </w:r>
-            <w:r>
-              <w:rPr>
-                <w:rFonts w:ascii="Times New Roman"/>
-                <w:spacing w:val="-1"/>
-                <w:sz w:val="18"/>
-                <w:lang w:val="uk-UA"/>
-              </w:rPr>
-              <w:t>education</w:t>
+              </w:rPr>
+              <w:t>#FurtherStudyAccessEng</w:t>
             </w:r>
           </w:p>
         </w:tc>
@@ -20429,76 +19639,9 @@
                 <w:b/>
                 <w:spacing w:val="-1"/>
                 <w:sz w:val="18"/>
-              </w:rPr>
-              <w:t xml:space="preserve">Робота </w:t>
-            </w:r>
-            <w:r>
-              <w:rPr>
-                <w:rFonts w:ascii="Times New Roman" w:hAnsi="Times New Roman"/>
-                <w:b/>
-                <w:sz w:val="18"/>
-              </w:rPr>
-              <w:t>за</w:t>
-            </w:r>
-            <w:r>
-              <w:rPr>
-                <w:rFonts w:ascii="Times New Roman" w:hAnsi="Times New Roman"/>
-                <w:b/>
-                <w:spacing w:val="-2"/>
-                <w:sz w:val="18"/>
-              </w:rPr>
-              <w:t xml:space="preserve"> </w:t>
-            </w:r>
-            <w:r>
-              <w:rPr>
-                <w:rFonts w:ascii="Times New Roman" w:hAnsi="Times New Roman"/>
-                <w:b/>
-                <w:sz w:val="18"/>
-              </w:rPr>
-              <w:t xml:space="preserve">фахом, </w:t>
-            </w:r>
-            <w:r>
-              <w:rPr>
-                <w:rFonts w:ascii="Times New Roman" w:hAnsi="Times New Roman"/>
-                <w:b/>
-                <w:spacing w:val="-1"/>
-                <w:sz w:val="18"/>
-              </w:rPr>
-              <w:t>управлінська,</w:t>
-            </w:r>
-            <w:r>
-              <w:rPr>
-                <w:rFonts w:ascii="Times New Roman" w:hAnsi="Times New Roman"/>
-                <w:b/>
-                <w:sz w:val="18"/>
-              </w:rPr>
-              <w:t xml:space="preserve"> </w:t>
-            </w:r>
-            <w:r>
-              <w:rPr>
-                <w:rFonts w:ascii="Times New Roman" w:hAnsi="Times New Roman"/>
-                <w:b/>
-                <w:spacing w:val="-1"/>
-                <w:sz w:val="18"/>
-              </w:rPr>
-              <w:t>викладацька,</w:t>
-            </w:r>
-            <w:r>
-              <w:rPr>
-                <w:rFonts w:ascii="Times New Roman" w:hAnsi="Times New Roman"/>
-                <w:b/>
-                <w:sz w:val="18"/>
-              </w:rPr>
-              <w:t xml:space="preserve"> науково-дослідна</w:t>
-            </w:r>
-            <w:r>
-              <w:rPr>
-                <w:rFonts w:ascii="Times New Roman" w:hAnsi="Times New Roman"/>
-                <w:b/>
-                <w:spacing w:val="-1"/>
-                <w:sz w:val="18"/>
-              </w:rPr>
-              <w:t xml:space="preserve"> діяльність</w:t>
+                <w:lang w:val="en-US"/>
+              </w:rPr>
+              <w:t>#ProfessionalStatus</w:t>
             </w:r>
             <w:r>
               <w:rPr>
@@ -20517,6 +19660,7 @@
                 <w:b/>
                 <w:spacing w:val="-1"/>
                 <w:sz w:val="18"/>
+                <w:lang w:val="en-US"/>
               </w:rPr>
             </w:pPr>
             <w:r>
@@ -20524,94 +19668,9 @@
                 <w:rFonts w:ascii="Times New Roman"/>
                 <w:spacing w:val="-1"/>
                 <w:sz w:val="18"/>
-              </w:rPr>
-              <w:t xml:space="preserve">Work </w:t>
-            </w:r>
-            <w:r>
-              <w:rPr>
-                <w:rFonts w:ascii="Times New Roman"/>
-                <w:sz w:val="18"/>
-              </w:rPr>
-              <w:t>in</w:t>
-            </w:r>
-            <w:r>
-              <w:rPr>
-                <w:rFonts w:ascii="Times New Roman"/>
-                <w:spacing w:val="1"/>
-                <w:sz w:val="18"/>
-              </w:rPr>
-              <w:t xml:space="preserve"> </w:t>
-            </w:r>
-            <w:r>
-              <w:rPr>
-                <w:rFonts w:ascii="Times New Roman"/>
-                <w:spacing w:val="-1"/>
-                <w:sz w:val="18"/>
-              </w:rPr>
-              <w:t>specialty,</w:t>
-            </w:r>
-            <w:r>
-              <w:rPr>
-                <w:rFonts w:ascii="Times New Roman"/>
-                <w:spacing w:val="3"/>
-                <w:sz w:val="18"/>
-              </w:rPr>
-              <w:t xml:space="preserve"> </w:t>
-            </w:r>
-            <w:r>
-              <w:rPr>
-                <w:rFonts w:ascii="Times New Roman"/>
-                <w:spacing w:val="-1"/>
-                <w:sz w:val="18"/>
-              </w:rPr>
-              <w:t>management,</w:t>
-            </w:r>
-            <w:r>
-              <w:rPr>
-                <w:rFonts w:ascii="Times New Roman"/>
-                <w:spacing w:val="1"/>
-                <w:sz w:val="18"/>
-              </w:rPr>
-              <w:t xml:space="preserve"> </w:t>
-            </w:r>
-            <w:r>
-              <w:rPr>
-                <w:rFonts w:ascii="Times New Roman"/>
-                <w:spacing w:val="-1"/>
-                <w:sz w:val="18"/>
-              </w:rPr>
-              <w:t>teaching,</w:t>
-            </w:r>
-            <w:r>
-              <w:rPr>
-                <w:rFonts w:ascii="Times New Roman"/>
-                <w:sz w:val="18"/>
-              </w:rPr>
-              <w:t xml:space="preserve"> </w:t>
-            </w:r>
-            <w:r>
-              <w:rPr>
-                <w:rFonts w:ascii="Times New Roman"/>
-                <w:spacing w:val="-1"/>
-                <w:sz w:val="18"/>
-              </w:rPr>
-              <w:t>research</w:t>
-            </w:r>
-            <w:r>
-              <w:rPr>
-                <w:rFonts w:ascii="Times New Roman"/>
-                <w:spacing w:val="1"/>
-                <w:sz w:val="18"/>
-              </w:rPr>
-              <w:t xml:space="preserve"> </w:t>
-            </w:r>
-            <w:r>
-              <w:rPr>
-                <w:rFonts w:ascii="Times New Roman"/>
-                <w:spacing w:val="-1"/>
-                <w:sz w:val="18"/>
-              </w:rPr>
-              <w:t>activities</w:t>
+                <w:lang w:val="en-US"/>
+              </w:rPr>
+              <w:t>#ProfessionalStatusEng</w:t>
             </w:r>
           </w:p>
         </w:tc>
@@ -32059,7 +31118,7 @@
         <w:sz w:val="20"/>
         <w:lang w:val="ru-RU"/>
       </w:rPr>
-      <w:t>7</w:t>
+      <w:t>2</w:t>
     </w:r>
     <w:r>
       <w:rPr>

</xml_diff>

<commit_message>
Renamed Degree.qualificationLevel. Moved requiredCredits to Specialization. Fixed not filling admission requirements.
</commit_message>
<xml_diff>
--- a/core/src/main/resources/DiplomaSupplementTemplate.docx
+++ b/core/src/main/resources/DiplomaSupplementTemplate.docx
@@ -8509,7 +8509,7 @@
                 <w:spacing w:val="-1"/>
                 <w:sz w:val="18"/>
               </w:rPr>
-              <w:t>#AdmissionReqiurements</w:t>
+              <w:t>#AdmissionRequirements</w:t>
             </w:r>
             <w:r>
               <w:rPr>
@@ -9906,9 +9906,17 @@
                 <w:rFonts w:ascii="Times New Roman" w:eastAsia="Times New Roman" w:hAnsi="Times New Roman"/>
                 <w:sz w:val="18"/>
                 <w:szCs w:val="18"/>
+              </w:rPr>
+              <w:t>#</w:t>
+            </w:r>
+            <w:r>
+              <w:rPr>
+                <w:rFonts w:ascii="Times New Roman" w:eastAsia="Times New Roman" w:hAnsi="Times New Roman"/>
+                <w:sz w:val="18"/>
+                <w:szCs w:val="18"/>
                 <w:lang w:val="en-US"/>
               </w:rPr>
-              <w:t>#DegreeRequiredCredits</w:t>
+              <w:t>DegreeRequiredCredits</w:t>
             </w:r>
             <w:r>
               <w:rPr>

</xml_diff>

<commit_message>
Added description of learning outcomes to specialization, template and filling template.
</commit_message>
<xml_diff>
--- a/core/src/main/resources/DiplomaSupplementTemplate.docx
+++ b/core/src/main/resources/DiplomaSupplementTemplate.docx
@@ -10071,8 +10071,17 @@
                 <w:rFonts w:ascii="Times New Roman" w:eastAsia="Times New Roman" w:hAnsi="Times New Roman"/>
                 <w:sz w:val="18"/>
                 <w:szCs w:val="18"/>
-              </w:rPr>
-              <w:t xml:space="preserve">знання процесів планування, координації, кількісної оцінки, моніторингу, контрлю та звітності в процесі наукової і практичної діяльності з розробки та супроводу програмних систем; розуміння базових уявлень про сучасні стандарти та процеси управління якістю прогамного забезпечення; </w:t>
+                <w:lang w:val="en-US"/>
+              </w:rPr>
+              <w:t>#KnowledgeAndUndertanding</w:t>
+            </w:r>
+            <w:r>
+              <w:rPr>
+                <w:rFonts w:ascii="Times New Roman" w:eastAsia="Times New Roman" w:hAnsi="Times New Roman"/>
+                <w:sz w:val="18"/>
+                <w:szCs w:val="18"/>
+              </w:rPr>
+              <w:t xml:space="preserve">; </w:t>
             </w:r>
           </w:p>
           <w:p>
@@ -10125,57 +10134,17 @@
                 <w:rFonts w:ascii="Times New Roman" w:eastAsia="Times New Roman" w:hAnsi="Times New Roman"/>
                 <w:sz w:val="18"/>
                 <w:szCs w:val="18"/>
-              </w:rPr>
-              <w:t xml:space="preserve">здатність розробляти математичні </w:t>
-            </w:r>
-            <w:r>
-              <w:rPr>
-                <w:rFonts w:ascii="Times New Roman" w:eastAsia="Times New Roman" w:hAnsi="Times New Roman"/>
-                <w:sz w:val="18"/>
-                <w:szCs w:val="18"/>
-              </w:rPr>
-              <w:tab/>
-              <w:t xml:space="preserve">моделі компонентів об’єктів </w:t>
-            </w:r>
-            <w:r>
-              <w:rPr>
-                <w:rFonts w:ascii="Times New Roman" w:eastAsia="Times New Roman" w:hAnsi="Times New Roman"/>
-                <w:sz w:val="18"/>
-                <w:szCs w:val="18"/>
-              </w:rPr>
-              <w:t>проектування програмних проектів, виконувати їх верифікацію та атестацію; володіти науковими методами управління програмними проектами, знаходити оптимальні рішення в умовах автоматизованих методів формулювання</w:t>
-            </w:r>
-            <w:r>
-              <w:rPr>
-                <w:rFonts w:ascii="Times New Roman" w:eastAsia="MS Gothic" w:hAnsi="Times New Roman"/>
-                <w:sz w:val="18"/>
-                <w:szCs w:val="18"/>
-              </w:rPr>
-              <w:tab/>
-            </w:r>
-            <w:r>
-              <w:rPr>
-                <w:rFonts w:ascii="Times New Roman" w:eastAsia="Times New Roman" w:hAnsi="Times New Roman"/>
-                <w:sz w:val="18"/>
-                <w:szCs w:val="18"/>
-              </w:rPr>
-              <w:t xml:space="preserve"> гіпотез</w:t>
-            </w:r>
-            <w:r>
-              <w:rPr>
-                <w:rFonts w:ascii="Times New Roman" w:eastAsia="MS Gothic" w:hAnsi="Times New Roman"/>
-                <w:sz w:val="18"/>
-                <w:szCs w:val="18"/>
-              </w:rPr>
-              <w:tab/>
-            </w:r>
-            <w:r>
-              <w:rPr>
-                <w:rFonts w:ascii="Times New Roman" w:eastAsia="Times New Roman" w:hAnsi="Times New Roman"/>
-                <w:sz w:val="18"/>
-                <w:szCs w:val="18"/>
-              </w:rPr>
-              <w:t xml:space="preserve"> та їх перевірки;;</w:t>
+                <w:lang w:val="en-US"/>
+              </w:rPr>
+              <w:t>#ApplyingKnowledgeAndUnderstanding</w:t>
+            </w:r>
+            <w:r>
+              <w:rPr>
+                <w:rFonts w:ascii="Times New Roman" w:eastAsia="Times New Roman" w:hAnsi="Times New Roman"/>
+                <w:sz w:val="18"/>
+                <w:szCs w:val="18"/>
+              </w:rPr>
+              <w:t>;</w:t>
             </w:r>
           </w:p>
           <w:p>
@@ -10237,189 +10206,17 @@
                 <w:rFonts w:ascii="Times New Roman" w:eastAsia="Times New Roman" w:hAnsi="Times New Roman"/>
                 <w:sz w:val="18"/>
                 <w:szCs w:val="18"/>
+              </w:rPr>
+              <w:t>#MakingJudgements</w:t>
+            </w:r>
+            <w:r>
+              <w:rPr>
+                <w:rFonts w:ascii="Times New Roman" w:eastAsia="Times New Roman" w:hAnsi="Times New Roman"/>
+                <w:sz w:val="18"/>
+                <w:szCs w:val="18"/>
                 <w:lang w:val="ru-RU"/>
               </w:rPr>
-              <w:t>використовувати професійно-профільовані знання й уміння в галузі</w:t>
-            </w:r>
-            <w:r>
-              <w:rPr>
-                <w:rFonts w:ascii="Times New Roman" w:eastAsia="MS Gothic" w:hAnsi="Times New Roman"/>
-                <w:sz w:val="18"/>
-                <w:szCs w:val="18"/>
-                <w:lang w:val="ru-RU"/>
-              </w:rPr>
-              <w:t xml:space="preserve"> </w:t>
-            </w:r>
-            <w:r>
-              <w:rPr>
-                <w:rFonts w:ascii="Times New Roman" w:eastAsia="Times New Roman" w:hAnsi="Times New Roman"/>
-                <w:sz w:val="18"/>
-                <w:szCs w:val="18"/>
-                <w:lang w:val="ru-RU"/>
-              </w:rPr>
-              <w:t>теоретичного аналізу і використання</w:t>
-            </w:r>
-            <w:r>
-              <w:rPr>
-                <w:rFonts w:ascii="Times New Roman" w:eastAsia="MS Gothic" w:hAnsi="Times New Roman"/>
-                <w:sz w:val="18"/>
-                <w:szCs w:val="18"/>
-                <w:lang w:val="ru-RU"/>
-              </w:rPr>
-              <w:t xml:space="preserve"> </w:t>
-            </w:r>
-            <w:r>
-              <w:rPr>
-                <w:rFonts w:ascii="Times New Roman" w:eastAsia="Times New Roman" w:hAnsi="Times New Roman"/>
-                <w:sz w:val="18"/>
-                <w:szCs w:val="18"/>
-                <w:lang w:val="ru-RU"/>
-              </w:rPr>
-              <w:t>інформаційних</w:t>
-            </w:r>
-            <w:r>
-              <w:rPr>
-                <w:rFonts w:ascii="Times New Roman" w:eastAsia="MS Gothic" w:hAnsi="Times New Roman"/>
-                <w:sz w:val="18"/>
-                <w:szCs w:val="18"/>
-                <w:lang w:val="ru-RU"/>
-              </w:rPr>
-              <w:t xml:space="preserve"> </w:t>
-            </w:r>
-            <w:r>
-              <w:rPr>
-                <w:rFonts w:ascii="Times New Roman" w:eastAsia="Times New Roman" w:hAnsi="Times New Roman"/>
-                <w:sz w:val="18"/>
-                <w:szCs w:val="18"/>
-                <w:lang w:val="ru-RU"/>
-              </w:rPr>
-              <w:t>технологій;</w:t>
-            </w:r>
-            <w:r>
-              <w:rPr>
-                <w:rFonts w:ascii="Times New Roman" w:eastAsia="MS Gothic" w:hAnsi="Times New Roman"/>
-                <w:sz w:val="18"/>
-                <w:szCs w:val="18"/>
-                <w:lang w:val="ru-RU"/>
-              </w:rPr>
-              <w:t xml:space="preserve"> </w:t>
-            </w:r>
-            <w:r>
-              <w:rPr>
-                <w:rFonts w:ascii="Times New Roman" w:eastAsia="Times New Roman" w:hAnsi="Times New Roman"/>
-                <w:sz w:val="18"/>
-                <w:szCs w:val="18"/>
-                <w:lang w:val="ru-RU"/>
-              </w:rPr>
-              <w:t>визначати ефективність</w:t>
-            </w:r>
-            <w:r>
-              <w:rPr>
-                <w:rFonts w:ascii="Times New Roman" w:eastAsia="MS Gothic" w:hAnsi="Times New Roman"/>
-                <w:sz w:val="18"/>
-                <w:szCs w:val="18"/>
-                <w:lang w:val="ru-RU"/>
-              </w:rPr>
-              <w:t xml:space="preserve"> </w:t>
-            </w:r>
-            <w:r>
-              <w:rPr>
-                <w:rFonts w:ascii="Times New Roman" w:eastAsia="Times New Roman" w:hAnsi="Times New Roman"/>
-                <w:sz w:val="18"/>
-                <w:szCs w:val="18"/>
-                <w:lang w:val="ru-RU"/>
-              </w:rPr>
-              <w:t>програмних</w:t>
-            </w:r>
-            <w:r>
-              <w:rPr>
-                <w:rFonts w:ascii="Times New Roman" w:eastAsia="MS Gothic" w:hAnsi="Times New Roman"/>
-                <w:sz w:val="18"/>
-                <w:szCs w:val="18"/>
-                <w:lang w:val="ru-RU"/>
-              </w:rPr>
-              <w:t xml:space="preserve"> </w:t>
-            </w:r>
-            <w:r>
-              <w:rPr>
-                <w:rFonts w:ascii="Times New Roman" w:eastAsia="Times New Roman" w:hAnsi="Times New Roman"/>
-                <w:sz w:val="18"/>
-                <w:szCs w:val="18"/>
-                <w:lang w:val="ru-RU"/>
-              </w:rPr>
-              <w:t xml:space="preserve"> проектів</w:t>
-            </w:r>
-            <w:r>
-              <w:rPr>
-                <w:rFonts w:ascii="Times New Roman" w:eastAsia="MS Gothic" w:hAnsi="Times New Roman"/>
-                <w:sz w:val="18"/>
-                <w:szCs w:val="18"/>
-                <w:lang w:val="ru-RU"/>
-              </w:rPr>
-              <w:t xml:space="preserve"> </w:t>
-            </w:r>
-            <w:r>
-              <w:rPr>
-                <w:rFonts w:ascii="Times New Roman" w:eastAsia="Times New Roman" w:hAnsi="Times New Roman"/>
-                <w:sz w:val="18"/>
-                <w:szCs w:val="18"/>
-                <w:lang w:val="ru-RU"/>
-              </w:rPr>
-              <w:t>в умовах</w:t>
-            </w:r>
-            <w:r>
-              <w:rPr>
-                <w:rFonts w:ascii="Times New Roman" w:eastAsia="MS Gothic" w:hAnsi="Times New Roman"/>
-                <w:sz w:val="18"/>
-                <w:szCs w:val="18"/>
-                <w:lang w:val="ru-RU"/>
-              </w:rPr>
-              <w:tab/>
-            </w:r>
-            <w:r>
-              <w:rPr>
-                <w:rFonts w:ascii="Times New Roman" w:eastAsia="Times New Roman" w:hAnsi="Times New Roman"/>
-                <w:sz w:val="18"/>
-                <w:szCs w:val="18"/>
-                <w:lang w:val="ru-RU"/>
-              </w:rPr>
-              <w:t xml:space="preserve"> експериментального і теоретичного дослідження програмного</w:t>
-            </w:r>
-            <w:r>
-              <w:rPr>
-                <w:rFonts w:ascii="Times New Roman" w:eastAsia="MS Gothic" w:hAnsi="Times New Roman"/>
-                <w:sz w:val="18"/>
-                <w:szCs w:val="18"/>
-                <w:lang w:val="ru-RU"/>
-              </w:rPr>
-              <w:tab/>
-            </w:r>
-            <w:r>
-              <w:rPr>
-                <w:rFonts w:ascii="Times New Roman" w:eastAsia="Times New Roman" w:hAnsi="Times New Roman"/>
-                <w:sz w:val="18"/>
-                <w:szCs w:val="18"/>
-                <w:lang w:val="ru-RU"/>
-              </w:rPr>
-              <w:t xml:space="preserve"> забезпечення</w:t>
-            </w:r>
-            <w:r>
-              <w:rPr>
-                <w:rFonts w:ascii="Times New Roman" w:eastAsia="MS Gothic" w:hAnsi="Times New Roman"/>
-                <w:sz w:val="18"/>
-                <w:szCs w:val="18"/>
-                <w:lang w:val="ru-RU"/>
-              </w:rPr>
-              <w:t xml:space="preserve"> </w:t>
-            </w:r>
-            <w:r>
-              <w:rPr>
-                <w:rFonts w:ascii="Times New Roman" w:eastAsia="Times New Roman" w:hAnsi="Times New Roman"/>
-                <w:sz w:val="18"/>
-                <w:szCs w:val="18"/>
-                <w:lang w:val="ru-RU"/>
-              </w:rPr>
-              <w:t>комп’ютерних систем.</w:t>
+              <w:t>.</w:t>
             </w:r>
           </w:p>
         </w:tc>
@@ -11209,8 +11006,17 @@
                 <w:rFonts w:ascii="Times New Roman" w:eastAsia="Times New Roman" w:hAnsi="Times New Roman"/>
                 <w:sz w:val="18"/>
                 <w:szCs w:val="18"/>
-              </w:rPr>
-              <w:t xml:space="preserve">planning, coordination, quantitative assessment, monitoring, control and reporting skills in the process of research and practical activity for the development and support of software systems; abilities to understand the basic concepts of modern standards and processes of quality software management. </w:t>
+                <w:lang w:val="en-US"/>
+              </w:rPr>
+              <w:t>#KnowledgeAndUndertandingEng</w:t>
+            </w:r>
+            <w:r>
+              <w:rPr>
+                <w:rFonts w:ascii="Times New Roman" w:eastAsia="Times New Roman" w:hAnsi="Times New Roman"/>
+                <w:sz w:val="18"/>
+                <w:szCs w:val="18"/>
+              </w:rPr>
+              <w:t xml:space="preserve">. </w:t>
             </w:r>
           </w:p>
           <w:p>
@@ -11269,105 +11075,15 @@
                 <w:sz w:val="18"/>
                 <w:szCs w:val="18"/>
               </w:rPr>
-              <w:t>to have the ability</w:t>
-            </w:r>
-            <w:r>
-              <w:rPr>
-                <w:rFonts w:ascii="Times New Roman" w:eastAsia="MS Gothic" w:hAnsi="Times New Roman"/>
-                <w:sz w:val="18"/>
-                <w:szCs w:val="18"/>
-              </w:rPr>
-              <w:t xml:space="preserve"> </w:t>
-            </w:r>
-            <w:r>
-              <w:rPr>
-                <w:rFonts w:ascii="Times New Roman" w:eastAsia="Times New Roman" w:hAnsi="Times New Roman"/>
-                <w:sz w:val="18"/>
-                <w:szCs w:val="18"/>
-              </w:rPr>
-              <w:t>to develop</w:t>
-            </w:r>
-            <w:r>
-              <w:rPr>
-                <w:rFonts w:ascii="Times New Roman" w:eastAsia="MS Gothic" w:hAnsi="Times New Roman"/>
-                <w:sz w:val="18"/>
-                <w:szCs w:val="18"/>
-                <w:lang w:val="uk-UA"/>
-              </w:rPr>
-              <w:t xml:space="preserve"> </w:t>
-            </w:r>
-            <w:r>
-              <w:rPr>
-                <w:rFonts w:ascii="Times New Roman" w:eastAsia="Times New Roman" w:hAnsi="Times New Roman"/>
-                <w:sz w:val="18"/>
-                <w:szCs w:val="18"/>
-              </w:rPr>
-              <w:t>mathematical</w:t>
-            </w:r>
-            <w:r>
-              <w:rPr>
-                <w:rFonts w:ascii="Times New Roman" w:eastAsia="MS Gothic" w:hAnsi="Times New Roman"/>
-                <w:sz w:val="18"/>
-                <w:szCs w:val="18"/>
-              </w:rPr>
-              <w:t xml:space="preserve"> </w:t>
-            </w:r>
-            <w:r>
-              <w:rPr>
-                <w:rFonts w:ascii="Times New Roman" w:eastAsia="Times New Roman" w:hAnsi="Times New Roman"/>
-                <w:sz w:val="18"/>
-                <w:szCs w:val="18"/>
-              </w:rPr>
-              <w:t>models</w:t>
-            </w:r>
-            <w:r>
-              <w:rPr>
-                <w:rFonts w:ascii="Times New Roman" w:eastAsia="MS Gothic" w:hAnsi="Times New Roman"/>
-                <w:sz w:val="18"/>
-                <w:szCs w:val="18"/>
-              </w:rPr>
-              <w:t xml:space="preserve"> </w:t>
-            </w:r>
-            <w:r>
-              <w:rPr>
-                <w:rFonts w:ascii="Times New Roman" w:eastAsia="Times New Roman" w:hAnsi="Times New Roman"/>
-                <w:sz w:val="18"/>
-                <w:szCs w:val="18"/>
-              </w:rPr>
-              <w:t>of design</w:t>
-            </w:r>
-            <w:r>
-              <w:rPr>
-                <w:rFonts w:ascii="Times New Roman" w:eastAsia="MS Gothic" w:hAnsi="Times New Roman"/>
-                <w:sz w:val="18"/>
-                <w:szCs w:val="18"/>
-              </w:rPr>
-              <w:t xml:space="preserve"> </w:t>
-            </w:r>
-            <w:r>
-              <w:rPr>
-                <w:rFonts w:ascii="Times New Roman" w:eastAsia="Times New Roman" w:hAnsi="Times New Roman"/>
-                <w:sz w:val="18"/>
-                <w:szCs w:val="18"/>
-              </w:rPr>
-              <w:t>components object for software projects, to perform their verification and certification; to know scientific methods of software project</w:t>
-            </w:r>
-            <w:r>
-              <w:rPr>
-                <w:rFonts w:ascii="Times New Roman" w:eastAsia="Times New Roman" w:hAnsi="Times New Roman"/>
-                <w:sz w:val="18"/>
-                <w:szCs w:val="18"/>
-                <w:lang w:val="uk-UA"/>
-              </w:rPr>
-              <w:t xml:space="preserve"> </w:t>
-            </w:r>
-            <w:r>
-              <w:rPr>
-                <w:rFonts w:ascii="Times New Roman" w:eastAsia="Times New Roman" w:hAnsi="Times New Roman"/>
-                <w:sz w:val="18"/>
-                <w:szCs w:val="18"/>
-              </w:rPr>
-              <w:t xml:space="preserve">management, to find optimal solutions in terms of automated methods for formulating hypotheses and their testing. </w:t>
+              <w:t>#ApplyingKnowledgeAndUnderstandingEng</w:t>
+            </w:r>
+            <w:r>
+              <w:rPr>
+                <w:rFonts w:ascii="Times New Roman" w:eastAsia="Times New Roman" w:hAnsi="Times New Roman"/>
+                <w:sz w:val="18"/>
+                <w:szCs w:val="18"/>
+              </w:rPr>
+              <w:t xml:space="preserve">. </w:t>
             </w:r>
           </w:p>
           <w:p>
@@ -11425,55 +11141,15 @@
                 <w:sz w:val="18"/>
                 <w:szCs w:val="18"/>
               </w:rPr>
-              <w:t>to use professionally-profiled</w:t>
-            </w:r>
-            <w:r>
-              <w:rPr>
-                <w:rFonts w:ascii="Times New Roman" w:eastAsia="MS Gothic" w:hAnsi="Times New Roman"/>
-                <w:sz w:val="18"/>
-                <w:szCs w:val="18"/>
-              </w:rPr>
-              <w:t xml:space="preserve"> </w:t>
-            </w:r>
-            <w:r>
-              <w:rPr>
-                <w:rFonts w:ascii="Times New Roman" w:eastAsia="Times New Roman" w:hAnsi="Times New Roman"/>
-                <w:sz w:val="18"/>
-                <w:szCs w:val="18"/>
-              </w:rPr>
-              <w:t>skills and abilities in the field of theoretical and practical analysis and usage</w:t>
-            </w:r>
-            <w:r>
-              <w:rPr>
-                <w:rFonts w:ascii="Times New Roman" w:eastAsia="MS Gothic" w:hAnsi="Times New Roman"/>
-                <w:sz w:val="18"/>
-                <w:szCs w:val="18"/>
-              </w:rPr>
-              <w:tab/>
-            </w:r>
-            <w:r>
-              <w:rPr>
-                <w:rFonts w:ascii="Times New Roman" w:eastAsia="Times New Roman" w:hAnsi="Times New Roman"/>
-                <w:sz w:val="18"/>
-                <w:szCs w:val="18"/>
-              </w:rPr>
-              <w:t xml:space="preserve"> of information technologies; to determine</w:t>
-            </w:r>
-            <w:r>
-              <w:rPr>
-                <w:rFonts w:ascii="Times New Roman" w:eastAsia="MS Gothic" w:hAnsi="Times New Roman"/>
-                <w:sz w:val="18"/>
-                <w:szCs w:val="18"/>
-              </w:rPr>
-              <w:t xml:space="preserve"> </w:t>
-            </w:r>
-            <w:r>
-              <w:rPr>
-                <w:rFonts w:ascii="Times New Roman" w:eastAsia="Times New Roman" w:hAnsi="Times New Roman"/>
-                <w:sz w:val="18"/>
-                <w:szCs w:val="18"/>
-              </w:rPr>
-              <w:t>the effectiveness of software projects in the conditions of experimental</w:t>
+              <w:t>#MakingJudgementsEng</w:t>
+            </w:r>
+            <w:r>
+              <w:rPr>
+                <w:rFonts w:ascii="Times New Roman" w:eastAsia="Times New Roman" w:hAnsi="Times New Roman"/>
+                <w:sz w:val="18"/>
+                <w:szCs w:val="18"/>
+              </w:rPr>
+              <w:t>.</w:t>
             </w:r>
           </w:p>
         </w:tc>

</xml_diff>